<commit_message>
added L8-9 + reports
</commit_message>
<xml_diff>
--- a/l3/Л3_МорозоваАА_ИУ6-22М.docx
+++ b/l3/Л3_МорозоваАА_ИУ6-22М.docx
@@ -1,6 +1,6 @@
 
 <file path=word/document.xml><?xml version="1.0" encoding="utf-8"?>
-<w:document xmlns:wpc="http://schemas.microsoft.com/office/word/2010/wordprocessingCanvas" xmlns:cx="http://schemas.microsoft.com/office/drawing/2014/chartex" xmlns:cx1="http://schemas.microsoft.com/office/drawing/2015/9/8/chartex" xmlns:cx2="http://schemas.microsoft.com/office/drawing/2015/10/21/chartex" xmlns:cx3="http://schemas.microsoft.com/office/drawing/2016/5/9/chartex" xmlns:cx4="http://schemas.microsoft.com/office/drawing/2016/5/10/chartex" xmlns:cx5="http://schemas.microsoft.com/office/drawing/2016/5/11/chartex" xmlns:cx6="http://schemas.microsoft.com/office/drawing/2016/5/12/chartex" xmlns:cx7="http://schemas.microsoft.com/office/drawing/2016/5/13/chartex" xmlns:cx8="http://schemas.microsoft.com/office/drawing/2016/5/14/chartex" xmlns:mc="http://schemas.openxmlformats.org/markup-compatibility/2006" xmlns:aink="http://schemas.microsoft.com/office/drawing/2016/ink" xmlns:am3d="http://schemas.microsoft.com/office/drawing/2017/model3d" xmlns:o="urn:schemas-microsoft-com:office:office" xmlns:oel="http://schemas.microsoft.com/office/2019/extlst" xmlns:r="http://schemas.openxmlformats.org/officeDocument/2006/relationships" xmlns:m="http://schemas.openxmlformats.org/officeDocument/2006/math" xmlns:v="urn:schemas-microsoft-com:vml" xmlns:wp14="http://schemas.microsoft.com/office/word/2010/wordprocessingDrawing" xmlns:wp="http://schemas.openxmlformats.org/drawingml/2006/wordprocessingDrawing" xmlns:w10="urn:schemas-microsoft-com:office:word" xmlns:w="http://schemas.openxmlformats.org/wordprocessingml/2006/main" xmlns:w14="http://schemas.microsoft.com/office/word/2010/wordml" xmlns:w15="http://schemas.microsoft.com/office/word/2012/wordml" xmlns:w16cex="http://schemas.microsoft.com/office/word/2018/wordml/cex" xmlns:w16cid="http://schemas.microsoft.com/office/word/2016/wordml/cid" xmlns:w16="http://schemas.microsoft.com/office/word/2018/wordml" xmlns:w16sdtdh="http://schemas.microsoft.com/office/word/2020/wordml/sdtdatahash" xmlns:w16se="http://schemas.microsoft.com/office/word/2015/wordml/symex" xmlns:wpg="http://schemas.microsoft.com/office/word/2010/wordprocessingGroup" xmlns:wpi="http://schemas.microsoft.com/office/word/2010/wordprocessingInk" xmlns:wne="http://schemas.microsoft.com/office/word/2006/wordml" xmlns:wps="http://schemas.microsoft.com/office/word/2010/wordprocessingShape" mc:Ignorable="w14 w15 w16se w16cid w16 w16cex w16sdtdh wp14">
+<w:document xmlns:wpc="http://schemas.microsoft.com/office/word/2010/wordprocessingCanvas" xmlns:cx="http://schemas.microsoft.com/office/drawing/2014/chartex" xmlns:cx1="http://schemas.microsoft.com/office/drawing/2015/9/8/chartex" xmlns:cx2="http://schemas.microsoft.com/office/drawing/2015/10/21/chartex" xmlns:cx3="http://schemas.microsoft.com/office/drawing/2016/5/9/chartex" xmlns:cx4="http://schemas.microsoft.com/office/drawing/2016/5/10/chartex" xmlns:cx5="http://schemas.microsoft.com/office/drawing/2016/5/11/chartex" xmlns:cx6="http://schemas.microsoft.com/office/drawing/2016/5/12/chartex" xmlns:cx7="http://schemas.microsoft.com/office/drawing/2016/5/13/chartex" xmlns:cx8="http://schemas.microsoft.com/office/drawing/2016/5/14/chartex" xmlns:mc="http://schemas.openxmlformats.org/markup-compatibility/2006" xmlns:aink="http://schemas.microsoft.com/office/drawing/2016/ink" xmlns:am3d="http://schemas.microsoft.com/office/drawing/2017/model3d" xmlns:o="urn:schemas-microsoft-com:office:office" xmlns:oel="http://schemas.microsoft.com/office/2019/extlst" xmlns:r="http://schemas.openxmlformats.org/officeDocument/2006/relationships" xmlns:m="http://schemas.openxmlformats.org/officeDocument/2006/math" xmlns:v="urn:schemas-microsoft-com:vml" xmlns:wp14="http://schemas.microsoft.com/office/word/2010/wordprocessingDrawing" xmlns:wp="http://schemas.openxmlformats.org/drawingml/2006/wordprocessingDrawing" xmlns:w10="urn:schemas-microsoft-com:office:word" xmlns:w="http://schemas.openxmlformats.org/wordprocessingml/2006/main" xmlns:w14="http://schemas.microsoft.com/office/word/2010/wordml" xmlns:w15="http://schemas.microsoft.com/office/word/2012/wordml" xmlns:w16cex="http://schemas.microsoft.com/office/word/2018/wordml/cex" xmlns:w16cid="http://schemas.microsoft.com/office/word/2016/wordml/cid" xmlns:w16="http://schemas.microsoft.com/office/word/2018/wordml" xmlns:w16du="http://schemas.microsoft.com/office/word/2023/wordml/word16du" xmlns:w16sdtdh="http://schemas.microsoft.com/office/word/2020/wordml/sdtdatahash" xmlns:w16se="http://schemas.microsoft.com/office/word/2015/wordml/symex" xmlns:wpg="http://schemas.microsoft.com/office/word/2010/wordprocessingGroup" xmlns:wpi="http://schemas.microsoft.com/office/word/2010/wordprocessingInk" xmlns:wne="http://schemas.microsoft.com/office/word/2006/wordml" xmlns:wps="http://schemas.microsoft.com/office/word/2010/wordprocessingShape" mc:Ignorable="w14 w15 w16se w16cid w16 w16cex w16sdtdh wp14">
   <w:body>
     <w:tbl>
       <w:tblPr>
@@ -342,15 +342,7 @@
           <w:sz w:val="24"/>
           <w:szCs w:val="24"/>
         </w:rPr>
-        <w:t xml:space="preserve">НАПРАВЛЕНИЕ </w:t>
-      </w:r>
-      <w:proofErr w:type="gramStart"/>
-      <w:r>
-        <w:rPr>
-          <w:sz w:val="24"/>
-          <w:szCs w:val="24"/>
-        </w:rPr>
-        <w:t xml:space="preserve">ПОДГОТОВКИ  </w:t>
+        <w:t xml:space="preserve">НАПРАВЛЕНИЕ ПОДГОТОВКИ  </w:t>
       </w:r>
       <w:r>
         <w:rPr>
@@ -359,17 +351,7 @@
           <w:szCs w:val="24"/>
           <w:lang w:eastAsia="en-US"/>
         </w:rPr>
-        <w:t>09.04.01</w:t>
-      </w:r>
-      <w:proofErr w:type="gramEnd"/>
-      <w:r>
-        <w:rPr>
-          <w:b/>
-          <w:sz w:val="24"/>
-          <w:szCs w:val="24"/>
-          <w:lang w:eastAsia="en-US"/>
-        </w:rPr>
-        <w:t xml:space="preserve">  Информатика и вычислительная техника</w:t>
+        <w:t>09.04.01  Информатика и вычислительная техника</w:t>
       </w:r>
     </w:p>
     <w:p>
@@ -559,7 +541,7 @@
                 </mc:Choice>
                 <mc:Fallback>
                   <w:pict>
-                    <v:shapetype w14:anchorId="13734FF3" id="_x0000_t32" coordsize="21600,21600" o:spt="32" o:oned="t" path="m,l21600,21600e" filled="f">
+                    <v:shapetype w14:anchorId="04DD0A22" id="_x0000_t32" coordsize="21600,21600" o:spt="32" o:oned="t" path="m,l21600,21600e" filled="f">
                       <v:path arrowok="t" fillok="f" o:connecttype="none"/>
                       <o:lock v:ext="edit" shapetype="t"/>
                     </v:shapetype>
@@ -1355,6 +1337,13 @@
           <w:sz w:val="28"/>
           <w:szCs w:val="28"/>
         </w:rPr>
+        <w:t xml:space="preserve">с </w:t>
+      </w:r>
+      <w:r>
+        <w:rPr>
+          <w:sz w:val="28"/>
+          <w:szCs w:val="28"/>
+        </w:rPr>
         <w:t>механизмами создания классов, наследования и полиморфизма в</w:t>
       </w:r>
       <w:r>
@@ -1472,83 +1461,24 @@
                 <w:rFonts w:ascii="Courier New" w:hAnsi="Courier New" w:cs="Courier New"/>
                 <w:lang w:val="en-US"/>
               </w:rPr>
-              <w:t xml:space="preserve">public static </w:t>
-            </w:r>
-            <w:proofErr w:type="spellStart"/>
-            <w:r>
-              <w:rPr>
-                <w:rFonts w:ascii="Courier New" w:hAnsi="Courier New" w:cs="Courier New"/>
-                <w:lang w:val="en-US"/>
-              </w:rPr>
-              <w:t>boolean</w:t>
-            </w:r>
-            <w:proofErr w:type="spellEnd"/>
-            <w:r>
-              <w:rPr>
-                <w:rFonts w:ascii="Courier New" w:hAnsi="Courier New" w:cs="Courier New"/>
-                <w:lang w:val="en-US"/>
-              </w:rPr>
-              <w:t xml:space="preserve"> </w:t>
-            </w:r>
-            <w:proofErr w:type="spellStart"/>
-            <w:proofErr w:type="gramStart"/>
-            <w:r>
-              <w:rPr>
-                <w:rFonts w:ascii="Courier New" w:hAnsi="Courier New" w:cs="Courier New"/>
-                <w:lang w:val="en-US"/>
-              </w:rPr>
-              <w:t>areCoplanar</w:t>
-            </w:r>
-            <w:proofErr w:type="spellEnd"/>
-            <w:r>
-              <w:rPr>
-                <w:rFonts w:ascii="Courier New" w:hAnsi="Courier New" w:cs="Courier New"/>
-                <w:lang w:val="en-US"/>
-              </w:rPr>
-              <w:t>(</w:t>
-            </w:r>
-            <w:proofErr w:type="gramEnd"/>
-            <w:r>
-              <w:rPr>
-                <w:rFonts w:ascii="Courier New" w:hAnsi="Courier New" w:cs="Courier New"/>
-                <w:lang w:val="en-US"/>
-              </w:rPr>
-              <w:t>Vector[] vectors) {</w:t>
-            </w:r>
-          </w:p>
-          <w:p>
-            <w:pPr>
-              <w:spacing w:line="360" w:lineRule="auto"/>
-              <w:jc w:val="both"/>
-              <w:rPr>
-                <w:rFonts w:ascii="Courier New" w:hAnsi="Courier New" w:cs="Courier New"/>
-                <w:lang w:val="en-US"/>
-              </w:rPr>
-            </w:pPr>
-            <w:r>
-              <w:rPr>
-                <w:rFonts w:ascii="Courier New" w:hAnsi="Courier New" w:cs="Courier New"/>
-                <w:lang w:val="en-US"/>
-              </w:rPr>
-              <w:t xml:space="preserve">        if (</w:t>
-            </w:r>
-            <w:proofErr w:type="spellStart"/>
-            <w:proofErr w:type="gramStart"/>
-            <w:r>
-              <w:rPr>
-                <w:rFonts w:ascii="Courier New" w:hAnsi="Courier New" w:cs="Courier New"/>
-                <w:lang w:val="en-US"/>
-              </w:rPr>
-              <w:t>vectors.length</w:t>
-            </w:r>
-            <w:proofErr w:type="spellEnd"/>
-            <w:proofErr w:type="gramEnd"/>
-            <w:r>
-              <w:rPr>
-                <w:rFonts w:ascii="Courier New" w:hAnsi="Courier New" w:cs="Courier New"/>
-                <w:lang w:val="en-US"/>
-              </w:rPr>
-              <w:t xml:space="preserve"> &lt; 3) {</w:t>
+              <w:t>public static boolean areCoplanar(Vector[] vectors) {</w:t>
+            </w:r>
+          </w:p>
+          <w:p>
+            <w:pPr>
+              <w:spacing w:line="360" w:lineRule="auto"/>
+              <w:jc w:val="both"/>
+              <w:rPr>
+                <w:rFonts w:ascii="Courier New" w:hAnsi="Courier New" w:cs="Courier New"/>
+                <w:lang w:val="en-US"/>
+              </w:rPr>
+            </w:pPr>
+            <w:r>
+              <w:rPr>
+                <w:rFonts w:ascii="Courier New" w:hAnsi="Courier New" w:cs="Courier New"/>
+                <w:lang w:val="en-US"/>
+              </w:rPr>
+              <w:t xml:space="preserve">        if (vectors.length &lt; 3) {</w:t>
             </w:r>
           </w:p>
           <w:p>
@@ -1599,256 +1529,92 @@
                 <w:rFonts w:ascii="Courier New" w:hAnsi="Courier New" w:cs="Courier New"/>
                 <w:lang w:val="en-US"/>
               </w:rPr>
-              <w:t xml:space="preserve">        Vector v1 = </w:t>
-            </w:r>
-            <w:proofErr w:type="gramStart"/>
-            <w:r>
-              <w:rPr>
-                <w:rFonts w:ascii="Courier New" w:hAnsi="Courier New" w:cs="Courier New"/>
-                <w:lang w:val="en-US"/>
-              </w:rPr>
-              <w:t>vectors[</w:t>
-            </w:r>
-            <w:proofErr w:type="gramEnd"/>
-            <w:r>
-              <w:rPr>
-                <w:rFonts w:ascii="Courier New" w:hAnsi="Courier New" w:cs="Courier New"/>
-                <w:lang w:val="en-US"/>
-              </w:rPr>
-              <w:t>0];</w:t>
-            </w:r>
-          </w:p>
-          <w:p>
-            <w:pPr>
-              <w:spacing w:line="360" w:lineRule="auto"/>
-              <w:jc w:val="both"/>
-              <w:rPr>
-                <w:rFonts w:ascii="Courier New" w:hAnsi="Courier New" w:cs="Courier New"/>
-                <w:lang w:val="en-US"/>
-              </w:rPr>
-            </w:pPr>
-            <w:r>
-              <w:rPr>
-                <w:rFonts w:ascii="Courier New" w:hAnsi="Courier New" w:cs="Courier New"/>
-                <w:lang w:val="en-US"/>
-              </w:rPr>
-              <w:t xml:space="preserve">        Vector v2 = </w:t>
-            </w:r>
-            <w:proofErr w:type="gramStart"/>
-            <w:r>
-              <w:rPr>
-                <w:rFonts w:ascii="Courier New" w:hAnsi="Courier New" w:cs="Courier New"/>
-                <w:lang w:val="en-US"/>
-              </w:rPr>
-              <w:t>vectors[</w:t>
-            </w:r>
-            <w:proofErr w:type="gramEnd"/>
-            <w:r>
-              <w:rPr>
-                <w:rFonts w:ascii="Courier New" w:hAnsi="Courier New" w:cs="Courier New"/>
-                <w:lang w:val="en-US"/>
-              </w:rPr>
-              <w:t>1];</w:t>
-            </w:r>
-          </w:p>
-          <w:p>
-            <w:pPr>
-              <w:spacing w:line="360" w:lineRule="auto"/>
-              <w:jc w:val="both"/>
-              <w:rPr>
-                <w:rFonts w:ascii="Courier New" w:hAnsi="Courier New" w:cs="Courier New"/>
-                <w:lang w:val="en-US"/>
-              </w:rPr>
-            </w:pPr>
-            <w:r>
-              <w:rPr>
-                <w:rFonts w:ascii="Courier New" w:hAnsi="Courier New" w:cs="Courier New"/>
-                <w:lang w:val="en-US"/>
-              </w:rPr>
-              <w:t xml:space="preserve">        Vector normal = v</w:t>
-            </w:r>
-            <w:proofErr w:type="gramStart"/>
-            <w:r>
-              <w:rPr>
-                <w:rFonts w:ascii="Courier New" w:hAnsi="Courier New" w:cs="Courier New"/>
-                <w:lang w:val="en-US"/>
-              </w:rPr>
-              <w:t>1.crossProduct</w:t>
-            </w:r>
-            <w:proofErr w:type="gramEnd"/>
-            <w:r>
-              <w:rPr>
-                <w:rFonts w:ascii="Courier New" w:hAnsi="Courier New" w:cs="Courier New"/>
-                <w:lang w:val="en-US"/>
-              </w:rPr>
-              <w:t>(v2).normalize();</w:t>
-            </w:r>
-          </w:p>
-          <w:p>
-            <w:pPr>
-              <w:spacing w:line="360" w:lineRule="auto"/>
-              <w:jc w:val="both"/>
-              <w:rPr>
-                <w:rFonts w:ascii="Courier New" w:hAnsi="Courier New" w:cs="Courier New"/>
-                <w:lang w:val="en-US"/>
-              </w:rPr>
-            </w:pPr>
-            <w:r>
-              <w:rPr>
-                <w:rFonts w:ascii="Courier New" w:hAnsi="Courier New" w:cs="Courier New"/>
-                <w:lang w:val="en-US"/>
-              </w:rPr>
-              <w:t xml:space="preserve">        for (int </w:t>
-            </w:r>
-            <w:proofErr w:type="spellStart"/>
-            <w:r>
-              <w:rPr>
-                <w:rFonts w:ascii="Courier New" w:hAnsi="Courier New" w:cs="Courier New"/>
-                <w:lang w:val="en-US"/>
-              </w:rPr>
-              <w:t>i</w:t>
-            </w:r>
-            <w:proofErr w:type="spellEnd"/>
-            <w:r>
-              <w:rPr>
-                <w:rFonts w:ascii="Courier New" w:hAnsi="Courier New" w:cs="Courier New"/>
-                <w:lang w:val="en-US"/>
-              </w:rPr>
-              <w:t xml:space="preserve"> = 2; </w:t>
-            </w:r>
-            <w:proofErr w:type="spellStart"/>
-            <w:r>
-              <w:rPr>
-                <w:rFonts w:ascii="Courier New" w:hAnsi="Courier New" w:cs="Courier New"/>
-                <w:lang w:val="en-US"/>
-              </w:rPr>
-              <w:t>i</w:t>
-            </w:r>
-            <w:proofErr w:type="spellEnd"/>
-            <w:r>
-              <w:rPr>
-                <w:rFonts w:ascii="Courier New" w:hAnsi="Courier New" w:cs="Courier New"/>
-                <w:lang w:val="en-US"/>
-              </w:rPr>
-              <w:t xml:space="preserve"> &lt; </w:t>
-            </w:r>
-            <w:proofErr w:type="spellStart"/>
-            <w:proofErr w:type="gramStart"/>
-            <w:r>
-              <w:rPr>
-                <w:rFonts w:ascii="Courier New" w:hAnsi="Courier New" w:cs="Courier New"/>
-                <w:lang w:val="en-US"/>
-              </w:rPr>
-              <w:t>vectors.length</w:t>
-            </w:r>
-            <w:proofErr w:type="spellEnd"/>
-            <w:proofErr w:type="gramEnd"/>
-            <w:r>
-              <w:rPr>
-                <w:rFonts w:ascii="Courier New" w:hAnsi="Courier New" w:cs="Courier New"/>
-                <w:lang w:val="en-US"/>
-              </w:rPr>
-              <w:t xml:space="preserve">; </w:t>
-            </w:r>
-            <w:proofErr w:type="spellStart"/>
-            <w:r>
-              <w:rPr>
-                <w:rFonts w:ascii="Courier New" w:hAnsi="Courier New" w:cs="Courier New"/>
-                <w:lang w:val="en-US"/>
-              </w:rPr>
-              <w:t>i</w:t>
-            </w:r>
-            <w:proofErr w:type="spellEnd"/>
-            <w:r>
-              <w:rPr>
-                <w:rFonts w:ascii="Courier New" w:hAnsi="Courier New" w:cs="Courier New"/>
-                <w:lang w:val="en-US"/>
-              </w:rPr>
-              <w:t>++) {</w:t>
-            </w:r>
-          </w:p>
-          <w:p>
-            <w:pPr>
-              <w:spacing w:line="360" w:lineRule="auto"/>
-              <w:jc w:val="both"/>
-              <w:rPr>
-                <w:rFonts w:ascii="Courier New" w:hAnsi="Courier New" w:cs="Courier New"/>
-                <w:lang w:val="en-US"/>
-              </w:rPr>
-            </w:pPr>
-            <w:r>
-              <w:rPr>
-                <w:rFonts w:ascii="Courier New" w:hAnsi="Courier New" w:cs="Courier New"/>
-                <w:lang w:val="en-US"/>
-              </w:rPr>
-              <w:t xml:space="preserve">            Vector v = vectors[</w:t>
-            </w:r>
-            <w:proofErr w:type="spellStart"/>
-            <w:r>
-              <w:rPr>
-                <w:rFonts w:ascii="Courier New" w:hAnsi="Courier New" w:cs="Courier New"/>
-                <w:lang w:val="en-US"/>
-              </w:rPr>
-              <w:t>i</w:t>
-            </w:r>
-            <w:proofErr w:type="spellEnd"/>
-            <w:r>
-              <w:rPr>
-                <w:rFonts w:ascii="Courier New" w:hAnsi="Courier New" w:cs="Courier New"/>
-                <w:lang w:val="en-US"/>
-              </w:rPr>
-              <w:t>];</w:t>
-            </w:r>
-          </w:p>
-          <w:p>
-            <w:pPr>
-              <w:spacing w:line="360" w:lineRule="auto"/>
-              <w:jc w:val="both"/>
-              <w:rPr>
-                <w:rFonts w:ascii="Courier New" w:hAnsi="Courier New" w:cs="Courier New"/>
-                <w:lang w:val="en-US"/>
-              </w:rPr>
-            </w:pPr>
-            <w:r>
-              <w:rPr>
-                <w:rFonts w:ascii="Courier New" w:hAnsi="Courier New" w:cs="Courier New"/>
-                <w:lang w:val="en-US"/>
-              </w:rPr>
-              <w:t xml:space="preserve">            if (</w:t>
-            </w:r>
-            <w:proofErr w:type="spellStart"/>
-            <w:proofErr w:type="gramStart"/>
-            <w:r>
-              <w:rPr>
-                <w:rFonts w:ascii="Courier New" w:hAnsi="Courier New" w:cs="Courier New"/>
-                <w:lang w:val="en-US"/>
-              </w:rPr>
-              <w:t>normal.dotProduct</w:t>
-            </w:r>
-            <w:proofErr w:type="spellEnd"/>
-            <w:proofErr w:type="gramEnd"/>
-            <w:r>
-              <w:rPr>
-                <w:rFonts w:ascii="Courier New" w:hAnsi="Courier New" w:cs="Courier New"/>
-                <w:lang w:val="en-US"/>
-              </w:rPr>
-              <w:t>(</w:t>
-            </w:r>
-            <w:proofErr w:type="spellStart"/>
-            <w:r>
-              <w:rPr>
-                <w:rFonts w:ascii="Courier New" w:hAnsi="Courier New" w:cs="Courier New"/>
-                <w:lang w:val="en-US"/>
-              </w:rPr>
-              <w:t>v.crossProduct</w:t>
-            </w:r>
-            <w:proofErr w:type="spellEnd"/>
-            <w:r>
-              <w:rPr>
-                <w:rFonts w:ascii="Courier New" w:hAnsi="Courier New" w:cs="Courier New"/>
-                <w:lang w:val="en-US"/>
-              </w:rPr>
-              <w:t>(v1)) != 0) {</w:t>
+              <w:t xml:space="preserve">        Vector v1 = vectors[0];</w:t>
+            </w:r>
+          </w:p>
+          <w:p>
+            <w:pPr>
+              <w:spacing w:line="360" w:lineRule="auto"/>
+              <w:jc w:val="both"/>
+              <w:rPr>
+                <w:rFonts w:ascii="Courier New" w:hAnsi="Courier New" w:cs="Courier New"/>
+                <w:lang w:val="en-US"/>
+              </w:rPr>
+            </w:pPr>
+            <w:r>
+              <w:rPr>
+                <w:rFonts w:ascii="Courier New" w:hAnsi="Courier New" w:cs="Courier New"/>
+                <w:lang w:val="en-US"/>
+              </w:rPr>
+              <w:t xml:space="preserve">        Vector v2 = vectors[1];</w:t>
+            </w:r>
+          </w:p>
+          <w:p>
+            <w:pPr>
+              <w:spacing w:line="360" w:lineRule="auto"/>
+              <w:jc w:val="both"/>
+              <w:rPr>
+                <w:rFonts w:ascii="Courier New" w:hAnsi="Courier New" w:cs="Courier New"/>
+                <w:lang w:val="en-US"/>
+              </w:rPr>
+            </w:pPr>
+            <w:r>
+              <w:rPr>
+                <w:rFonts w:ascii="Courier New" w:hAnsi="Courier New" w:cs="Courier New"/>
+                <w:lang w:val="en-US"/>
+              </w:rPr>
+              <w:t xml:space="preserve">        Vector normal = v1.crossProduct(v2).normalize();</w:t>
+            </w:r>
+          </w:p>
+          <w:p>
+            <w:pPr>
+              <w:spacing w:line="360" w:lineRule="auto"/>
+              <w:jc w:val="both"/>
+              <w:rPr>
+                <w:rFonts w:ascii="Courier New" w:hAnsi="Courier New" w:cs="Courier New"/>
+                <w:lang w:val="en-US"/>
+              </w:rPr>
+            </w:pPr>
+            <w:r>
+              <w:rPr>
+                <w:rFonts w:ascii="Courier New" w:hAnsi="Courier New" w:cs="Courier New"/>
+                <w:lang w:val="en-US"/>
+              </w:rPr>
+              <w:t xml:space="preserve">        for (int i = 2; i &lt; vectors.length; i++) {</w:t>
+            </w:r>
+          </w:p>
+          <w:p>
+            <w:pPr>
+              <w:spacing w:line="360" w:lineRule="auto"/>
+              <w:jc w:val="both"/>
+              <w:rPr>
+                <w:rFonts w:ascii="Courier New" w:hAnsi="Courier New" w:cs="Courier New"/>
+                <w:lang w:val="en-US"/>
+              </w:rPr>
+            </w:pPr>
+            <w:r>
+              <w:rPr>
+                <w:rFonts w:ascii="Courier New" w:hAnsi="Courier New" w:cs="Courier New"/>
+                <w:lang w:val="en-US"/>
+              </w:rPr>
+              <w:t xml:space="preserve">            Vector v = vectors[i];</w:t>
+            </w:r>
+          </w:p>
+          <w:p>
+            <w:pPr>
+              <w:spacing w:line="360" w:lineRule="auto"/>
+              <w:jc w:val="both"/>
+              <w:rPr>
+                <w:rFonts w:ascii="Courier New" w:hAnsi="Courier New" w:cs="Courier New"/>
+                <w:lang w:val="en-US"/>
+              </w:rPr>
+            </w:pPr>
+            <w:r>
+              <w:rPr>
+                <w:rFonts w:ascii="Courier New" w:hAnsi="Courier New" w:cs="Courier New"/>
+                <w:lang w:val="en-US"/>
+              </w:rPr>
+              <w:t xml:space="preserve">            if (normal.dotProduct(v.crossProduct(v1)) != 0) {</w:t>
             </w:r>
           </w:p>
           <w:p>
@@ -2141,28 +1907,12 @@
         </w:rPr>
         <w:t xml:space="preserve">Умножение </w:t>
       </w:r>
-      <w:proofErr w:type="spellStart"/>
       <w:r>
         <w:rPr>
           <w:sz w:val="28"/>
           <w:szCs w:val="28"/>
         </w:rPr>
         <w:t>матриц</w:t>
-      </w:r>
-      <w:r>
-        <w:rPr>
-          <w:sz w:val="28"/>
-          <w:szCs w:val="28"/>
-        </w:rPr>
-        <w:t>Первое</w:t>
-      </w:r>
-      <w:proofErr w:type="spellEnd"/>
-      <w:r>
-        <w:rPr>
-          <w:sz w:val="28"/>
-          <w:szCs w:val="28"/>
-        </w:rPr>
-        <w:t xml:space="preserve"> слово с минимальным числом различных символов</w:t>
       </w:r>
     </w:p>
     <w:tbl>
@@ -2193,370 +1943,92 @@
                 <w:rFonts w:ascii="Courier New" w:hAnsi="Courier New" w:cs="Courier New"/>
                 <w:lang w:val="en-US"/>
               </w:rPr>
-              <w:t xml:space="preserve">public Matrix </w:t>
-            </w:r>
-            <w:proofErr w:type="gramStart"/>
-            <w:r>
-              <w:rPr>
-                <w:rFonts w:ascii="Courier New" w:hAnsi="Courier New" w:cs="Courier New"/>
-                <w:lang w:val="en-US"/>
-              </w:rPr>
-              <w:t>multiplication(</w:t>
-            </w:r>
-            <w:proofErr w:type="gramEnd"/>
-            <w:r>
-              <w:rPr>
-                <w:rFonts w:ascii="Courier New" w:hAnsi="Courier New" w:cs="Courier New"/>
-                <w:lang w:val="en-US"/>
-              </w:rPr>
-              <w:t>Matrix m) {</w:t>
-            </w:r>
-          </w:p>
-          <w:p>
-            <w:pPr>
-              <w:spacing w:line="360" w:lineRule="auto"/>
-              <w:jc w:val="both"/>
-              <w:rPr>
-                <w:rFonts w:ascii="Courier New" w:hAnsi="Courier New" w:cs="Courier New"/>
-                <w:lang w:val="en-US"/>
-              </w:rPr>
-            </w:pPr>
-            <w:r>
-              <w:rPr>
-                <w:rFonts w:ascii="Courier New" w:hAnsi="Courier New" w:cs="Courier New"/>
-                <w:lang w:val="en-US"/>
-              </w:rPr>
-              <w:t xml:space="preserve">        </w:t>
-            </w:r>
-            <w:proofErr w:type="gramStart"/>
-            <w:r>
-              <w:rPr>
-                <w:rFonts w:ascii="Courier New" w:hAnsi="Courier New" w:cs="Courier New"/>
-                <w:lang w:val="en-US"/>
-              </w:rPr>
-              <w:t>int[</w:t>
-            </w:r>
-            <w:proofErr w:type="gramEnd"/>
-            <w:r>
-              <w:rPr>
-                <w:rFonts w:ascii="Courier New" w:hAnsi="Courier New" w:cs="Courier New"/>
-                <w:lang w:val="en-US"/>
-              </w:rPr>
-              <w:t xml:space="preserve">][] </w:t>
-            </w:r>
-            <w:proofErr w:type="spellStart"/>
-            <w:r>
-              <w:rPr>
-                <w:rFonts w:ascii="Courier New" w:hAnsi="Courier New" w:cs="Courier New"/>
-                <w:lang w:val="en-US"/>
-              </w:rPr>
-              <w:t>arr</w:t>
-            </w:r>
-            <w:proofErr w:type="spellEnd"/>
-            <w:r>
-              <w:rPr>
-                <w:rFonts w:ascii="Courier New" w:hAnsi="Courier New" w:cs="Courier New"/>
-                <w:lang w:val="en-US"/>
-              </w:rPr>
-              <w:t xml:space="preserve"> = new int[</w:t>
-            </w:r>
-            <w:proofErr w:type="spellStart"/>
-            <w:r>
-              <w:rPr>
-                <w:rFonts w:ascii="Courier New" w:hAnsi="Courier New" w:cs="Courier New"/>
-                <w:lang w:val="en-US"/>
-              </w:rPr>
-              <w:t>this.n</w:t>
-            </w:r>
-            <w:proofErr w:type="spellEnd"/>
-            <w:r>
-              <w:rPr>
-                <w:rFonts w:ascii="Courier New" w:hAnsi="Courier New" w:cs="Courier New"/>
-                <w:lang w:val="en-US"/>
-              </w:rPr>
-              <w:t>][</w:t>
-            </w:r>
-            <w:proofErr w:type="spellStart"/>
-            <w:r>
-              <w:rPr>
-                <w:rFonts w:ascii="Courier New" w:hAnsi="Courier New" w:cs="Courier New"/>
-                <w:lang w:val="en-US"/>
-              </w:rPr>
-              <w:t>this.n</w:t>
-            </w:r>
-            <w:proofErr w:type="spellEnd"/>
-            <w:r>
-              <w:rPr>
-                <w:rFonts w:ascii="Courier New" w:hAnsi="Courier New" w:cs="Courier New"/>
-                <w:lang w:val="en-US"/>
-              </w:rPr>
-              <w:t>];</w:t>
-            </w:r>
-          </w:p>
-          <w:p>
-            <w:pPr>
-              <w:spacing w:line="360" w:lineRule="auto"/>
-              <w:jc w:val="both"/>
-              <w:rPr>
-                <w:rFonts w:ascii="Courier New" w:hAnsi="Courier New" w:cs="Courier New"/>
-                <w:lang w:val="en-US"/>
-              </w:rPr>
-            </w:pPr>
-            <w:r>
-              <w:rPr>
-                <w:rFonts w:ascii="Courier New" w:hAnsi="Courier New" w:cs="Courier New"/>
-                <w:lang w:val="en-US"/>
-              </w:rPr>
-              <w:t xml:space="preserve">        for (int </w:t>
-            </w:r>
-            <w:proofErr w:type="spellStart"/>
-            <w:r>
-              <w:rPr>
-                <w:rFonts w:ascii="Courier New" w:hAnsi="Courier New" w:cs="Courier New"/>
-                <w:lang w:val="en-US"/>
-              </w:rPr>
-              <w:t>i</w:t>
-            </w:r>
-            <w:proofErr w:type="spellEnd"/>
-            <w:r>
-              <w:rPr>
-                <w:rFonts w:ascii="Courier New" w:hAnsi="Courier New" w:cs="Courier New"/>
-                <w:lang w:val="en-US"/>
-              </w:rPr>
-              <w:t xml:space="preserve"> = 0; </w:t>
-            </w:r>
-            <w:proofErr w:type="spellStart"/>
-            <w:r>
-              <w:rPr>
-                <w:rFonts w:ascii="Courier New" w:hAnsi="Courier New" w:cs="Courier New"/>
-                <w:lang w:val="en-US"/>
-              </w:rPr>
-              <w:t>i</w:t>
-            </w:r>
-            <w:proofErr w:type="spellEnd"/>
-            <w:r>
-              <w:rPr>
-                <w:rFonts w:ascii="Courier New" w:hAnsi="Courier New" w:cs="Courier New"/>
-                <w:lang w:val="en-US"/>
-              </w:rPr>
-              <w:t xml:space="preserve"> &lt; </w:t>
-            </w:r>
-            <w:proofErr w:type="spellStart"/>
-            <w:proofErr w:type="gramStart"/>
-            <w:r>
-              <w:rPr>
-                <w:rFonts w:ascii="Courier New" w:hAnsi="Courier New" w:cs="Courier New"/>
-                <w:lang w:val="en-US"/>
-              </w:rPr>
-              <w:t>this.n</w:t>
-            </w:r>
-            <w:proofErr w:type="spellEnd"/>
-            <w:proofErr w:type="gramEnd"/>
-            <w:r>
-              <w:rPr>
-                <w:rFonts w:ascii="Courier New" w:hAnsi="Courier New" w:cs="Courier New"/>
-                <w:lang w:val="en-US"/>
-              </w:rPr>
-              <w:t xml:space="preserve">; </w:t>
-            </w:r>
-            <w:proofErr w:type="spellStart"/>
-            <w:r>
-              <w:rPr>
-                <w:rFonts w:ascii="Courier New" w:hAnsi="Courier New" w:cs="Courier New"/>
-                <w:lang w:val="en-US"/>
-              </w:rPr>
-              <w:t>i</w:t>
-            </w:r>
-            <w:proofErr w:type="spellEnd"/>
-            <w:r>
-              <w:rPr>
-                <w:rFonts w:ascii="Courier New" w:hAnsi="Courier New" w:cs="Courier New"/>
-                <w:lang w:val="en-US"/>
-              </w:rPr>
-              <w:t>++) {</w:t>
-            </w:r>
-          </w:p>
-          <w:p>
-            <w:pPr>
-              <w:spacing w:line="360" w:lineRule="auto"/>
-              <w:jc w:val="both"/>
-              <w:rPr>
-                <w:rFonts w:ascii="Courier New" w:hAnsi="Courier New" w:cs="Courier New"/>
-                <w:lang w:val="en-US"/>
-              </w:rPr>
-            </w:pPr>
-            <w:r>
-              <w:rPr>
-                <w:rFonts w:ascii="Courier New" w:hAnsi="Courier New" w:cs="Courier New"/>
-                <w:lang w:val="en-US"/>
-              </w:rPr>
-              <w:t xml:space="preserve">            for (int j = 0; j &lt; </w:t>
-            </w:r>
-            <w:proofErr w:type="spellStart"/>
-            <w:proofErr w:type="gramStart"/>
-            <w:r>
-              <w:rPr>
-                <w:rFonts w:ascii="Courier New" w:hAnsi="Courier New" w:cs="Courier New"/>
-                <w:lang w:val="en-US"/>
-              </w:rPr>
-              <w:t>this.n</w:t>
-            </w:r>
-            <w:proofErr w:type="spellEnd"/>
-            <w:proofErr w:type="gramEnd"/>
-            <w:r>
-              <w:rPr>
-                <w:rFonts w:ascii="Courier New" w:hAnsi="Courier New" w:cs="Courier New"/>
-                <w:lang w:val="en-US"/>
-              </w:rPr>
-              <w:t xml:space="preserve">; </w:t>
-            </w:r>
-            <w:proofErr w:type="spellStart"/>
-            <w:r>
-              <w:rPr>
-                <w:rFonts w:ascii="Courier New" w:hAnsi="Courier New" w:cs="Courier New"/>
-                <w:lang w:val="en-US"/>
-              </w:rPr>
-              <w:t>j++</w:t>
-            </w:r>
-            <w:proofErr w:type="spellEnd"/>
-            <w:r>
-              <w:rPr>
-                <w:rFonts w:ascii="Courier New" w:hAnsi="Courier New" w:cs="Courier New"/>
-                <w:lang w:val="en-US"/>
-              </w:rPr>
-              <w:t>) {</w:t>
-            </w:r>
-          </w:p>
-          <w:p>
-            <w:pPr>
-              <w:spacing w:line="360" w:lineRule="auto"/>
-              <w:jc w:val="both"/>
-              <w:rPr>
-                <w:rFonts w:ascii="Courier New" w:hAnsi="Courier New" w:cs="Courier New"/>
-                <w:lang w:val="en-US"/>
-              </w:rPr>
-            </w:pPr>
-            <w:r>
-              <w:rPr>
-                <w:rFonts w:ascii="Courier New" w:hAnsi="Courier New" w:cs="Courier New"/>
-                <w:lang w:val="en-US"/>
-              </w:rPr>
-              <w:t xml:space="preserve">                for (int k = 0; k &lt; </w:t>
-            </w:r>
-            <w:proofErr w:type="spellStart"/>
-            <w:proofErr w:type="gramStart"/>
-            <w:r>
-              <w:rPr>
-                <w:rFonts w:ascii="Courier New" w:hAnsi="Courier New" w:cs="Courier New"/>
-                <w:lang w:val="en-US"/>
-              </w:rPr>
-              <w:t>this.n</w:t>
-            </w:r>
-            <w:proofErr w:type="spellEnd"/>
-            <w:proofErr w:type="gramEnd"/>
-            <w:r>
-              <w:rPr>
-                <w:rFonts w:ascii="Courier New" w:hAnsi="Courier New" w:cs="Courier New"/>
-                <w:lang w:val="en-US"/>
-              </w:rPr>
-              <w:t>; k++) {</w:t>
-            </w:r>
-          </w:p>
-          <w:p>
-            <w:pPr>
-              <w:spacing w:line="360" w:lineRule="auto"/>
-              <w:jc w:val="both"/>
-              <w:rPr>
-                <w:rFonts w:ascii="Courier New" w:hAnsi="Courier New" w:cs="Courier New"/>
-                <w:lang w:val="en-US"/>
-              </w:rPr>
-            </w:pPr>
-            <w:r>
-              <w:rPr>
-                <w:rFonts w:ascii="Courier New" w:hAnsi="Courier New" w:cs="Courier New"/>
-                <w:lang w:val="en-US"/>
-              </w:rPr>
-              <w:t xml:space="preserve">                    </w:t>
-            </w:r>
-            <w:proofErr w:type="spellStart"/>
-            <w:r>
-              <w:rPr>
-                <w:rFonts w:ascii="Courier New" w:hAnsi="Courier New" w:cs="Courier New"/>
-                <w:lang w:val="en-US"/>
-              </w:rPr>
-              <w:t>arr</w:t>
-            </w:r>
-            <w:proofErr w:type="spellEnd"/>
-            <w:r>
-              <w:rPr>
-                <w:rFonts w:ascii="Courier New" w:hAnsi="Courier New" w:cs="Courier New"/>
-                <w:lang w:val="en-US"/>
-              </w:rPr>
-              <w:t>[</w:t>
-            </w:r>
-            <w:proofErr w:type="spellStart"/>
-            <w:r>
-              <w:rPr>
-                <w:rFonts w:ascii="Courier New" w:hAnsi="Courier New" w:cs="Courier New"/>
-                <w:lang w:val="en-US"/>
-              </w:rPr>
-              <w:t>i</w:t>
-            </w:r>
-            <w:proofErr w:type="spellEnd"/>
-            <w:r>
-              <w:rPr>
-                <w:rFonts w:ascii="Courier New" w:hAnsi="Courier New" w:cs="Courier New"/>
-                <w:lang w:val="en-US"/>
-              </w:rPr>
-              <w:t xml:space="preserve">][j] += </w:t>
-            </w:r>
-            <w:proofErr w:type="spellStart"/>
-            <w:r>
-              <w:rPr>
-                <w:rFonts w:ascii="Courier New" w:hAnsi="Courier New" w:cs="Courier New"/>
-                <w:lang w:val="en-US"/>
-              </w:rPr>
-              <w:t>this.arr</w:t>
-            </w:r>
-            <w:proofErr w:type="spellEnd"/>
-            <w:r>
-              <w:rPr>
-                <w:rFonts w:ascii="Courier New" w:hAnsi="Courier New" w:cs="Courier New"/>
-                <w:lang w:val="en-US"/>
-              </w:rPr>
-              <w:t>[</w:t>
-            </w:r>
-            <w:proofErr w:type="spellStart"/>
-            <w:r>
-              <w:rPr>
-                <w:rFonts w:ascii="Courier New" w:hAnsi="Courier New" w:cs="Courier New"/>
-                <w:lang w:val="en-US"/>
-              </w:rPr>
-              <w:t>i</w:t>
-            </w:r>
-            <w:proofErr w:type="spellEnd"/>
-            <w:r>
-              <w:rPr>
-                <w:rFonts w:ascii="Courier New" w:hAnsi="Courier New" w:cs="Courier New"/>
-                <w:lang w:val="en-US"/>
-              </w:rPr>
-              <w:t xml:space="preserve">][k] * </w:t>
-            </w:r>
-            <w:proofErr w:type="spellStart"/>
-            <w:r>
-              <w:rPr>
-                <w:rFonts w:ascii="Courier New" w:hAnsi="Courier New" w:cs="Courier New"/>
-                <w:lang w:val="en-US"/>
-              </w:rPr>
-              <w:t>m.arr</w:t>
-            </w:r>
-            <w:proofErr w:type="spellEnd"/>
-            <w:r>
-              <w:rPr>
-                <w:rFonts w:ascii="Courier New" w:hAnsi="Courier New" w:cs="Courier New"/>
-                <w:lang w:val="en-US"/>
-              </w:rPr>
-              <w:t>[k][j];</w:t>
+              <w:t>public Matrix multiplication(Matrix m) {</w:t>
+            </w:r>
+          </w:p>
+          <w:p>
+            <w:pPr>
+              <w:spacing w:line="360" w:lineRule="auto"/>
+              <w:jc w:val="both"/>
+              <w:rPr>
+                <w:rFonts w:ascii="Courier New" w:hAnsi="Courier New" w:cs="Courier New"/>
+                <w:lang w:val="en-US"/>
+              </w:rPr>
+            </w:pPr>
+            <w:r>
+              <w:rPr>
+                <w:rFonts w:ascii="Courier New" w:hAnsi="Courier New" w:cs="Courier New"/>
+                <w:lang w:val="en-US"/>
+              </w:rPr>
+              <w:t xml:space="preserve">        int[][] arr = new int[this.n][this.n];</w:t>
+            </w:r>
+          </w:p>
+          <w:p>
+            <w:pPr>
+              <w:spacing w:line="360" w:lineRule="auto"/>
+              <w:jc w:val="both"/>
+              <w:rPr>
+                <w:rFonts w:ascii="Courier New" w:hAnsi="Courier New" w:cs="Courier New"/>
+                <w:lang w:val="en-US"/>
+              </w:rPr>
+            </w:pPr>
+            <w:r>
+              <w:rPr>
+                <w:rFonts w:ascii="Courier New" w:hAnsi="Courier New" w:cs="Courier New"/>
+                <w:lang w:val="en-US"/>
+              </w:rPr>
+              <w:t xml:space="preserve">        for (int i = 0; i &lt; this.n; i++) {</w:t>
+            </w:r>
+          </w:p>
+          <w:p>
+            <w:pPr>
+              <w:spacing w:line="360" w:lineRule="auto"/>
+              <w:jc w:val="both"/>
+              <w:rPr>
+                <w:rFonts w:ascii="Courier New" w:hAnsi="Courier New" w:cs="Courier New"/>
+                <w:lang w:val="en-US"/>
+              </w:rPr>
+            </w:pPr>
+            <w:r>
+              <w:rPr>
+                <w:rFonts w:ascii="Courier New" w:hAnsi="Courier New" w:cs="Courier New"/>
+                <w:lang w:val="en-US"/>
+              </w:rPr>
+              <w:t xml:space="preserve">            for (int j = 0; j &lt; this.n; j++) {</w:t>
+            </w:r>
+          </w:p>
+          <w:p>
+            <w:pPr>
+              <w:spacing w:line="360" w:lineRule="auto"/>
+              <w:jc w:val="both"/>
+              <w:rPr>
+                <w:rFonts w:ascii="Courier New" w:hAnsi="Courier New" w:cs="Courier New"/>
+                <w:lang w:val="en-US"/>
+              </w:rPr>
+            </w:pPr>
+            <w:r>
+              <w:rPr>
+                <w:rFonts w:ascii="Courier New" w:hAnsi="Courier New" w:cs="Courier New"/>
+                <w:lang w:val="en-US"/>
+              </w:rPr>
+              <w:t xml:space="preserve">                for (int k = 0; k &lt; this.n; k++) {</w:t>
+            </w:r>
+          </w:p>
+          <w:p>
+            <w:pPr>
+              <w:spacing w:line="360" w:lineRule="auto"/>
+              <w:jc w:val="both"/>
+              <w:rPr>
+                <w:rFonts w:ascii="Courier New" w:hAnsi="Courier New" w:cs="Courier New"/>
+                <w:lang w:val="en-US"/>
+              </w:rPr>
+            </w:pPr>
+            <w:r>
+              <w:rPr>
+                <w:rFonts w:ascii="Courier New" w:hAnsi="Courier New" w:cs="Courier New"/>
+                <w:lang w:val="en-US"/>
+              </w:rPr>
+              <w:t xml:space="preserve">                    arr[i][j] += this.arr[i][k] * m.arr[k][j];</w:t>
             </w:r>
           </w:p>
           <w:p>
@@ -2634,23 +2106,7 @@
                 <w:rFonts w:ascii="Courier New" w:hAnsi="Courier New" w:cs="Courier New"/>
                 <w:lang w:val="en-US"/>
               </w:rPr>
-              <w:t xml:space="preserve">        return new Matrix(</w:t>
-            </w:r>
-            <w:proofErr w:type="spellStart"/>
-            <w:r>
-              <w:rPr>
-                <w:rFonts w:ascii="Courier New" w:hAnsi="Courier New" w:cs="Courier New"/>
-                <w:lang w:val="en-US"/>
-              </w:rPr>
-              <w:t>arr</w:t>
-            </w:r>
-            <w:proofErr w:type="spellEnd"/>
-            <w:r>
-              <w:rPr>
-                <w:rFonts w:ascii="Courier New" w:hAnsi="Courier New" w:cs="Courier New"/>
-                <w:lang w:val="en-US"/>
-              </w:rPr>
-              <w:t>);</w:t>
+              <w:t xml:space="preserve">        return new Matrix(arr);</w:t>
             </w:r>
           </w:p>
           <w:p>
@@ -2685,6 +2141,7 @@
       </w:pPr>
       <w:r>
         <w:rPr>
+          <w:noProof/>
           <w:sz w:val="28"/>
           <w:szCs w:val="28"/>
         </w:rPr>
@@ -2769,71 +2226,7 @@
           <w:sz w:val="28"/>
           <w:szCs w:val="28"/>
         </w:rPr>
-        <w:t xml:space="preserve">Создать классы, спецификации которых приведены ниже. Определить конструкторы и методы </w:t>
-      </w:r>
-      <w:proofErr w:type="spellStart"/>
-      <w:r>
-        <w:rPr>
-          <w:sz w:val="28"/>
-          <w:szCs w:val="28"/>
-        </w:rPr>
-        <w:t>set</w:t>
-      </w:r>
-      <w:proofErr w:type="gramStart"/>
-      <w:r>
-        <w:rPr>
-          <w:sz w:val="28"/>
-          <w:szCs w:val="28"/>
-        </w:rPr>
-        <w:t>Тип</w:t>
-      </w:r>
-      <w:proofErr w:type="spellEnd"/>
-      <w:r>
-        <w:rPr>
-          <w:sz w:val="28"/>
-          <w:szCs w:val="28"/>
-        </w:rPr>
-        <w:t>(</w:t>
-      </w:r>
-      <w:proofErr w:type="gramEnd"/>
-      <w:r>
-        <w:rPr>
-          <w:sz w:val="28"/>
-          <w:szCs w:val="28"/>
-        </w:rPr>
-        <w:t xml:space="preserve">), </w:t>
-      </w:r>
-      <w:proofErr w:type="spellStart"/>
-      <w:r>
-        <w:rPr>
-          <w:sz w:val="28"/>
-          <w:szCs w:val="28"/>
-        </w:rPr>
-        <w:t>getТип</w:t>
-      </w:r>
-      <w:proofErr w:type="spellEnd"/>
-      <w:r>
-        <w:rPr>
-          <w:sz w:val="28"/>
-          <w:szCs w:val="28"/>
-        </w:rPr>
-        <w:t xml:space="preserve">(), </w:t>
-      </w:r>
-      <w:proofErr w:type="spellStart"/>
-      <w:r>
-        <w:rPr>
-          <w:sz w:val="28"/>
-          <w:szCs w:val="28"/>
-        </w:rPr>
-        <w:t>toString</w:t>
-      </w:r>
-      <w:proofErr w:type="spellEnd"/>
-      <w:r>
-        <w:rPr>
-          <w:sz w:val="28"/>
-          <w:szCs w:val="28"/>
-        </w:rPr>
-        <w:t xml:space="preserve">(). Определить дополнительно методы в классе, создающем массив объектов. Задать критерий выбора данных и вывести эти данные на консоль. </w:t>
+        <w:t xml:space="preserve">Создать классы, спецификации которых приведены ниже. Определить конструкторы и методы setТип(), getТип(), toString(). Определить дополнительно методы в классе, создающем массив объектов. Задать критерий выбора данных и вывести эти данные на консоль. </w:t>
       </w:r>
     </w:p>
     <w:p>
@@ -2850,37 +2243,12 @@
           <w:szCs w:val="28"/>
         </w:rPr>
       </w:pPr>
-      <w:proofErr w:type="spellStart"/>
-      <w:r>
-        <w:rPr>
-          <w:sz w:val="28"/>
-          <w:szCs w:val="28"/>
-        </w:rPr>
-        <w:t>Patient</w:t>
-      </w:r>
-      <w:proofErr w:type="spellEnd"/>
-      <w:r>
-        <w:rPr>
-          <w:sz w:val="28"/>
-          <w:szCs w:val="28"/>
-        </w:rPr>
-        <w:t xml:space="preserve">: </w:t>
-      </w:r>
-      <w:proofErr w:type="spellStart"/>
-      <w:r>
-        <w:rPr>
-          <w:sz w:val="28"/>
-          <w:szCs w:val="28"/>
-        </w:rPr>
-        <w:t>id</w:t>
-      </w:r>
-      <w:proofErr w:type="spellEnd"/>
-      <w:r>
-        <w:rPr>
-          <w:sz w:val="28"/>
-          <w:szCs w:val="28"/>
-        </w:rPr>
-        <w:t xml:space="preserve">, Фамилия, Имя, Отчество, Адрес, Телефон, Номер медицинской карты, Диагноз. Создать массив объектов. Вывести: </w:t>
+      <w:r>
+        <w:rPr>
+          <w:sz w:val="28"/>
+          <w:szCs w:val="28"/>
+        </w:rPr>
+        <w:t xml:space="preserve">Patient: id, Фамилия, Имя, Отчество, Адрес, Телефон, Номер медицинской карты, Диагноз. Создать массив объектов. Вывести: </w:t>
       </w:r>
     </w:p>
     <w:p>
@@ -2948,6 +2316,7 @@
     </w:p>
     <w:p>
       <w:pPr>
+        <w:spacing w:line="360" w:lineRule="auto"/>
         <w:jc w:val="both"/>
         <w:rPr>
           <w:sz w:val="28"/>
@@ -2982,7 +2351,6 @@
         </w:rPr>
         <w:t xml:space="preserve">Переопределение метода </w:t>
       </w:r>
-      <w:proofErr w:type="spellStart"/>
       <w:r>
         <w:rPr>
           <w:sz w:val="28"/>
@@ -2991,7 +2359,6 @@
         </w:rPr>
         <w:t>toString</w:t>
       </w:r>
-      <w:proofErr w:type="spellEnd"/>
       <w:r>
         <w:rPr>
           <w:sz w:val="28"/>
@@ -3060,147 +2427,58 @@
                 <w:rFonts w:ascii="Courier New" w:hAnsi="Courier New" w:cs="Courier New"/>
                 <w:lang w:val="en-US"/>
               </w:rPr>
-              <w:t xml:space="preserve">    public String </w:t>
-            </w:r>
-            <w:proofErr w:type="spellStart"/>
-            <w:proofErr w:type="gramStart"/>
-            <w:r>
-              <w:rPr>
-                <w:rFonts w:ascii="Courier New" w:hAnsi="Courier New" w:cs="Courier New"/>
-                <w:lang w:val="en-US"/>
-              </w:rPr>
-              <w:t>toString</w:t>
-            </w:r>
-            <w:proofErr w:type="spellEnd"/>
-            <w:r>
-              <w:rPr>
-                <w:rFonts w:ascii="Courier New" w:hAnsi="Courier New" w:cs="Courier New"/>
-                <w:lang w:val="en-US"/>
-              </w:rPr>
-              <w:t>(</w:t>
-            </w:r>
-            <w:proofErr w:type="gramEnd"/>
-            <w:r>
-              <w:rPr>
-                <w:rFonts w:ascii="Courier New" w:hAnsi="Courier New" w:cs="Courier New"/>
-                <w:lang w:val="en-US"/>
-              </w:rPr>
-              <w:t>) {</w:t>
-            </w:r>
-          </w:p>
-          <w:p>
-            <w:pPr>
-              <w:spacing w:line="360" w:lineRule="auto"/>
-              <w:jc w:val="both"/>
-              <w:rPr>
-                <w:rFonts w:ascii="Courier New" w:hAnsi="Courier New" w:cs="Courier New"/>
-                <w:lang w:val="en-US"/>
-              </w:rPr>
-            </w:pPr>
-            <w:r>
-              <w:rPr>
-                <w:rFonts w:ascii="Courier New" w:hAnsi="Courier New" w:cs="Courier New"/>
-                <w:lang w:val="en-US"/>
-              </w:rPr>
-              <w:t xml:space="preserve">        return "</w:t>
-            </w:r>
-            <w:proofErr w:type="gramStart"/>
-            <w:r>
-              <w:rPr>
-                <w:rFonts w:ascii="Courier New" w:hAnsi="Courier New" w:cs="Courier New"/>
-                <w:lang w:val="en-US"/>
-              </w:rPr>
-              <w:t>Patient{</w:t>
-            </w:r>
-            <w:proofErr w:type="gramEnd"/>
-            <w:r>
-              <w:rPr>
-                <w:rFonts w:ascii="Courier New" w:hAnsi="Courier New" w:cs="Courier New"/>
-                <w:lang w:val="en-US"/>
-              </w:rPr>
-              <w:t>" +</w:t>
-            </w:r>
-          </w:p>
-          <w:p>
-            <w:pPr>
-              <w:spacing w:line="360" w:lineRule="auto"/>
-              <w:jc w:val="both"/>
-              <w:rPr>
-                <w:rFonts w:ascii="Courier New" w:hAnsi="Courier New" w:cs="Courier New"/>
-                <w:lang w:val="en-US"/>
-              </w:rPr>
-            </w:pPr>
-            <w:r>
-              <w:rPr>
-                <w:rFonts w:ascii="Courier New" w:hAnsi="Courier New" w:cs="Courier New"/>
-                <w:lang w:val="en-US"/>
-              </w:rPr>
-              <w:t xml:space="preserve">                "id=" + id + ", surname=" + </w:t>
-            </w:r>
-            <w:proofErr w:type="gramStart"/>
-            <w:r>
-              <w:rPr>
-                <w:rFonts w:ascii="Courier New" w:hAnsi="Courier New" w:cs="Courier New"/>
-                <w:lang w:val="en-US"/>
-              </w:rPr>
-              <w:t>surname  +</w:t>
-            </w:r>
-            <w:proofErr w:type="gramEnd"/>
-            <w:r>
-              <w:rPr>
-                <w:rFonts w:ascii="Courier New" w:hAnsi="Courier New" w:cs="Courier New"/>
-                <w:lang w:val="en-US"/>
-              </w:rPr>
-              <w:t xml:space="preserve"> ", name=" + name + ", patronymic="</w:t>
-            </w:r>
-          </w:p>
-          <w:p>
-            <w:pPr>
-              <w:spacing w:line="360" w:lineRule="auto"/>
-              <w:jc w:val="both"/>
-              <w:rPr>
-                <w:rFonts w:ascii="Courier New" w:hAnsi="Courier New" w:cs="Courier New"/>
-                <w:lang w:val="en-US"/>
-              </w:rPr>
-            </w:pPr>
-            <w:r>
-              <w:rPr>
-                <w:rFonts w:ascii="Courier New" w:hAnsi="Courier New" w:cs="Courier New"/>
-                <w:lang w:val="en-US"/>
-              </w:rPr>
-              <w:t xml:space="preserve">                + patronymic + ", address=" + address + ", </w:t>
-            </w:r>
-            <w:proofErr w:type="spellStart"/>
-            <w:r>
-              <w:rPr>
-                <w:rFonts w:ascii="Courier New" w:hAnsi="Courier New" w:cs="Courier New"/>
-                <w:lang w:val="en-US"/>
-              </w:rPr>
-              <w:t>phoneNumber</w:t>
-            </w:r>
-            <w:proofErr w:type="spellEnd"/>
-            <w:r>
-              <w:rPr>
-                <w:rFonts w:ascii="Courier New" w:hAnsi="Courier New" w:cs="Courier New"/>
-                <w:lang w:val="en-US"/>
-              </w:rPr>
-              <w:t xml:space="preserve">=" + </w:t>
-            </w:r>
-            <w:proofErr w:type="spellStart"/>
-            <w:r>
-              <w:rPr>
-                <w:rFonts w:ascii="Courier New" w:hAnsi="Courier New" w:cs="Courier New"/>
-                <w:lang w:val="en-US"/>
-              </w:rPr>
-              <w:t>phoneNumber</w:t>
-            </w:r>
-            <w:proofErr w:type="spellEnd"/>
-            <w:r>
-              <w:rPr>
-                <w:rFonts w:ascii="Courier New" w:hAnsi="Courier New" w:cs="Courier New"/>
-                <w:lang w:val="en-US"/>
-              </w:rPr>
-              <w:t xml:space="preserve"> +</w:t>
+              <w:t xml:space="preserve">    public String toString() {</w:t>
+            </w:r>
+          </w:p>
+          <w:p>
+            <w:pPr>
+              <w:spacing w:line="360" w:lineRule="auto"/>
+              <w:jc w:val="both"/>
+              <w:rPr>
+                <w:rFonts w:ascii="Courier New" w:hAnsi="Courier New" w:cs="Courier New"/>
+                <w:lang w:val="en-US"/>
+              </w:rPr>
+            </w:pPr>
+            <w:r>
+              <w:rPr>
+                <w:rFonts w:ascii="Courier New" w:hAnsi="Courier New" w:cs="Courier New"/>
+                <w:lang w:val="en-US"/>
+              </w:rPr>
+              <w:t xml:space="preserve">        return "Patient{" +</w:t>
+            </w:r>
+          </w:p>
+          <w:p>
+            <w:pPr>
+              <w:spacing w:line="360" w:lineRule="auto"/>
+              <w:jc w:val="both"/>
+              <w:rPr>
+                <w:rFonts w:ascii="Courier New" w:hAnsi="Courier New" w:cs="Courier New"/>
+                <w:lang w:val="en-US"/>
+              </w:rPr>
+            </w:pPr>
+            <w:r>
+              <w:rPr>
+                <w:rFonts w:ascii="Courier New" w:hAnsi="Courier New" w:cs="Courier New"/>
+                <w:lang w:val="en-US"/>
+              </w:rPr>
+              <w:t xml:space="preserve">                "id=" + id + ", surname=" + surname  + ", name=" + name + ", patronymic="</w:t>
+            </w:r>
+          </w:p>
+          <w:p>
+            <w:pPr>
+              <w:spacing w:line="360" w:lineRule="auto"/>
+              <w:jc w:val="both"/>
+              <w:rPr>
+                <w:rFonts w:ascii="Courier New" w:hAnsi="Courier New" w:cs="Courier New"/>
+                <w:lang w:val="en-US"/>
+              </w:rPr>
+            </w:pPr>
+            <w:r>
+              <w:rPr>
+                <w:rFonts w:ascii="Courier New" w:hAnsi="Courier New" w:cs="Courier New"/>
+                <w:lang w:val="en-US"/>
+              </w:rPr>
+              <w:t xml:space="preserve">                + patronymic + ", address=" + address + ", phoneNumber=" + phoneNumber +</w:t>
             </w:r>
           </w:p>
           <w:p>
@@ -3218,56 +2496,8 @@
                 <w:rFonts w:ascii="Courier New" w:hAnsi="Courier New" w:cs="Courier New"/>
                 <w:lang w:val="en-US"/>
               </w:rPr>
-              <w:t xml:space="preserve">                ", </w:t>
-            </w:r>
-            <w:proofErr w:type="spellStart"/>
-            <w:r>
-              <w:rPr>
-                <w:rFonts w:ascii="Courier New" w:hAnsi="Courier New" w:cs="Courier New"/>
-                <w:lang w:val="en-US"/>
-              </w:rPr>
-              <w:t>medicalCardId</w:t>
-            </w:r>
-            <w:proofErr w:type="spellEnd"/>
-            <w:r>
-              <w:rPr>
-                <w:rFonts w:ascii="Courier New" w:hAnsi="Courier New" w:cs="Courier New"/>
-                <w:lang w:val="en-US"/>
-              </w:rPr>
-              <w:t xml:space="preserve">=" + </w:t>
-            </w:r>
-            <w:proofErr w:type="spellStart"/>
-            <w:r>
-              <w:rPr>
-                <w:rFonts w:ascii="Courier New" w:hAnsi="Courier New" w:cs="Courier New"/>
-                <w:lang w:val="en-US"/>
-              </w:rPr>
-              <w:t>medicalCardId</w:t>
-            </w:r>
-            <w:proofErr w:type="spellEnd"/>
-            <w:r>
-              <w:rPr>
-                <w:rFonts w:ascii="Courier New" w:hAnsi="Courier New" w:cs="Courier New"/>
-                <w:lang w:val="en-US"/>
-              </w:rPr>
-              <w:t xml:space="preserve"> + ", diagnosis=" + diagnosis + '}</w:t>
-            </w:r>
-            <w:proofErr w:type="gramStart"/>
-            <w:r>
-              <w:rPr>
-                <w:rFonts w:ascii="Courier New" w:hAnsi="Courier New" w:cs="Courier New"/>
-                <w:lang w:val="en-US"/>
-              </w:rPr>
-              <w:t>';</w:t>
-            </w:r>
-            <w:r>
-              <w:rPr>
-                <w:rFonts w:ascii="Courier New" w:hAnsi="Courier New" w:cs="Courier New"/>
-                <w:lang w:val="en-US"/>
-              </w:rPr>
-              <w:t>S</w:t>
-            </w:r>
-            <w:proofErr w:type="gramEnd"/>
+              <w:t xml:space="preserve">                ", medicalCardId=" + medicalCardId + ", diagnosis=" + diagnosis + '}';</w:t>
+            </w:r>
           </w:p>
         </w:tc>
       </w:tr>
@@ -3284,13 +2514,14 @@
       </w:pPr>
       <w:r>
         <w:rPr>
+          <w:noProof/>
           <w:sz w:val="28"/>
           <w:szCs w:val="28"/>
         </w:rPr>
         <w:drawing>
-          <wp:inline distT="0" distB="0" distL="0" distR="0" wp14:anchorId="3034F9FB" wp14:editId="12454767">
-            <wp:extent cx="5233035" cy="972656"/>
-            <wp:effectExtent l="0" t="0" r="5715" b="0"/>
+          <wp:inline distT="0" distB="0" distL="0" distR="0" wp14:anchorId="3034F9FB" wp14:editId="43C86861">
+            <wp:extent cx="5773710" cy="1073150"/>
+            <wp:effectExtent l="0" t="0" r="0" b="0"/>
             <wp:docPr id="7" name="Рисунок 7"/>
             <wp:cNvGraphicFramePr>
               <a:graphicFrameLocks xmlns:a="http://schemas.openxmlformats.org/drawingml/2006/main" noChangeAspect="1"/>
@@ -3311,7 +2542,7 @@
                   <pic:spPr>
                     <a:xfrm>
                       <a:off x="0" y="0"/>
-                      <a:ext cx="5249684" cy="975750"/>
+                      <a:ext cx="5825723" cy="1082817"/>
                     </a:xfrm>
                     <a:prstGeom prst="rect">
                       <a:avLst/>
@@ -3390,37 +2621,12 @@
           <w:szCs w:val="28"/>
         </w:rPr>
       </w:pPr>
-      <w:proofErr w:type="spellStart"/>
-      <w:r>
-        <w:rPr>
-          <w:sz w:val="28"/>
-          <w:szCs w:val="28"/>
-        </w:rPr>
-        <w:t>Abiturient</w:t>
-      </w:r>
-      <w:proofErr w:type="spellEnd"/>
-      <w:r>
-        <w:rPr>
-          <w:sz w:val="28"/>
-          <w:szCs w:val="28"/>
-        </w:rPr>
-        <w:t xml:space="preserve">: </w:t>
-      </w:r>
-      <w:proofErr w:type="spellStart"/>
-      <w:r>
-        <w:rPr>
-          <w:sz w:val="28"/>
-          <w:szCs w:val="28"/>
-        </w:rPr>
-        <w:t>id</w:t>
-      </w:r>
-      <w:proofErr w:type="spellEnd"/>
-      <w:r>
-        <w:rPr>
-          <w:sz w:val="28"/>
-          <w:szCs w:val="28"/>
-        </w:rPr>
-        <w:t>, Фамилия, Имя, Отчество, Адрес, Телефон, Оценки. Создать массив объектов. Вывести: a) список абитуриентов, имеющих неудовлетворительные оценки; b) список абитуриентов, средний балл у которых выше заданного; c) выбрать заданное число n абитуриентов, имеющих самый высокий средний балл (вывести также полный список абитуриентов, имеющих полупроходной балл).</w:t>
+      <w:r>
+        <w:rPr>
+          <w:sz w:val="28"/>
+          <w:szCs w:val="28"/>
+        </w:rPr>
+        <w:t>Abiturient: id, Фамилия, Имя, Отчество, Адрес, Телефон, Оценки. Создать массив объектов. Вывести: a) список абитуриентов, имеющих неудовлетворительные оценки; b) список абитуриентов, средний балл у которых выше заданного; c) выбрать заданное число n абитуриентов, имеющих самый высокий средний балл (вывести также полный список абитуриентов, имеющих полупроходной балл).</w:t>
       </w:r>
     </w:p>
     <w:p>
@@ -3537,6 +2743,7 @@
     </w:p>
     <w:p>
       <w:pPr>
+        <w:spacing w:line="360" w:lineRule="auto"/>
         <w:jc w:val="both"/>
         <w:rPr>
           <w:sz w:val="28"/>
@@ -3604,379 +2811,75 @@
                 <w:rFonts w:ascii="Courier New" w:hAnsi="Courier New" w:cs="Courier New"/>
                 <w:lang w:val="en-US"/>
               </w:rPr>
-              <w:t xml:space="preserve">        </w:t>
-            </w:r>
-            <w:proofErr w:type="gramStart"/>
-            <w:r>
-              <w:rPr>
-                <w:rFonts w:ascii="Courier New" w:hAnsi="Courier New" w:cs="Courier New"/>
-                <w:lang w:val="en-US"/>
-              </w:rPr>
-              <w:t>Abiturient[</w:t>
-            </w:r>
-            <w:proofErr w:type="gramEnd"/>
-            <w:r>
-              <w:rPr>
-                <w:rFonts w:ascii="Courier New" w:hAnsi="Courier New" w:cs="Courier New"/>
-                <w:lang w:val="en-US"/>
-              </w:rPr>
-              <w:t xml:space="preserve">] </w:t>
-            </w:r>
-            <w:proofErr w:type="spellStart"/>
-            <w:r>
-              <w:rPr>
-                <w:rFonts w:ascii="Courier New" w:hAnsi="Courier New" w:cs="Courier New"/>
-                <w:lang w:val="en-US"/>
-              </w:rPr>
-              <w:t>sortedAbiturients</w:t>
-            </w:r>
-            <w:proofErr w:type="spellEnd"/>
-            <w:r>
-              <w:rPr>
-                <w:rFonts w:ascii="Courier New" w:hAnsi="Courier New" w:cs="Courier New"/>
-                <w:lang w:val="en-US"/>
-              </w:rPr>
-              <w:t xml:space="preserve"> = </w:t>
-            </w:r>
-            <w:proofErr w:type="spellStart"/>
-            <w:r>
-              <w:rPr>
-                <w:rFonts w:ascii="Courier New" w:hAnsi="Courier New" w:cs="Courier New"/>
-                <w:lang w:val="en-US"/>
-              </w:rPr>
-              <w:t>Arrays.copyOf</w:t>
-            </w:r>
-            <w:proofErr w:type="spellEnd"/>
-            <w:r>
-              <w:rPr>
-                <w:rFonts w:ascii="Courier New" w:hAnsi="Courier New" w:cs="Courier New"/>
-                <w:lang w:val="en-US"/>
-              </w:rPr>
-              <w:t>(</w:t>
-            </w:r>
-            <w:proofErr w:type="spellStart"/>
-            <w:r>
-              <w:rPr>
-                <w:rFonts w:ascii="Courier New" w:hAnsi="Courier New" w:cs="Courier New"/>
-                <w:lang w:val="en-US"/>
-              </w:rPr>
-              <w:t>abiturients</w:t>
-            </w:r>
-            <w:proofErr w:type="spellEnd"/>
-            <w:r>
-              <w:rPr>
-                <w:rFonts w:ascii="Courier New" w:hAnsi="Courier New" w:cs="Courier New"/>
-                <w:lang w:val="en-US"/>
-              </w:rPr>
-              <w:t xml:space="preserve">, </w:t>
-            </w:r>
-            <w:proofErr w:type="spellStart"/>
-            <w:r>
-              <w:rPr>
-                <w:rFonts w:ascii="Courier New" w:hAnsi="Courier New" w:cs="Courier New"/>
-                <w:lang w:val="en-US"/>
-              </w:rPr>
-              <w:t>abiturients.length</w:t>
-            </w:r>
-            <w:proofErr w:type="spellEnd"/>
-            <w:r>
-              <w:rPr>
-                <w:rFonts w:ascii="Courier New" w:hAnsi="Courier New" w:cs="Courier New"/>
-                <w:lang w:val="en-US"/>
-              </w:rPr>
-              <w:t>);</w:t>
-            </w:r>
-          </w:p>
-          <w:p>
-            <w:pPr>
-              <w:spacing w:line="360" w:lineRule="auto"/>
-              <w:jc w:val="both"/>
-              <w:rPr>
-                <w:rFonts w:ascii="Courier New" w:hAnsi="Courier New" w:cs="Courier New"/>
-                <w:lang w:val="en-US"/>
-              </w:rPr>
-            </w:pPr>
-            <w:r>
-              <w:rPr>
-                <w:rFonts w:ascii="Courier New" w:hAnsi="Courier New" w:cs="Courier New"/>
-                <w:lang w:val="en-US"/>
-              </w:rPr>
-              <w:t xml:space="preserve">        </w:t>
-            </w:r>
-            <w:proofErr w:type="spellStart"/>
-            <w:r>
-              <w:rPr>
-                <w:rFonts w:ascii="Courier New" w:hAnsi="Courier New" w:cs="Courier New"/>
-                <w:lang w:val="en-US"/>
-              </w:rPr>
-              <w:t>Arrays.sort</w:t>
-            </w:r>
-            <w:proofErr w:type="spellEnd"/>
-            <w:r>
-              <w:rPr>
-                <w:rFonts w:ascii="Courier New" w:hAnsi="Courier New" w:cs="Courier New"/>
-                <w:lang w:val="en-US"/>
-              </w:rPr>
-              <w:t>(</w:t>
-            </w:r>
-            <w:proofErr w:type="spellStart"/>
-            <w:r>
-              <w:rPr>
-                <w:rFonts w:ascii="Courier New" w:hAnsi="Courier New" w:cs="Courier New"/>
-                <w:lang w:val="en-US"/>
-              </w:rPr>
-              <w:t>sortedAbiturients</w:t>
-            </w:r>
-            <w:proofErr w:type="spellEnd"/>
-            <w:r>
-              <w:rPr>
-                <w:rFonts w:ascii="Courier New" w:hAnsi="Courier New" w:cs="Courier New"/>
-                <w:lang w:val="en-US"/>
-              </w:rPr>
-              <w:t xml:space="preserve">, (a1, a2) -&gt; </w:t>
-            </w:r>
-            <w:proofErr w:type="spellStart"/>
-            <w:r>
-              <w:rPr>
-                <w:rFonts w:ascii="Courier New" w:hAnsi="Courier New" w:cs="Courier New"/>
-                <w:lang w:val="en-US"/>
-              </w:rPr>
-              <w:t>Float.compare</w:t>
-            </w:r>
-            <w:proofErr w:type="spellEnd"/>
-            <w:r>
-              <w:rPr>
-                <w:rFonts w:ascii="Courier New" w:hAnsi="Courier New" w:cs="Courier New"/>
-                <w:lang w:val="en-US"/>
-              </w:rPr>
-              <w:t>(a</w:t>
-            </w:r>
-            <w:proofErr w:type="gramStart"/>
-            <w:r>
-              <w:rPr>
-                <w:rFonts w:ascii="Courier New" w:hAnsi="Courier New" w:cs="Courier New"/>
-                <w:lang w:val="en-US"/>
-              </w:rPr>
-              <w:t>2.getAverageScore</w:t>
-            </w:r>
-            <w:proofErr w:type="gramEnd"/>
-            <w:r>
-              <w:rPr>
-                <w:rFonts w:ascii="Courier New" w:hAnsi="Courier New" w:cs="Courier New"/>
-                <w:lang w:val="en-US"/>
-              </w:rPr>
-              <w:t>(), a1.getAverageScore()));</w:t>
-            </w:r>
-          </w:p>
-          <w:p>
-            <w:pPr>
-              <w:spacing w:line="360" w:lineRule="auto"/>
-              <w:jc w:val="both"/>
-              <w:rPr>
-                <w:rFonts w:ascii="Courier New" w:hAnsi="Courier New" w:cs="Courier New"/>
-                <w:lang w:val="en-US"/>
-              </w:rPr>
-            </w:pPr>
-            <w:r>
-              <w:rPr>
-                <w:rFonts w:ascii="Courier New" w:hAnsi="Courier New" w:cs="Courier New"/>
-                <w:lang w:val="en-US"/>
-              </w:rPr>
-              <w:t xml:space="preserve">        </w:t>
-            </w:r>
-            <w:proofErr w:type="spellStart"/>
-            <w:r>
-              <w:rPr>
-                <w:rFonts w:ascii="Courier New" w:hAnsi="Courier New" w:cs="Courier New"/>
-                <w:lang w:val="en-US"/>
-              </w:rPr>
-              <w:t>System.out.println</w:t>
-            </w:r>
-            <w:proofErr w:type="spellEnd"/>
-            <w:r>
-              <w:rPr>
-                <w:rFonts w:ascii="Courier New" w:hAnsi="Courier New" w:cs="Courier New"/>
-                <w:lang w:val="en-US"/>
-              </w:rPr>
-              <w:t xml:space="preserve">("List of " + n + " </w:t>
-            </w:r>
-            <w:proofErr w:type="spellStart"/>
-            <w:r>
-              <w:rPr>
-                <w:rFonts w:ascii="Courier New" w:hAnsi="Courier New" w:cs="Courier New"/>
-                <w:lang w:val="en-US"/>
-              </w:rPr>
-              <w:t>abiturients</w:t>
-            </w:r>
-            <w:proofErr w:type="spellEnd"/>
-            <w:r>
-              <w:rPr>
-                <w:rFonts w:ascii="Courier New" w:hAnsi="Courier New" w:cs="Courier New"/>
-                <w:lang w:val="en-US"/>
-              </w:rPr>
-              <w:t xml:space="preserve"> with the highest average score:");</w:t>
-            </w:r>
-          </w:p>
-          <w:p>
-            <w:pPr>
-              <w:spacing w:line="360" w:lineRule="auto"/>
-              <w:jc w:val="both"/>
-              <w:rPr>
-                <w:rFonts w:ascii="Courier New" w:hAnsi="Courier New" w:cs="Courier New"/>
-                <w:lang w:val="en-US"/>
-              </w:rPr>
-            </w:pPr>
-            <w:r>
-              <w:rPr>
-                <w:rFonts w:ascii="Courier New" w:hAnsi="Courier New" w:cs="Courier New"/>
-                <w:lang w:val="en-US"/>
-              </w:rPr>
-              <w:t xml:space="preserve">        for (int </w:t>
-            </w:r>
-            <w:proofErr w:type="spellStart"/>
-            <w:r>
-              <w:rPr>
-                <w:rFonts w:ascii="Courier New" w:hAnsi="Courier New" w:cs="Courier New"/>
-                <w:lang w:val="en-US"/>
-              </w:rPr>
-              <w:t>i</w:t>
-            </w:r>
-            <w:proofErr w:type="spellEnd"/>
-            <w:r>
-              <w:rPr>
-                <w:rFonts w:ascii="Courier New" w:hAnsi="Courier New" w:cs="Courier New"/>
-                <w:lang w:val="en-US"/>
-              </w:rPr>
-              <w:t xml:space="preserve"> = 0; </w:t>
-            </w:r>
-            <w:proofErr w:type="spellStart"/>
-            <w:r>
-              <w:rPr>
-                <w:rFonts w:ascii="Courier New" w:hAnsi="Courier New" w:cs="Courier New"/>
-                <w:lang w:val="en-US"/>
-              </w:rPr>
-              <w:t>i</w:t>
-            </w:r>
-            <w:proofErr w:type="spellEnd"/>
-            <w:r>
-              <w:rPr>
-                <w:rFonts w:ascii="Courier New" w:hAnsi="Courier New" w:cs="Courier New"/>
-                <w:lang w:val="en-US"/>
-              </w:rPr>
-              <w:t xml:space="preserve"> &lt; n &amp;&amp; </w:t>
-            </w:r>
-            <w:proofErr w:type="spellStart"/>
-            <w:r>
-              <w:rPr>
-                <w:rFonts w:ascii="Courier New" w:hAnsi="Courier New" w:cs="Courier New"/>
-                <w:lang w:val="en-US"/>
-              </w:rPr>
-              <w:t>i</w:t>
-            </w:r>
-            <w:proofErr w:type="spellEnd"/>
-            <w:r>
-              <w:rPr>
-                <w:rFonts w:ascii="Courier New" w:hAnsi="Courier New" w:cs="Courier New"/>
-                <w:lang w:val="en-US"/>
-              </w:rPr>
-              <w:t xml:space="preserve"> &lt; </w:t>
-            </w:r>
-            <w:proofErr w:type="spellStart"/>
-            <w:r>
-              <w:rPr>
-                <w:rFonts w:ascii="Courier New" w:hAnsi="Courier New" w:cs="Courier New"/>
-                <w:lang w:val="en-US"/>
-              </w:rPr>
-              <w:t>sortedAbiturients.length</w:t>
-            </w:r>
-            <w:proofErr w:type="spellEnd"/>
-            <w:r>
-              <w:rPr>
-                <w:rFonts w:ascii="Courier New" w:hAnsi="Courier New" w:cs="Courier New"/>
-                <w:lang w:val="en-US"/>
-              </w:rPr>
-              <w:t xml:space="preserve">; </w:t>
-            </w:r>
-            <w:proofErr w:type="spellStart"/>
-            <w:r>
-              <w:rPr>
-                <w:rFonts w:ascii="Courier New" w:hAnsi="Courier New" w:cs="Courier New"/>
-                <w:lang w:val="en-US"/>
-              </w:rPr>
-              <w:t>i</w:t>
-            </w:r>
-            <w:proofErr w:type="spellEnd"/>
-            <w:r>
-              <w:rPr>
-                <w:rFonts w:ascii="Courier New" w:hAnsi="Courier New" w:cs="Courier New"/>
-                <w:lang w:val="en-US"/>
-              </w:rPr>
-              <w:t>++) {</w:t>
-            </w:r>
-          </w:p>
-          <w:p>
-            <w:pPr>
-              <w:spacing w:line="360" w:lineRule="auto"/>
-              <w:jc w:val="both"/>
-              <w:rPr>
-                <w:rFonts w:ascii="Courier New" w:hAnsi="Courier New" w:cs="Courier New"/>
-                <w:lang w:val="en-US"/>
-              </w:rPr>
-            </w:pPr>
-            <w:r>
-              <w:rPr>
-                <w:rFonts w:ascii="Courier New" w:hAnsi="Courier New" w:cs="Courier New"/>
-                <w:lang w:val="en-US"/>
-              </w:rPr>
-              <w:t xml:space="preserve">            </w:t>
-            </w:r>
-            <w:proofErr w:type="spellStart"/>
-            <w:r>
-              <w:rPr>
-                <w:rFonts w:ascii="Courier New" w:hAnsi="Courier New" w:cs="Courier New"/>
-                <w:lang w:val="en-US"/>
-              </w:rPr>
-              <w:t>System.out.println</w:t>
-            </w:r>
-            <w:proofErr w:type="spellEnd"/>
-            <w:r>
-              <w:rPr>
-                <w:rFonts w:ascii="Courier New" w:hAnsi="Courier New" w:cs="Courier New"/>
-                <w:lang w:val="en-US"/>
-              </w:rPr>
-              <w:t>(</w:t>
-            </w:r>
-            <w:proofErr w:type="spellStart"/>
-            <w:r>
-              <w:rPr>
-                <w:rFonts w:ascii="Courier New" w:hAnsi="Courier New" w:cs="Courier New"/>
-                <w:lang w:val="en-US"/>
-              </w:rPr>
-              <w:t>sortedAbiturients</w:t>
-            </w:r>
-            <w:proofErr w:type="spellEnd"/>
-            <w:r>
-              <w:rPr>
-                <w:rFonts w:ascii="Courier New" w:hAnsi="Courier New" w:cs="Courier New"/>
-                <w:lang w:val="en-US"/>
-              </w:rPr>
-              <w:t>[</w:t>
-            </w:r>
-            <w:proofErr w:type="spellStart"/>
-            <w:r>
-              <w:rPr>
-                <w:rFonts w:ascii="Courier New" w:hAnsi="Courier New" w:cs="Courier New"/>
-                <w:lang w:val="en-US"/>
-              </w:rPr>
-              <w:t>i</w:t>
-            </w:r>
-            <w:proofErr w:type="spellEnd"/>
-            <w:r>
-              <w:rPr>
-                <w:rFonts w:ascii="Courier New" w:hAnsi="Courier New" w:cs="Courier New"/>
-                <w:lang w:val="en-US"/>
-              </w:rPr>
-              <w:t>]);</w:t>
+              <w:t xml:space="preserve">        Abiturient[] sortedAbiturients = Arrays.copyOf(abiturients, abiturients.length);</w:t>
+            </w:r>
+          </w:p>
+          <w:p>
+            <w:pPr>
+              <w:spacing w:line="360" w:lineRule="auto"/>
+              <w:jc w:val="both"/>
+              <w:rPr>
+                <w:rFonts w:ascii="Courier New" w:hAnsi="Courier New" w:cs="Courier New"/>
+                <w:lang w:val="en-US"/>
+              </w:rPr>
+            </w:pPr>
+            <w:r>
+              <w:rPr>
+                <w:rFonts w:ascii="Courier New" w:hAnsi="Courier New" w:cs="Courier New"/>
+                <w:lang w:val="en-US"/>
+              </w:rPr>
+              <w:t xml:space="preserve">        Arrays.sort(sortedAbiturients, (a1, a2) -&gt; Float.compare(a2.getAverageScore(), a1.getAverageScore()));</w:t>
+            </w:r>
+          </w:p>
+          <w:p>
+            <w:pPr>
+              <w:spacing w:line="360" w:lineRule="auto"/>
+              <w:jc w:val="both"/>
+              <w:rPr>
+                <w:rFonts w:ascii="Courier New" w:hAnsi="Courier New" w:cs="Courier New"/>
+                <w:lang w:val="en-US"/>
+              </w:rPr>
+            </w:pPr>
+            <w:r>
+              <w:rPr>
+                <w:rFonts w:ascii="Courier New" w:hAnsi="Courier New" w:cs="Courier New"/>
+                <w:lang w:val="en-US"/>
+              </w:rPr>
+              <w:t xml:space="preserve">        System.out.println("List of " + n + " abiturients with the highest average score:");</w:t>
+            </w:r>
+          </w:p>
+          <w:p>
+            <w:pPr>
+              <w:spacing w:line="360" w:lineRule="auto"/>
+              <w:jc w:val="both"/>
+              <w:rPr>
+                <w:rFonts w:ascii="Courier New" w:hAnsi="Courier New" w:cs="Courier New"/>
+                <w:lang w:val="en-US"/>
+              </w:rPr>
+            </w:pPr>
+            <w:r>
+              <w:rPr>
+                <w:rFonts w:ascii="Courier New" w:hAnsi="Courier New" w:cs="Courier New"/>
+                <w:lang w:val="en-US"/>
+              </w:rPr>
+              <w:t xml:space="preserve">        for (int i = 0; i &lt; n &amp;&amp; i &lt; sortedAbiturients.length; i++) {</w:t>
+            </w:r>
+          </w:p>
+          <w:p>
+            <w:pPr>
+              <w:spacing w:line="360" w:lineRule="auto"/>
+              <w:jc w:val="both"/>
+              <w:rPr>
+                <w:rFonts w:ascii="Courier New" w:hAnsi="Courier New" w:cs="Courier New"/>
+                <w:lang w:val="en-US"/>
+              </w:rPr>
+            </w:pPr>
+            <w:r>
+              <w:rPr>
+                <w:rFonts w:ascii="Courier New" w:hAnsi="Courier New" w:cs="Courier New"/>
+                <w:lang w:val="en-US"/>
+              </w:rPr>
+              <w:t xml:space="preserve">            System.out.println(sortedAbiturients[i]);</w:t>
             </w:r>
           </w:p>
           <w:p>
@@ -4011,6 +2914,7 @@
       </w:pPr>
       <w:r>
         <w:rPr>
+          <w:noProof/>
           <w:sz w:val="28"/>
           <w:szCs w:val="28"/>
         </w:rPr>
@@ -4053,6 +2957,7 @@
     </w:p>
     <w:p>
       <w:pPr>
+        <w:spacing w:line="360" w:lineRule="auto"/>
         <w:ind w:firstLine="709"/>
         <w:jc w:val="center"/>
         <w:rPr>
@@ -4081,19 +2986,53 @@
         </w:rPr>
         <w:t>олный список абитуриентов, имеющих полупроходной балл</w:t>
       </w:r>
-    </w:p>
-    <w:p>
-      <w:pPr>
-        <w:ind w:firstLine="709"/>
-        <w:jc w:val="center"/>
-        <w:rPr>
-          <w:sz w:val="16"/>
-          <w:szCs w:val="16"/>
-        </w:rPr>
-      </w:pPr>
-    </w:p>
-    <w:bookmarkEnd w:id="0"/>
-    <w:bookmarkEnd w:id="1"/>
+      <w:bookmarkEnd w:id="0"/>
+      <w:bookmarkEnd w:id="1"/>
+    </w:p>
+    <w:p>
+      <w:pPr>
+        <w:pStyle w:val="af0"/>
+        <w:numPr>
+          <w:ilvl w:val="0"/>
+          <w:numId w:val="7"/>
+        </w:numPr>
+        <w:spacing w:line="360" w:lineRule="auto"/>
+        <w:jc w:val="both"/>
+        <w:rPr>
+          <w:sz w:val="28"/>
+          <w:szCs w:val="28"/>
+        </w:rPr>
+      </w:pPr>
+      <w:r>
+        <w:rPr>
+          <w:sz w:val="28"/>
+          <w:szCs w:val="28"/>
+        </w:rPr>
+        <w:t>Создать приложение, удовлетворяющее требованиям, приведенным в задании. Аргументировать принадлежность классу каждого создаваемого метода и корректно переопределить для каждого класса методы equals(), hashCode(), toString().</w:t>
+      </w:r>
+    </w:p>
+    <w:p>
+      <w:pPr>
+        <w:pStyle w:val="af0"/>
+        <w:numPr>
+          <w:ilvl w:val="1"/>
+          <w:numId w:val="7"/>
+        </w:numPr>
+        <w:spacing w:line="360" w:lineRule="auto"/>
+        <w:jc w:val="both"/>
+        <w:rPr>
+          <w:sz w:val="28"/>
+          <w:szCs w:val="28"/>
+        </w:rPr>
+      </w:pPr>
+      <w:r>
+        <w:rPr>
+          <w:sz w:val="28"/>
+          <w:szCs w:val="28"/>
+        </w:rPr>
+        <w:t>Создать объект класса Простая дробь, используя класс Число. Методы: вывод на экран, сложение, вычитание, умножение, деление.</w:t>
+      </w:r>
+    </w:p>
     <w:p>
       <w:pPr>
         <w:spacing w:line="360" w:lineRule="auto"/>
@@ -4104,6 +3043,387 @@
           <w:szCs w:val="28"/>
         </w:rPr>
       </w:pPr>
+      <w:r>
+        <w:rPr>
+          <w:sz w:val="28"/>
+          <w:szCs w:val="28"/>
+        </w:rPr>
+        <w:t xml:space="preserve">Часть кода задания приведена в листинге 5, результат выполнения – на рисунке 5. </w:t>
+      </w:r>
+    </w:p>
+    <w:p>
+      <w:pPr>
+        <w:spacing w:line="360" w:lineRule="auto"/>
+        <w:jc w:val="both"/>
+        <w:rPr>
+          <w:sz w:val="28"/>
+          <w:szCs w:val="28"/>
+        </w:rPr>
+      </w:pPr>
+      <w:r>
+        <w:rPr>
+          <w:sz w:val="28"/>
+          <w:szCs w:val="28"/>
+        </w:rPr>
+        <w:t xml:space="preserve">Листинг </w:t>
+      </w:r>
+      <w:r>
+        <w:rPr>
+          <w:sz w:val="28"/>
+          <w:szCs w:val="28"/>
+        </w:rPr>
+        <w:t>5</w:t>
+      </w:r>
+      <w:r>
+        <w:rPr>
+          <w:sz w:val="28"/>
+          <w:szCs w:val="28"/>
+        </w:rPr>
+        <w:t xml:space="preserve"> – </w:t>
+      </w:r>
+      <w:r>
+        <w:rPr>
+          <w:sz w:val="28"/>
+          <w:szCs w:val="28"/>
+        </w:rPr>
+        <w:t>Умножение и деление простой дроби</w:t>
+      </w:r>
+    </w:p>
+    <w:tbl>
+      <w:tblPr>
+        <w:tblStyle w:val="af"/>
+        <w:tblW w:w="0" w:type="auto"/>
+        <w:tblLook w:val="04A0" w:firstRow="1" w:lastRow="0" w:firstColumn="1" w:lastColumn="0" w:noHBand="0" w:noVBand="1"/>
+      </w:tblPr>
+      <w:tblGrid>
+        <w:gridCol w:w="10137"/>
+      </w:tblGrid>
+      <w:tr>
+        <w:tc>
+          <w:tcPr>
+            <w:tcW w:w="10137" w:type="dxa"/>
+          </w:tcPr>
+          <w:p>
+            <w:pPr>
+              <w:spacing w:line="360" w:lineRule="auto"/>
+              <w:jc w:val="both"/>
+              <w:rPr>
+                <w:rFonts w:ascii="Courier New" w:hAnsi="Courier New" w:cs="Courier New"/>
+                <w:lang w:val="en-US"/>
+              </w:rPr>
+            </w:pPr>
+            <w:r>
+              <w:rPr>
+                <w:rFonts w:ascii="Courier New" w:hAnsi="Courier New" w:cs="Courier New"/>
+                <w:lang w:val="en-US"/>
+              </w:rPr>
+              <w:t>public SimpleFraction Multiply(SimpleFraction other) {</w:t>
+            </w:r>
+          </w:p>
+          <w:p>
+            <w:pPr>
+              <w:spacing w:line="360" w:lineRule="auto"/>
+              <w:jc w:val="both"/>
+              <w:rPr>
+                <w:rFonts w:ascii="Courier New" w:hAnsi="Courier New" w:cs="Courier New"/>
+                <w:lang w:val="en-US"/>
+              </w:rPr>
+            </w:pPr>
+            <w:r>
+              <w:rPr>
+                <w:rFonts w:ascii="Courier New" w:hAnsi="Courier New" w:cs="Courier New"/>
+                <w:lang w:val="en-US"/>
+              </w:rPr>
+              <w:t xml:space="preserve">        int newNumerator = numerator * other.numerator;</w:t>
+            </w:r>
+          </w:p>
+          <w:p>
+            <w:pPr>
+              <w:spacing w:line="360" w:lineRule="auto"/>
+              <w:jc w:val="both"/>
+              <w:rPr>
+                <w:rFonts w:ascii="Courier New" w:hAnsi="Courier New" w:cs="Courier New"/>
+                <w:lang w:val="en-US"/>
+              </w:rPr>
+            </w:pPr>
+            <w:r>
+              <w:rPr>
+                <w:rFonts w:ascii="Courier New" w:hAnsi="Courier New" w:cs="Courier New"/>
+                <w:lang w:val="en-US"/>
+              </w:rPr>
+              <w:t xml:space="preserve">        int newDenominator = denominator * other.denominator;</w:t>
+            </w:r>
+          </w:p>
+          <w:p>
+            <w:pPr>
+              <w:spacing w:line="360" w:lineRule="auto"/>
+              <w:jc w:val="both"/>
+              <w:rPr>
+                <w:rFonts w:ascii="Courier New" w:hAnsi="Courier New" w:cs="Courier New"/>
+                <w:lang w:val="en-US"/>
+              </w:rPr>
+            </w:pPr>
+            <w:r>
+              <w:rPr>
+                <w:rFonts w:ascii="Courier New" w:hAnsi="Courier New" w:cs="Courier New"/>
+                <w:lang w:val="en-US"/>
+              </w:rPr>
+              <w:t xml:space="preserve">        return new SimpleFraction(newNumerator, newDenominator);</w:t>
+            </w:r>
+          </w:p>
+          <w:p>
+            <w:pPr>
+              <w:spacing w:line="360" w:lineRule="auto"/>
+              <w:jc w:val="both"/>
+              <w:rPr>
+                <w:rFonts w:ascii="Courier New" w:hAnsi="Courier New" w:cs="Courier New"/>
+                <w:lang w:val="en-US"/>
+              </w:rPr>
+            </w:pPr>
+            <w:r>
+              <w:rPr>
+                <w:rFonts w:ascii="Courier New" w:hAnsi="Courier New" w:cs="Courier New"/>
+                <w:lang w:val="en-US"/>
+              </w:rPr>
+              <w:t xml:space="preserve">    }</w:t>
+            </w:r>
+          </w:p>
+          <w:p>
+            <w:pPr>
+              <w:spacing w:line="360" w:lineRule="auto"/>
+              <w:jc w:val="both"/>
+              <w:rPr>
+                <w:rFonts w:ascii="Courier New" w:hAnsi="Courier New" w:cs="Courier New"/>
+                <w:lang w:val="en-US"/>
+              </w:rPr>
+            </w:pPr>
+          </w:p>
+          <w:p>
+            <w:pPr>
+              <w:spacing w:line="360" w:lineRule="auto"/>
+              <w:jc w:val="both"/>
+              <w:rPr>
+                <w:rFonts w:ascii="Courier New" w:hAnsi="Courier New" w:cs="Courier New"/>
+                <w:lang w:val="en-US"/>
+              </w:rPr>
+            </w:pPr>
+            <w:r>
+              <w:rPr>
+                <w:rFonts w:ascii="Courier New" w:hAnsi="Courier New" w:cs="Courier New"/>
+                <w:lang w:val="en-US"/>
+              </w:rPr>
+              <w:t xml:space="preserve">    public SimpleFraction Divide(SimpleFraction other) {</w:t>
+            </w:r>
+          </w:p>
+          <w:p>
+            <w:pPr>
+              <w:spacing w:line="360" w:lineRule="auto"/>
+              <w:jc w:val="both"/>
+              <w:rPr>
+                <w:rFonts w:ascii="Courier New" w:hAnsi="Courier New" w:cs="Courier New"/>
+                <w:lang w:val="en-US"/>
+              </w:rPr>
+            </w:pPr>
+            <w:r>
+              <w:rPr>
+                <w:rFonts w:ascii="Courier New" w:hAnsi="Courier New" w:cs="Courier New"/>
+                <w:lang w:val="en-US"/>
+              </w:rPr>
+              <w:t xml:space="preserve">        int newNumerator = numerator * other.denominator;</w:t>
+            </w:r>
+          </w:p>
+          <w:p>
+            <w:pPr>
+              <w:spacing w:line="360" w:lineRule="auto"/>
+              <w:jc w:val="both"/>
+              <w:rPr>
+                <w:rFonts w:ascii="Courier New" w:hAnsi="Courier New" w:cs="Courier New"/>
+                <w:lang w:val="en-US"/>
+              </w:rPr>
+            </w:pPr>
+            <w:r>
+              <w:rPr>
+                <w:rFonts w:ascii="Courier New" w:hAnsi="Courier New" w:cs="Courier New"/>
+                <w:lang w:val="en-US"/>
+              </w:rPr>
+              <w:lastRenderedPageBreak/>
+              <w:t xml:space="preserve">        int newDenominator = denominator * other.numerator;</w:t>
+            </w:r>
+          </w:p>
+          <w:p>
+            <w:pPr>
+              <w:spacing w:line="360" w:lineRule="auto"/>
+              <w:jc w:val="both"/>
+              <w:rPr>
+                <w:rFonts w:ascii="Courier New" w:hAnsi="Courier New" w:cs="Courier New"/>
+                <w:lang w:val="en-US"/>
+              </w:rPr>
+            </w:pPr>
+            <w:r>
+              <w:rPr>
+                <w:rFonts w:ascii="Courier New" w:hAnsi="Courier New" w:cs="Courier New"/>
+                <w:lang w:val="en-US"/>
+              </w:rPr>
+              <w:t xml:space="preserve">        return new SimpleFraction(newNumerator, newDenominator);</w:t>
+            </w:r>
+          </w:p>
+          <w:p>
+            <w:pPr>
+              <w:spacing w:line="360" w:lineRule="auto"/>
+              <w:jc w:val="both"/>
+              <w:rPr>
+                <w:sz w:val="28"/>
+                <w:szCs w:val="28"/>
+              </w:rPr>
+            </w:pPr>
+            <w:r>
+              <w:rPr>
+                <w:rFonts w:ascii="Courier New" w:hAnsi="Courier New" w:cs="Courier New"/>
+                <w:lang w:val="en-US"/>
+              </w:rPr>
+              <w:t xml:space="preserve">    }</w:t>
+            </w:r>
+          </w:p>
+        </w:tc>
+      </w:tr>
+    </w:tbl>
+    <w:p>
+      <w:pPr>
+        <w:pStyle w:val="af0"/>
+        <w:spacing w:line="360" w:lineRule="auto"/>
+        <w:ind w:left="1069"/>
+        <w:jc w:val="center"/>
+        <w:rPr>
+          <w:sz w:val="28"/>
+          <w:szCs w:val="28"/>
+        </w:rPr>
+      </w:pPr>
+      <w:r>
+        <w:rPr>
+          <w:noProof/>
+          <w:sz w:val="28"/>
+          <w:szCs w:val="28"/>
+        </w:rPr>
+        <w:lastRenderedPageBreak/>
+        <w:drawing>
+          <wp:inline distT="0" distB="0" distL="0" distR="0" wp14:anchorId="25ADD61C" wp14:editId="18FBB9AE">
+            <wp:extent cx="2229161" cy="1219370"/>
+            <wp:effectExtent l="0" t="0" r="0" b="0"/>
+            <wp:docPr id="1120454234" name="Рисунок 1"/>
+            <wp:cNvGraphicFramePr>
+              <a:graphicFrameLocks xmlns:a="http://schemas.openxmlformats.org/drawingml/2006/main" noChangeAspect="1"/>
+            </wp:cNvGraphicFramePr>
+            <a:graphic xmlns:a="http://schemas.openxmlformats.org/drawingml/2006/main">
+              <a:graphicData uri="http://schemas.openxmlformats.org/drawingml/2006/picture">
+                <pic:pic xmlns:pic="http://schemas.openxmlformats.org/drawingml/2006/picture">
+                  <pic:nvPicPr>
+                    <pic:cNvPr id="1120454234" name=""/>
+                    <pic:cNvPicPr/>
+                  </pic:nvPicPr>
+                  <pic:blipFill>
+                    <a:blip r:embed="rId16"/>
+                    <a:stretch>
+                      <a:fillRect/>
+                    </a:stretch>
+                  </pic:blipFill>
+                  <pic:spPr>
+                    <a:xfrm>
+                      <a:off x="0" y="0"/>
+                      <a:ext cx="2229161" cy="1219370"/>
+                    </a:xfrm>
+                    <a:prstGeom prst="rect">
+                      <a:avLst/>
+                    </a:prstGeom>
+                  </pic:spPr>
+                </pic:pic>
+              </a:graphicData>
+            </a:graphic>
+          </wp:inline>
+        </w:drawing>
+      </w:r>
+    </w:p>
+    <w:p>
+      <w:pPr>
+        <w:pStyle w:val="af0"/>
+        <w:spacing w:line="360" w:lineRule="auto"/>
+        <w:ind w:left="1069"/>
+        <w:jc w:val="center"/>
+        <w:rPr>
+          <w:sz w:val="28"/>
+          <w:szCs w:val="28"/>
+        </w:rPr>
+      </w:pPr>
+      <w:r>
+        <w:rPr>
+          <w:sz w:val="28"/>
+          <w:szCs w:val="28"/>
+        </w:rPr>
+        <w:t xml:space="preserve">Рисунок </w:t>
+      </w:r>
+      <w:r>
+        <w:rPr>
+          <w:sz w:val="28"/>
+          <w:szCs w:val="28"/>
+        </w:rPr>
+        <w:t>5</w:t>
+      </w:r>
+      <w:r>
+        <w:rPr>
+          <w:sz w:val="28"/>
+          <w:szCs w:val="28"/>
+        </w:rPr>
+        <w:t xml:space="preserve"> – П</w:t>
+      </w:r>
+      <w:r>
+        <w:rPr>
+          <w:sz w:val="28"/>
+          <w:szCs w:val="28"/>
+        </w:rPr>
+        <w:t>ример работы на дробях 3</w:t>
+      </w:r>
+      <w:r>
+        <w:rPr>
+          <w:sz w:val="28"/>
+          <w:szCs w:val="28"/>
+        </w:rPr>
+        <w:t xml:space="preserve">/4 </w:t>
+      </w:r>
+      <w:r>
+        <w:rPr>
+          <w:sz w:val="28"/>
+          <w:szCs w:val="28"/>
+        </w:rPr>
+        <w:t>и 10</w:t>
+      </w:r>
+      <w:r>
+        <w:rPr>
+          <w:sz w:val="28"/>
+          <w:szCs w:val="28"/>
+        </w:rPr>
+        <w:t xml:space="preserve">/12 </w:t>
+      </w:r>
+    </w:p>
+    <w:p>
+      <w:pPr>
+        <w:pStyle w:val="af0"/>
+        <w:numPr>
+          <w:ilvl w:val="1"/>
+          <w:numId w:val="7"/>
+        </w:numPr>
+        <w:spacing w:line="360" w:lineRule="auto"/>
+        <w:jc w:val="both"/>
+        <w:rPr>
+          <w:sz w:val="28"/>
+          <w:szCs w:val="28"/>
+        </w:rPr>
+      </w:pPr>
+      <w:r>
+        <w:rPr>
+          <w:sz w:val="28"/>
+          <w:szCs w:val="28"/>
+        </w:rPr>
+        <w:t>Создать объект класса Дом, используя классы Окно, Дверь. Методы: закрыть на ключ, вывести на консоль количество окон, дверей.</w:t>
+      </w:r>
     </w:p>
     <w:p>
       <w:pPr>
@@ -4115,6 +3435,506 @@
           <w:szCs w:val="28"/>
         </w:rPr>
       </w:pPr>
+      <w:r>
+        <w:rPr>
+          <w:sz w:val="28"/>
+          <w:szCs w:val="28"/>
+        </w:rPr>
+        <w:t xml:space="preserve">Часть кода задания приведена в листинге 6, результат выполнения – на рисунке </w:t>
+      </w:r>
+      <w:r>
+        <w:rPr>
+          <w:sz w:val="28"/>
+          <w:szCs w:val="28"/>
+        </w:rPr>
+        <w:t>6</w:t>
+      </w:r>
+      <w:r>
+        <w:rPr>
+          <w:sz w:val="28"/>
+          <w:szCs w:val="28"/>
+        </w:rPr>
+        <w:t xml:space="preserve">. </w:t>
+      </w:r>
+    </w:p>
+    <w:p>
+      <w:pPr>
+        <w:spacing w:line="360" w:lineRule="auto"/>
+        <w:jc w:val="both"/>
+        <w:rPr>
+          <w:sz w:val="28"/>
+          <w:szCs w:val="28"/>
+        </w:rPr>
+      </w:pPr>
+      <w:r>
+        <w:rPr>
+          <w:sz w:val="28"/>
+          <w:szCs w:val="28"/>
+        </w:rPr>
+        <w:t xml:space="preserve">Листинг </w:t>
+      </w:r>
+      <w:r>
+        <w:rPr>
+          <w:sz w:val="28"/>
+          <w:szCs w:val="28"/>
+        </w:rPr>
+        <w:t>6</w:t>
+      </w:r>
+      <w:r>
+        <w:rPr>
+          <w:sz w:val="28"/>
+          <w:szCs w:val="28"/>
+        </w:rPr>
+        <w:t xml:space="preserve"> – </w:t>
+      </w:r>
+      <w:r>
+        <w:rPr>
+          <w:sz w:val="28"/>
+          <w:szCs w:val="28"/>
+        </w:rPr>
+        <w:t xml:space="preserve">Конструктор класса </w:t>
+      </w:r>
+      <w:r>
+        <w:rPr>
+          <w:sz w:val="28"/>
+          <w:szCs w:val="28"/>
+        </w:rPr>
+        <w:t>Д</w:t>
+      </w:r>
+      <w:r>
+        <w:rPr>
+          <w:sz w:val="28"/>
+          <w:szCs w:val="28"/>
+        </w:rPr>
+        <w:t>ом и некоторые его методы</w:t>
+      </w:r>
+    </w:p>
+    <w:tbl>
+      <w:tblPr>
+        <w:tblStyle w:val="af"/>
+        <w:tblW w:w="0" w:type="auto"/>
+        <w:tblLook w:val="04A0" w:firstRow="1" w:lastRow="0" w:firstColumn="1" w:lastColumn="0" w:noHBand="0" w:noVBand="1"/>
+      </w:tblPr>
+      <w:tblGrid>
+        <w:gridCol w:w="10137"/>
+      </w:tblGrid>
+      <w:tr>
+        <w:tc>
+          <w:tcPr>
+            <w:tcW w:w="10137" w:type="dxa"/>
+          </w:tcPr>
+          <w:p>
+            <w:pPr>
+              <w:spacing w:line="360" w:lineRule="auto"/>
+              <w:jc w:val="both"/>
+              <w:rPr>
+                <w:rFonts w:ascii="Courier New" w:hAnsi="Courier New" w:cs="Courier New"/>
+                <w:lang w:val="en-US"/>
+              </w:rPr>
+            </w:pPr>
+            <w:r>
+              <w:rPr>
+                <w:rFonts w:ascii="Courier New" w:hAnsi="Courier New" w:cs="Courier New"/>
+              </w:rPr>
+              <w:t xml:space="preserve">    </w:t>
+            </w:r>
+            <w:r>
+              <w:rPr>
+                <w:rFonts w:ascii="Courier New" w:hAnsi="Courier New" w:cs="Courier New"/>
+                <w:lang w:val="en-US"/>
+              </w:rPr>
+              <w:t>public House(Window window, Door door) {</w:t>
+            </w:r>
+          </w:p>
+          <w:p>
+            <w:pPr>
+              <w:spacing w:line="360" w:lineRule="auto"/>
+              <w:jc w:val="both"/>
+              <w:rPr>
+                <w:rFonts w:ascii="Courier New" w:hAnsi="Courier New" w:cs="Courier New"/>
+                <w:lang w:val="en-US"/>
+              </w:rPr>
+            </w:pPr>
+            <w:r>
+              <w:rPr>
+                <w:rFonts w:ascii="Courier New" w:hAnsi="Courier New" w:cs="Courier New"/>
+                <w:lang w:val="en-US"/>
+              </w:rPr>
+              <w:t xml:space="preserve">        this.window = window;</w:t>
+            </w:r>
+          </w:p>
+          <w:p>
+            <w:pPr>
+              <w:spacing w:line="360" w:lineRule="auto"/>
+              <w:jc w:val="both"/>
+              <w:rPr>
+                <w:rFonts w:ascii="Courier New" w:hAnsi="Courier New" w:cs="Courier New"/>
+                <w:lang w:val="en-US"/>
+              </w:rPr>
+            </w:pPr>
+            <w:r>
+              <w:rPr>
+                <w:rFonts w:ascii="Courier New" w:hAnsi="Courier New" w:cs="Courier New"/>
+                <w:lang w:val="en-US"/>
+              </w:rPr>
+              <w:t xml:space="preserve">        this.door = door;</w:t>
+            </w:r>
+          </w:p>
+          <w:p>
+            <w:pPr>
+              <w:spacing w:line="360" w:lineRule="auto"/>
+              <w:jc w:val="both"/>
+              <w:rPr>
+                <w:rFonts w:ascii="Courier New" w:hAnsi="Courier New" w:cs="Courier New"/>
+                <w:lang w:val="en-US"/>
+              </w:rPr>
+            </w:pPr>
+            <w:r>
+              <w:rPr>
+                <w:rFonts w:ascii="Courier New" w:hAnsi="Courier New" w:cs="Courier New"/>
+                <w:lang w:val="en-US"/>
+              </w:rPr>
+              <w:t xml:space="preserve">    }</w:t>
+            </w:r>
+          </w:p>
+          <w:p>
+            <w:pPr>
+              <w:spacing w:line="360" w:lineRule="auto"/>
+              <w:jc w:val="both"/>
+              <w:rPr>
+                <w:rFonts w:ascii="Courier New" w:hAnsi="Courier New" w:cs="Courier New"/>
+                <w:lang w:val="en-US"/>
+              </w:rPr>
+            </w:pPr>
+          </w:p>
+          <w:p>
+            <w:pPr>
+              <w:spacing w:line="360" w:lineRule="auto"/>
+              <w:jc w:val="both"/>
+              <w:rPr>
+                <w:rFonts w:ascii="Courier New" w:hAnsi="Courier New" w:cs="Courier New"/>
+                <w:lang w:val="en-US"/>
+              </w:rPr>
+            </w:pPr>
+            <w:r>
+              <w:rPr>
+                <w:rFonts w:ascii="Courier New" w:hAnsi="Courier New" w:cs="Courier New"/>
+                <w:lang w:val="en-US"/>
+              </w:rPr>
+              <w:t xml:space="preserve">    public void LockWithKey() {</w:t>
+            </w:r>
+          </w:p>
+          <w:p>
+            <w:pPr>
+              <w:spacing w:line="360" w:lineRule="auto"/>
+              <w:jc w:val="both"/>
+              <w:rPr>
+                <w:rFonts w:ascii="Courier New" w:hAnsi="Courier New" w:cs="Courier New"/>
+                <w:lang w:val="en-US"/>
+              </w:rPr>
+            </w:pPr>
+            <w:r>
+              <w:rPr>
+                <w:rFonts w:ascii="Courier New" w:hAnsi="Courier New" w:cs="Courier New"/>
+                <w:lang w:val="en-US"/>
+              </w:rPr>
+              <w:t xml:space="preserve">        door.lock();</w:t>
+            </w:r>
+          </w:p>
+          <w:p>
+            <w:pPr>
+              <w:spacing w:line="360" w:lineRule="auto"/>
+              <w:jc w:val="both"/>
+              <w:rPr>
+                <w:rFonts w:ascii="Courier New" w:hAnsi="Courier New" w:cs="Courier New"/>
+                <w:lang w:val="en-US"/>
+              </w:rPr>
+            </w:pPr>
+            <w:r>
+              <w:rPr>
+                <w:rFonts w:ascii="Courier New" w:hAnsi="Courier New" w:cs="Courier New"/>
+                <w:lang w:val="en-US"/>
+              </w:rPr>
+              <w:t xml:space="preserve">    }</w:t>
+            </w:r>
+          </w:p>
+          <w:p>
+            <w:pPr>
+              <w:spacing w:line="360" w:lineRule="auto"/>
+              <w:jc w:val="both"/>
+              <w:rPr>
+                <w:rFonts w:ascii="Courier New" w:hAnsi="Courier New" w:cs="Courier New"/>
+                <w:lang w:val="en-US"/>
+              </w:rPr>
+            </w:pPr>
+          </w:p>
+          <w:p>
+            <w:pPr>
+              <w:spacing w:line="360" w:lineRule="auto"/>
+              <w:jc w:val="both"/>
+              <w:rPr>
+                <w:rFonts w:ascii="Courier New" w:hAnsi="Courier New" w:cs="Courier New"/>
+                <w:lang w:val="en-US"/>
+              </w:rPr>
+            </w:pPr>
+            <w:r>
+              <w:rPr>
+                <w:rFonts w:ascii="Courier New" w:hAnsi="Courier New" w:cs="Courier New"/>
+                <w:lang w:val="en-US"/>
+              </w:rPr>
+              <w:t xml:space="preserve">    public void WindowsNumOutput() {</w:t>
+            </w:r>
+          </w:p>
+          <w:p>
+            <w:pPr>
+              <w:spacing w:line="360" w:lineRule="auto"/>
+              <w:jc w:val="both"/>
+              <w:rPr>
+                <w:rFonts w:ascii="Courier New" w:hAnsi="Courier New" w:cs="Courier New"/>
+                <w:lang w:val="en-US"/>
+              </w:rPr>
+            </w:pPr>
+            <w:r>
+              <w:rPr>
+                <w:rFonts w:ascii="Courier New" w:hAnsi="Courier New" w:cs="Courier New"/>
+                <w:lang w:val="en-US"/>
+              </w:rPr>
+              <w:t xml:space="preserve">        System.out.println("Number of windows: " + window.getNum());</w:t>
+            </w:r>
+          </w:p>
+          <w:p>
+            <w:pPr>
+              <w:spacing w:line="360" w:lineRule="auto"/>
+              <w:jc w:val="both"/>
+              <w:rPr>
+                <w:rFonts w:ascii="Courier New" w:hAnsi="Courier New" w:cs="Courier New"/>
+                <w:lang w:val="en-US"/>
+              </w:rPr>
+            </w:pPr>
+            <w:r>
+              <w:rPr>
+                <w:rFonts w:ascii="Courier New" w:hAnsi="Courier New" w:cs="Courier New"/>
+                <w:lang w:val="en-US"/>
+              </w:rPr>
+              <w:t xml:space="preserve">    }</w:t>
+            </w:r>
+          </w:p>
+          <w:p>
+            <w:pPr>
+              <w:spacing w:line="360" w:lineRule="auto"/>
+              <w:jc w:val="both"/>
+              <w:rPr>
+                <w:rFonts w:ascii="Courier New" w:hAnsi="Courier New" w:cs="Courier New"/>
+                <w:lang w:val="en-US"/>
+              </w:rPr>
+            </w:pPr>
+          </w:p>
+          <w:p>
+            <w:pPr>
+              <w:spacing w:line="360" w:lineRule="auto"/>
+              <w:jc w:val="both"/>
+              <w:rPr>
+                <w:rFonts w:ascii="Courier New" w:hAnsi="Courier New" w:cs="Courier New"/>
+                <w:lang w:val="en-US"/>
+              </w:rPr>
+            </w:pPr>
+            <w:r>
+              <w:rPr>
+                <w:rFonts w:ascii="Courier New" w:hAnsi="Courier New" w:cs="Courier New"/>
+                <w:lang w:val="en-US"/>
+              </w:rPr>
+              <w:t xml:space="preserve">    public void DoorNumOutput() {</w:t>
+            </w:r>
+          </w:p>
+          <w:p>
+            <w:pPr>
+              <w:spacing w:line="360" w:lineRule="auto"/>
+              <w:jc w:val="both"/>
+              <w:rPr>
+                <w:rFonts w:ascii="Courier New" w:hAnsi="Courier New" w:cs="Courier New"/>
+                <w:lang w:val="en-US"/>
+              </w:rPr>
+            </w:pPr>
+            <w:r>
+              <w:rPr>
+                <w:rFonts w:ascii="Courier New" w:hAnsi="Courier New" w:cs="Courier New"/>
+                <w:lang w:val="en-US"/>
+              </w:rPr>
+              <w:t xml:space="preserve">        System.out.println("Number of doors: " + door.getNum());</w:t>
+            </w:r>
+          </w:p>
+          <w:p>
+            <w:pPr>
+              <w:spacing w:line="360" w:lineRule="auto"/>
+              <w:jc w:val="both"/>
+              <w:rPr>
+                <w:sz w:val="28"/>
+                <w:szCs w:val="28"/>
+              </w:rPr>
+            </w:pPr>
+            <w:r>
+              <w:rPr>
+                <w:rFonts w:ascii="Courier New" w:hAnsi="Courier New" w:cs="Courier New"/>
+                <w:lang w:val="en-US"/>
+              </w:rPr>
+              <w:t xml:space="preserve">    }</w:t>
+            </w:r>
+          </w:p>
+        </w:tc>
+      </w:tr>
+    </w:tbl>
+    <w:p>
+      <w:pPr>
+        <w:pStyle w:val="af0"/>
+        <w:spacing w:line="360" w:lineRule="auto"/>
+        <w:ind w:left="1069"/>
+        <w:jc w:val="center"/>
+        <w:rPr>
+          <w:sz w:val="28"/>
+          <w:szCs w:val="28"/>
+        </w:rPr>
+      </w:pPr>
+      <w:r>
+        <w:rPr>
+          <w:noProof/>
+          <w:sz w:val="28"/>
+          <w:szCs w:val="28"/>
+        </w:rPr>
+        <w:drawing>
+          <wp:inline distT="0" distB="0" distL="0" distR="0" wp14:anchorId="40718FF0" wp14:editId="5FABBBEF">
+            <wp:extent cx="4997707" cy="628682"/>
+            <wp:effectExtent l="0" t="0" r="0" b="0"/>
+            <wp:docPr id="1844304619" name="Рисунок 1"/>
+            <wp:cNvGraphicFramePr>
+              <a:graphicFrameLocks xmlns:a="http://schemas.openxmlformats.org/drawingml/2006/main" noChangeAspect="1"/>
+            </wp:cNvGraphicFramePr>
+            <a:graphic xmlns:a="http://schemas.openxmlformats.org/drawingml/2006/main">
+              <a:graphicData uri="http://schemas.openxmlformats.org/drawingml/2006/picture">
+                <pic:pic xmlns:pic="http://schemas.openxmlformats.org/drawingml/2006/picture">
+                  <pic:nvPicPr>
+                    <pic:cNvPr id="1844304619" name=""/>
+                    <pic:cNvPicPr/>
+                  </pic:nvPicPr>
+                  <pic:blipFill>
+                    <a:blip r:embed="rId17"/>
+                    <a:stretch>
+                      <a:fillRect/>
+                    </a:stretch>
+                  </pic:blipFill>
+                  <pic:spPr>
+                    <a:xfrm>
+                      <a:off x="0" y="0"/>
+                      <a:ext cx="4997707" cy="628682"/>
+                    </a:xfrm>
+                    <a:prstGeom prst="rect">
+                      <a:avLst/>
+                    </a:prstGeom>
+                  </pic:spPr>
+                </pic:pic>
+              </a:graphicData>
+            </a:graphic>
+          </wp:inline>
+        </w:drawing>
+      </w:r>
+    </w:p>
+    <w:p>
+      <w:pPr>
+        <w:pStyle w:val="af0"/>
+        <w:spacing w:line="360" w:lineRule="auto"/>
+        <w:ind w:left="1069"/>
+        <w:jc w:val="center"/>
+        <w:rPr>
+          <w:sz w:val="28"/>
+          <w:szCs w:val="28"/>
+        </w:rPr>
+      </w:pPr>
+      <w:r>
+        <w:rPr>
+          <w:sz w:val="28"/>
+          <w:szCs w:val="28"/>
+        </w:rPr>
+        <w:t xml:space="preserve">Рисунок </w:t>
+      </w:r>
+      <w:r>
+        <w:rPr>
+          <w:sz w:val="28"/>
+          <w:szCs w:val="28"/>
+        </w:rPr>
+        <w:t>6</w:t>
+      </w:r>
+      <w:r>
+        <w:rPr>
+          <w:sz w:val="28"/>
+          <w:szCs w:val="28"/>
+        </w:rPr>
+        <w:t xml:space="preserve"> – П</w:t>
+      </w:r>
+      <w:r>
+        <w:rPr>
+          <w:sz w:val="28"/>
+          <w:szCs w:val="28"/>
+        </w:rPr>
+        <w:t>ример работы класса Дом</w:t>
+      </w:r>
+      <w:r>
+        <w:rPr>
+          <w:sz w:val="28"/>
+          <w:szCs w:val="28"/>
+        </w:rPr>
+        <w:t xml:space="preserve"> </w:t>
+      </w:r>
+    </w:p>
+    <w:p>
+      <w:pPr>
+        <w:pStyle w:val="af0"/>
+        <w:numPr>
+          <w:ilvl w:val="0"/>
+          <w:numId w:val="7"/>
+        </w:numPr>
+        <w:spacing w:line="360" w:lineRule="auto"/>
+        <w:jc w:val="both"/>
+        <w:rPr>
+          <w:sz w:val="28"/>
+          <w:szCs w:val="28"/>
+        </w:rPr>
+      </w:pPr>
+      <w:r>
+        <w:rPr>
+          <w:sz w:val="28"/>
+          <w:szCs w:val="28"/>
+        </w:rPr>
+        <w:t>Построить модель программной системы</w:t>
+      </w:r>
+    </w:p>
+    <w:p>
+      <w:pPr>
+        <w:pStyle w:val="af0"/>
+        <w:numPr>
+          <w:ilvl w:val="1"/>
+          <w:numId w:val="7"/>
+        </w:numPr>
+        <w:spacing w:line="360" w:lineRule="auto"/>
+        <w:jc w:val="both"/>
+        <w:rPr>
+          <w:sz w:val="28"/>
+          <w:szCs w:val="28"/>
+        </w:rPr>
+      </w:pPr>
+      <w:r>
+        <w:rPr>
+          <w:sz w:val="28"/>
+          <w:szCs w:val="28"/>
+        </w:rPr>
+        <w:t xml:space="preserve">Система Больница. Пациенту назначается лечащий Врач. Врач может сделать назначение Пациенту (процедуры, лекарства, </w:t>
+      </w:r>
+      <w:r>
+        <w:rPr>
+          <w:sz w:val="28"/>
+          <w:szCs w:val="28"/>
+        </w:rPr>
+        <w:lastRenderedPageBreak/>
+        <w:t>операции). Медсестра или другой Врач выполняют назначение. Пациент может быть выписан из Больницы по окончании лечения, при нарушении режима или при иных обстоятельствах.</w:t>
+      </w:r>
     </w:p>
     <w:p>
       <w:pPr>
@@ -4126,6 +3946,459 @@
           <w:szCs w:val="28"/>
         </w:rPr>
       </w:pPr>
+      <w:r>
+        <w:rPr>
+          <w:sz w:val="28"/>
+          <w:szCs w:val="28"/>
+        </w:rPr>
+        <w:t xml:space="preserve">Часть кода задания приведена в листинге </w:t>
+      </w:r>
+      <w:r>
+        <w:rPr>
+          <w:sz w:val="28"/>
+          <w:szCs w:val="28"/>
+        </w:rPr>
+        <w:t>7</w:t>
+      </w:r>
+      <w:r>
+        <w:rPr>
+          <w:sz w:val="28"/>
+          <w:szCs w:val="28"/>
+        </w:rPr>
+        <w:t xml:space="preserve">, результат выполнения – на рисунке </w:t>
+      </w:r>
+      <w:r>
+        <w:rPr>
+          <w:sz w:val="28"/>
+          <w:szCs w:val="28"/>
+        </w:rPr>
+        <w:t>7</w:t>
+      </w:r>
+      <w:r>
+        <w:rPr>
+          <w:sz w:val="28"/>
+          <w:szCs w:val="28"/>
+        </w:rPr>
+        <w:t xml:space="preserve">. </w:t>
+      </w:r>
+    </w:p>
+    <w:p>
+      <w:pPr>
+        <w:spacing w:line="360" w:lineRule="auto"/>
+        <w:jc w:val="both"/>
+        <w:rPr>
+          <w:sz w:val="28"/>
+          <w:szCs w:val="28"/>
+        </w:rPr>
+      </w:pPr>
+      <w:r>
+        <w:rPr>
+          <w:sz w:val="28"/>
+          <w:szCs w:val="28"/>
+        </w:rPr>
+        <w:t xml:space="preserve">Листинг </w:t>
+      </w:r>
+      <w:r>
+        <w:rPr>
+          <w:sz w:val="28"/>
+          <w:szCs w:val="28"/>
+        </w:rPr>
+        <w:t>7</w:t>
+      </w:r>
+      <w:r>
+        <w:rPr>
+          <w:sz w:val="28"/>
+          <w:szCs w:val="28"/>
+        </w:rPr>
+        <w:t xml:space="preserve"> – </w:t>
+      </w:r>
+      <w:r>
+        <w:rPr>
+          <w:sz w:val="28"/>
+          <w:szCs w:val="28"/>
+        </w:rPr>
+        <w:t>Некоторые методы класса Доктор</w:t>
+      </w:r>
+    </w:p>
+    <w:tbl>
+      <w:tblPr>
+        <w:tblStyle w:val="af"/>
+        <w:tblW w:w="0" w:type="auto"/>
+        <w:tblLook w:val="04A0" w:firstRow="1" w:lastRow="0" w:firstColumn="1" w:lastColumn="0" w:noHBand="0" w:noVBand="1"/>
+      </w:tblPr>
+      <w:tblGrid>
+        <w:gridCol w:w="10137"/>
+      </w:tblGrid>
+      <w:tr>
+        <w:tc>
+          <w:tcPr>
+            <w:tcW w:w="10137" w:type="dxa"/>
+          </w:tcPr>
+          <w:p>
+            <w:pPr>
+              <w:spacing w:line="360" w:lineRule="auto"/>
+              <w:jc w:val="both"/>
+              <w:rPr>
+                <w:rFonts w:ascii="Courier New" w:hAnsi="Courier New" w:cs="Courier New"/>
+                <w:lang w:val="en-US"/>
+              </w:rPr>
+            </w:pPr>
+            <w:r>
+              <w:rPr>
+                <w:rFonts w:ascii="Courier New" w:hAnsi="Courier New" w:cs="Courier New"/>
+                <w:lang w:val="en-US"/>
+              </w:rPr>
+              <w:t xml:space="preserve">       public void addPatient(Patient patient) {</w:t>
+            </w:r>
+          </w:p>
+          <w:p>
+            <w:pPr>
+              <w:spacing w:line="360" w:lineRule="auto"/>
+              <w:jc w:val="both"/>
+              <w:rPr>
+                <w:rFonts w:ascii="Courier New" w:hAnsi="Courier New" w:cs="Courier New"/>
+                <w:lang w:val="en-US"/>
+              </w:rPr>
+            </w:pPr>
+            <w:r>
+              <w:rPr>
+                <w:rFonts w:ascii="Courier New" w:hAnsi="Courier New" w:cs="Courier New"/>
+                <w:lang w:val="en-US"/>
+              </w:rPr>
+              <w:t xml:space="preserve">        patient.setAttendingDoctor(this);</w:t>
+            </w:r>
+          </w:p>
+          <w:p>
+            <w:pPr>
+              <w:spacing w:line="360" w:lineRule="auto"/>
+              <w:jc w:val="both"/>
+              <w:rPr>
+                <w:rFonts w:ascii="Courier New" w:hAnsi="Courier New" w:cs="Courier New"/>
+                <w:lang w:val="en-US"/>
+              </w:rPr>
+            </w:pPr>
+            <w:r>
+              <w:rPr>
+                <w:rFonts w:ascii="Courier New" w:hAnsi="Courier New" w:cs="Courier New"/>
+                <w:lang w:val="en-US"/>
+              </w:rPr>
+              <w:t xml:space="preserve">    }</w:t>
+            </w:r>
+          </w:p>
+          <w:p>
+            <w:pPr>
+              <w:spacing w:line="360" w:lineRule="auto"/>
+              <w:jc w:val="both"/>
+              <w:rPr>
+                <w:rFonts w:ascii="Courier New" w:hAnsi="Courier New" w:cs="Courier New"/>
+                <w:lang w:val="en-US"/>
+              </w:rPr>
+            </w:pPr>
+          </w:p>
+          <w:p>
+            <w:pPr>
+              <w:spacing w:line="360" w:lineRule="auto"/>
+              <w:jc w:val="both"/>
+              <w:rPr>
+                <w:rFonts w:ascii="Courier New" w:hAnsi="Courier New" w:cs="Courier New"/>
+                <w:lang w:val="en-US"/>
+              </w:rPr>
+            </w:pPr>
+            <w:r>
+              <w:rPr>
+                <w:rFonts w:ascii="Courier New" w:hAnsi="Courier New" w:cs="Courier New"/>
+                <w:lang w:val="en-US"/>
+              </w:rPr>
+              <w:t xml:space="preserve">    public void addAppointment(Patient patient, String appointment) {</w:t>
+            </w:r>
+          </w:p>
+          <w:p>
+            <w:pPr>
+              <w:spacing w:line="360" w:lineRule="auto"/>
+              <w:jc w:val="both"/>
+              <w:rPr>
+                <w:rFonts w:ascii="Courier New" w:hAnsi="Courier New" w:cs="Courier New"/>
+                <w:lang w:val="en-US"/>
+              </w:rPr>
+            </w:pPr>
+            <w:r>
+              <w:rPr>
+                <w:rFonts w:ascii="Courier New" w:hAnsi="Courier New" w:cs="Courier New"/>
+                <w:lang w:val="en-US"/>
+              </w:rPr>
+              <w:t xml:space="preserve">        patient.addAppointment(this, appointment);</w:t>
+            </w:r>
+          </w:p>
+          <w:p>
+            <w:pPr>
+              <w:spacing w:line="360" w:lineRule="auto"/>
+              <w:jc w:val="both"/>
+              <w:rPr>
+                <w:rFonts w:ascii="Courier New" w:hAnsi="Courier New" w:cs="Courier New"/>
+                <w:lang w:val="en-US"/>
+              </w:rPr>
+            </w:pPr>
+            <w:r>
+              <w:rPr>
+                <w:rFonts w:ascii="Courier New" w:hAnsi="Courier New" w:cs="Courier New"/>
+                <w:lang w:val="en-US"/>
+              </w:rPr>
+              <w:t xml:space="preserve">    }</w:t>
+            </w:r>
+          </w:p>
+          <w:p>
+            <w:pPr>
+              <w:spacing w:line="360" w:lineRule="auto"/>
+              <w:jc w:val="both"/>
+              <w:rPr>
+                <w:rFonts w:ascii="Courier New" w:hAnsi="Courier New" w:cs="Courier New"/>
+                <w:lang w:val="en-US"/>
+              </w:rPr>
+            </w:pPr>
+          </w:p>
+          <w:p>
+            <w:pPr>
+              <w:spacing w:line="360" w:lineRule="auto"/>
+              <w:jc w:val="both"/>
+              <w:rPr>
+                <w:rFonts w:ascii="Courier New" w:hAnsi="Courier New" w:cs="Courier New"/>
+                <w:lang w:val="en-US"/>
+              </w:rPr>
+            </w:pPr>
+            <w:r>
+              <w:rPr>
+                <w:rFonts w:ascii="Courier New" w:hAnsi="Courier New" w:cs="Courier New"/>
+                <w:lang w:val="en-US"/>
+              </w:rPr>
+              <w:t xml:space="preserve">    public void performAppointment(Patient patient, String appointment) {</w:t>
+            </w:r>
+          </w:p>
+          <w:p>
+            <w:pPr>
+              <w:spacing w:line="360" w:lineRule="auto"/>
+              <w:jc w:val="both"/>
+              <w:rPr>
+                <w:rFonts w:ascii="Courier New" w:hAnsi="Courier New" w:cs="Courier New"/>
+                <w:lang w:val="en-US"/>
+              </w:rPr>
+            </w:pPr>
+            <w:r>
+              <w:rPr>
+                <w:rFonts w:ascii="Courier New" w:hAnsi="Courier New" w:cs="Courier New"/>
+                <w:lang w:val="en-US"/>
+              </w:rPr>
+              <w:t xml:space="preserve">        if (patient.performAppointment(appointment)) {</w:t>
+            </w:r>
+          </w:p>
+          <w:p>
+            <w:pPr>
+              <w:spacing w:line="360" w:lineRule="auto"/>
+              <w:jc w:val="both"/>
+              <w:rPr>
+                <w:rFonts w:ascii="Courier New" w:hAnsi="Courier New" w:cs="Courier New"/>
+                <w:lang w:val="en-US"/>
+              </w:rPr>
+            </w:pPr>
+            <w:r>
+              <w:rPr>
+                <w:rFonts w:ascii="Courier New" w:hAnsi="Courier New" w:cs="Courier New"/>
+                <w:lang w:val="en-US"/>
+              </w:rPr>
+              <w:t xml:space="preserve">            System.out.println("Performing appointment for patient " + patient.getName() + ": " + appointment);</w:t>
+            </w:r>
+          </w:p>
+          <w:p>
+            <w:pPr>
+              <w:spacing w:line="360" w:lineRule="auto"/>
+              <w:jc w:val="both"/>
+              <w:rPr>
+                <w:rFonts w:ascii="Courier New" w:hAnsi="Courier New" w:cs="Courier New"/>
+                <w:lang w:val="en-US"/>
+              </w:rPr>
+            </w:pPr>
+            <w:r>
+              <w:rPr>
+                <w:rFonts w:ascii="Courier New" w:hAnsi="Courier New" w:cs="Courier New"/>
+                <w:lang w:val="en-US"/>
+              </w:rPr>
+              <w:t xml:space="preserve">            return;</w:t>
+            </w:r>
+          </w:p>
+          <w:p>
+            <w:pPr>
+              <w:spacing w:line="360" w:lineRule="auto"/>
+              <w:jc w:val="both"/>
+              <w:rPr>
+                <w:rFonts w:ascii="Courier New" w:hAnsi="Courier New" w:cs="Courier New"/>
+                <w:lang w:val="en-US"/>
+              </w:rPr>
+            </w:pPr>
+            <w:r>
+              <w:rPr>
+                <w:rFonts w:ascii="Courier New" w:hAnsi="Courier New" w:cs="Courier New"/>
+                <w:lang w:val="en-US"/>
+              </w:rPr>
+              <w:t xml:space="preserve">        }</w:t>
+            </w:r>
+          </w:p>
+          <w:p>
+            <w:pPr>
+              <w:spacing w:line="360" w:lineRule="auto"/>
+              <w:jc w:val="both"/>
+              <w:rPr>
+                <w:rFonts w:ascii="Courier New" w:hAnsi="Courier New" w:cs="Courier New"/>
+                <w:lang w:val="en-US"/>
+              </w:rPr>
+            </w:pPr>
+            <w:r>
+              <w:rPr>
+                <w:rFonts w:ascii="Courier New" w:hAnsi="Courier New" w:cs="Courier New"/>
+                <w:lang w:val="en-US"/>
+              </w:rPr>
+              <w:t xml:space="preserve">        System.out.println("No such appointment for patient " + patient.getName() + ": " + appointment);</w:t>
+            </w:r>
+          </w:p>
+          <w:p>
+            <w:pPr>
+              <w:spacing w:line="360" w:lineRule="auto"/>
+              <w:jc w:val="both"/>
+              <w:rPr>
+                <w:sz w:val="28"/>
+                <w:szCs w:val="28"/>
+              </w:rPr>
+            </w:pPr>
+            <w:r>
+              <w:rPr>
+                <w:rFonts w:ascii="Courier New" w:hAnsi="Courier New" w:cs="Courier New"/>
+                <w:lang w:val="en-US"/>
+              </w:rPr>
+              <w:t xml:space="preserve">    </w:t>
+            </w:r>
+            <w:r>
+              <w:rPr>
+                <w:rFonts w:ascii="Courier New" w:hAnsi="Courier New" w:cs="Courier New"/>
+              </w:rPr>
+              <w:t>}</w:t>
+            </w:r>
+          </w:p>
+        </w:tc>
+      </w:tr>
+    </w:tbl>
+    <w:p>
+      <w:pPr>
+        <w:pStyle w:val="af0"/>
+        <w:spacing w:line="360" w:lineRule="auto"/>
+        <w:ind w:left="1069"/>
+        <w:jc w:val="center"/>
+        <w:rPr>
+          <w:sz w:val="28"/>
+          <w:szCs w:val="28"/>
+        </w:rPr>
+      </w:pPr>
+      <w:r>
+        <w:rPr>
+          <w:noProof/>
+          <w:sz w:val="28"/>
+          <w:szCs w:val="28"/>
+        </w:rPr>
+        <w:drawing>
+          <wp:inline distT="0" distB="0" distL="0" distR="0" wp14:anchorId="0D2EA29C" wp14:editId="38E72243">
+            <wp:extent cx="4702173" cy="1578295"/>
+            <wp:effectExtent l="0" t="0" r="3810" b="3175"/>
+            <wp:docPr id="120858050" name="Рисунок 1"/>
+            <wp:cNvGraphicFramePr>
+              <a:graphicFrameLocks xmlns:a="http://schemas.openxmlformats.org/drawingml/2006/main" noChangeAspect="1"/>
+            </wp:cNvGraphicFramePr>
+            <a:graphic xmlns:a="http://schemas.openxmlformats.org/drawingml/2006/main">
+              <a:graphicData uri="http://schemas.openxmlformats.org/drawingml/2006/picture">
+                <pic:pic xmlns:pic="http://schemas.openxmlformats.org/drawingml/2006/picture">
+                  <pic:nvPicPr>
+                    <pic:cNvPr id="120858050" name=""/>
+                    <pic:cNvPicPr/>
+                  </pic:nvPicPr>
+                  <pic:blipFill>
+                    <a:blip r:embed="rId18"/>
+                    <a:stretch>
+                      <a:fillRect/>
+                    </a:stretch>
+                  </pic:blipFill>
+                  <pic:spPr>
+                    <a:xfrm>
+                      <a:off x="0" y="0"/>
+                      <a:ext cx="4713253" cy="1582014"/>
+                    </a:xfrm>
+                    <a:prstGeom prst="rect">
+                      <a:avLst/>
+                    </a:prstGeom>
+                  </pic:spPr>
+                </pic:pic>
+              </a:graphicData>
+            </a:graphic>
+          </wp:inline>
+        </w:drawing>
+      </w:r>
+    </w:p>
+    <w:p>
+      <w:pPr>
+        <w:pStyle w:val="af0"/>
+        <w:spacing w:line="360" w:lineRule="auto"/>
+        <w:ind w:left="1069"/>
+        <w:jc w:val="center"/>
+        <w:rPr>
+          <w:sz w:val="28"/>
+          <w:szCs w:val="28"/>
+        </w:rPr>
+      </w:pPr>
+      <w:r>
+        <w:rPr>
+          <w:sz w:val="28"/>
+          <w:szCs w:val="28"/>
+        </w:rPr>
+        <w:t xml:space="preserve">Рисунок </w:t>
+      </w:r>
+      <w:r>
+        <w:rPr>
+          <w:sz w:val="28"/>
+          <w:szCs w:val="28"/>
+        </w:rPr>
+        <w:t>7</w:t>
+      </w:r>
+      <w:r>
+        <w:rPr>
+          <w:sz w:val="28"/>
+          <w:szCs w:val="28"/>
+        </w:rPr>
+        <w:t xml:space="preserve"> – П</w:t>
+      </w:r>
+      <w:r>
+        <w:rPr>
+          <w:sz w:val="28"/>
+          <w:szCs w:val="28"/>
+        </w:rPr>
+        <w:t>ример работы системы Больница</w:t>
+      </w:r>
+    </w:p>
+    <w:p>
+      <w:pPr>
+        <w:pStyle w:val="af0"/>
+        <w:numPr>
+          <w:ilvl w:val="1"/>
+          <w:numId w:val="7"/>
+        </w:numPr>
+        <w:spacing w:line="360" w:lineRule="auto"/>
+        <w:jc w:val="both"/>
+        <w:rPr>
+          <w:sz w:val="28"/>
+          <w:szCs w:val="28"/>
+        </w:rPr>
+      </w:pPr>
+      <w:r>
+        <w:rPr>
+          <w:sz w:val="28"/>
+          <w:szCs w:val="28"/>
+        </w:rPr>
+        <w:t xml:space="preserve">Система Вступительные экзамены. Абитуриент регистрируется на Факультет, сдает Экзамены. Преподаватель выставляет Оценку. Система подсчитывает средний балл и определяет Абитуриентов, зачисленных в учебное заведение. </w:t>
+      </w:r>
     </w:p>
     <w:p>
       <w:pPr>
@@ -4142,21 +4415,481 @@
           <w:sz w:val="28"/>
           <w:szCs w:val="28"/>
         </w:rPr>
-        <w:t xml:space="preserve">Полный код заданий размещен в репозитории по ссылке - </w:t>
-      </w:r>
-      <w:r>
-        <w:rPr>
-          <w:sz w:val="28"/>
-          <w:szCs w:val="28"/>
-        </w:rPr>
-        <w:t>https://github.com/moroz-matros/BDL</w:t>
-      </w:r>
-      <w:r>
-        <w:rPr>
-          <w:sz w:val="28"/>
-          <w:szCs w:val="28"/>
-        </w:rPr>
-        <w:t>.</w:t>
+        <w:t xml:space="preserve">Часть кода задания приведена в листинге </w:t>
+      </w:r>
+      <w:r>
+        <w:rPr>
+          <w:sz w:val="28"/>
+          <w:szCs w:val="28"/>
+        </w:rPr>
+        <w:t>8</w:t>
+      </w:r>
+      <w:r>
+        <w:rPr>
+          <w:sz w:val="28"/>
+          <w:szCs w:val="28"/>
+        </w:rPr>
+        <w:t xml:space="preserve">, результат выполнения – на рисунке </w:t>
+      </w:r>
+      <w:r>
+        <w:rPr>
+          <w:sz w:val="28"/>
+          <w:szCs w:val="28"/>
+        </w:rPr>
+        <w:t>8</w:t>
+      </w:r>
+      <w:r>
+        <w:rPr>
+          <w:sz w:val="28"/>
+          <w:szCs w:val="28"/>
+        </w:rPr>
+        <w:t xml:space="preserve">. </w:t>
+      </w:r>
+    </w:p>
+    <w:p>
+      <w:pPr>
+        <w:spacing w:line="360" w:lineRule="auto"/>
+        <w:jc w:val="both"/>
+        <w:rPr>
+          <w:sz w:val="28"/>
+          <w:szCs w:val="28"/>
+        </w:rPr>
+      </w:pPr>
+      <w:r>
+        <w:rPr>
+          <w:sz w:val="28"/>
+          <w:szCs w:val="28"/>
+        </w:rPr>
+        <w:lastRenderedPageBreak/>
+        <w:t xml:space="preserve">Листинг </w:t>
+      </w:r>
+      <w:r>
+        <w:rPr>
+          <w:sz w:val="28"/>
+          <w:szCs w:val="28"/>
+        </w:rPr>
+        <w:t>8</w:t>
+      </w:r>
+      <w:r>
+        <w:rPr>
+          <w:sz w:val="28"/>
+          <w:szCs w:val="28"/>
+        </w:rPr>
+        <w:t xml:space="preserve"> – </w:t>
+      </w:r>
+      <w:r>
+        <w:rPr>
+          <w:sz w:val="28"/>
+          <w:szCs w:val="28"/>
+        </w:rPr>
+        <w:t>Подсчет среднего балла</w:t>
+      </w:r>
+    </w:p>
+    <w:tbl>
+      <w:tblPr>
+        <w:tblStyle w:val="af"/>
+        <w:tblW w:w="0" w:type="auto"/>
+        <w:tblLook w:val="04A0" w:firstRow="1" w:lastRow="0" w:firstColumn="1" w:lastColumn="0" w:noHBand="0" w:noVBand="1"/>
+      </w:tblPr>
+      <w:tblGrid>
+        <w:gridCol w:w="10137"/>
+      </w:tblGrid>
+      <w:tr>
+        <w:tc>
+          <w:tcPr>
+            <w:tcW w:w="10137" w:type="dxa"/>
+          </w:tcPr>
+          <w:p>
+            <w:pPr>
+              <w:spacing w:line="360" w:lineRule="auto"/>
+              <w:jc w:val="both"/>
+              <w:rPr>
+                <w:rFonts w:ascii="Courier New" w:hAnsi="Courier New" w:cs="Courier New"/>
+                <w:lang w:val="en-US"/>
+              </w:rPr>
+            </w:pPr>
+            <w:r>
+              <w:rPr>
+                <w:rFonts w:ascii="Courier New" w:hAnsi="Courier New" w:cs="Courier New"/>
+                <w:lang w:val="en-US"/>
+              </w:rPr>
+              <w:t xml:space="preserve">    public void countAverages() {</w:t>
+            </w:r>
+          </w:p>
+          <w:p>
+            <w:pPr>
+              <w:spacing w:line="360" w:lineRule="auto"/>
+              <w:jc w:val="both"/>
+              <w:rPr>
+                <w:rFonts w:ascii="Courier New" w:hAnsi="Courier New" w:cs="Courier New"/>
+                <w:lang w:val="en-US"/>
+              </w:rPr>
+            </w:pPr>
+            <w:r>
+              <w:rPr>
+                <w:rFonts w:ascii="Courier New" w:hAnsi="Courier New" w:cs="Courier New"/>
+                <w:lang w:val="en-US"/>
+              </w:rPr>
+              <w:t xml:space="preserve">        Enumeration&lt;String&gt; keys = this.averageScores.keys();</w:t>
+            </w:r>
+          </w:p>
+          <w:p>
+            <w:pPr>
+              <w:spacing w:line="360" w:lineRule="auto"/>
+              <w:jc w:val="both"/>
+              <w:rPr>
+                <w:rFonts w:ascii="Courier New" w:hAnsi="Courier New" w:cs="Courier New"/>
+                <w:lang w:val="en-US"/>
+              </w:rPr>
+            </w:pPr>
+            <w:r>
+              <w:rPr>
+                <w:rFonts w:ascii="Courier New" w:hAnsi="Courier New" w:cs="Courier New"/>
+                <w:lang w:val="en-US"/>
+              </w:rPr>
+              <w:t xml:space="preserve">        while (keys.hasMoreElements()) {</w:t>
+            </w:r>
+          </w:p>
+          <w:p>
+            <w:pPr>
+              <w:spacing w:line="360" w:lineRule="auto"/>
+              <w:jc w:val="both"/>
+              <w:rPr>
+                <w:rFonts w:ascii="Courier New" w:hAnsi="Courier New" w:cs="Courier New"/>
+                <w:lang w:val="en-US"/>
+              </w:rPr>
+            </w:pPr>
+            <w:r>
+              <w:rPr>
+                <w:rFonts w:ascii="Courier New" w:hAnsi="Courier New" w:cs="Courier New"/>
+                <w:lang w:val="en-US"/>
+              </w:rPr>
+              <w:t xml:space="preserve">            String faculty = keys.nextElement();</w:t>
+            </w:r>
+          </w:p>
+          <w:p>
+            <w:pPr>
+              <w:spacing w:line="360" w:lineRule="auto"/>
+              <w:jc w:val="both"/>
+              <w:rPr>
+                <w:rFonts w:ascii="Courier New" w:hAnsi="Courier New" w:cs="Courier New"/>
+                <w:lang w:val="en-US"/>
+              </w:rPr>
+            </w:pPr>
+            <w:r>
+              <w:rPr>
+                <w:rFonts w:ascii="Courier New" w:hAnsi="Courier New" w:cs="Courier New"/>
+                <w:lang w:val="en-US"/>
+              </w:rPr>
+              <w:t xml:space="preserve">            Double sum = 0.0;</w:t>
+            </w:r>
+          </w:p>
+          <w:p>
+            <w:pPr>
+              <w:spacing w:line="360" w:lineRule="auto"/>
+              <w:jc w:val="both"/>
+              <w:rPr>
+                <w:rFonts w:ascii="Courier New" w:hAnsi="Courier New" w:cs="Courier New"/>
+                <w:lang w:val="en-US"/>
+              </w:rPr>
+            </w:pPr>
+            <w:r>
+              <w:rPr>
+                <w:rFonts w:ascii="Courier New" w:hAnsi="Courier New" w:cs="Courier New"/>
+                <w:lang w:val="en-US"/>
+              </w:rPr>
+              <w:t xml:space="preserve">            Integer n = 0;</w:t>
+            </w:r>
+          </w:p>
+          <w:p>
+            <w:pPr>
+              <w:spacing w:line="360" w:lineRule="auto"/>
+              <w:jc w:val="both"/>
+              <w:rPr>
+                <w:rFonts w:ascii="Courier New" w:hAnsi="Courier New" w:cs="Courier New"/>
+                <w:lang w:val="en-US"/>
+              </w:rPr>
+            </w:pPr>
+            <w:r>
+              <w:rPr>
+                <w:rFonts w:ascii="Courier New" w:hAnsi="Courier New" w:cs="Courier New"/>
+                <w:lang w:val="en-US"/>
+              </w:rPr>
+              <w:t xml:space="preserve">            for (Applicant applicant : applicants) {</w:t>
+            </w:r>
+          </w:p>
+          <w:p>
+            <w:pPr>
+              <w:spacing w:line="360" w:lineRule="auto"/>
+              <w:jc w:val="both"/>
+              <w:rPr>
+                <w:rFonts w:ascii="Courier New" w:hAnsi="Courier New" w:cs="Courier New"/>
+                <w:lang w:val="en-US"/>
+              </w:rPr>
+            </w:pPr>
+            <w:r>
+              <w:rPr>
+                <w:rFonts w:ascii="Courier New" w:hAnsi="Courier New" w:cs="Courier New"/>
+                <w:lang w:val="en-US"/>
+              </w:rPr>
+              <w:t xml:space="preserve">                if (applicant.getFaculty() == faculty) {</w:t>
+            </w:r>
+          </w:p>
+          <w:p>
+            <w:pPr>
+              <w:spacing w:line="360" w:lineRule="auto"/>
+              <w:jc w:val="both"/>
+              <w:rPr>
+                <w:rFonts w:ascii="Courier New" w:hAnsi="Courier New" w:cs="Courier New"/>
+                <w:lang w:val="en-US"/>
+              </w:rPr>
+            </w:pPr>
+            <w:r>
+              <w:rPr>
+                <w:rFonts w:ascii="Courier New" w:hAnsi="Courier New" w:cs="Courier New"/>
+                <w:lang w:val="en-US"/>
+              </w:rPr>
+              <w:t xml:space="preserve">                    sum += applicant.getAverageScore();</w:t>
+            </w:r>
+          </w:p>
+          <w:p>
+            <w:pPr>
+              <w:spacing w:line="360" w:lineRule="auto"/>
+              <w:jc w:val="both"/>
+              <w:rPr>
+                <w:rFonts w:ascii="Courier New" w:hAnsi="Courier New" w:cs="Courier New"/>
+                <w:lang w:val="en-US"/>
+              </w:rPr>
+            </w:pPr>
+            <w:r>
+              <w:rPr>
+                <w:rFonts w:ascii="Courier New" w:hAnsi="Courier New" w:cs="Courier New"/>
+                <w:lang w:val="en-US"/>
+              </w:rPr>
+              <w:t xml:space="preserve">                    n += 1;</w:t>
+            </w:r>
+          </w:p>
+          <w:p>
+            <w:pPr>
+              <w:spacing w:line="360" w:lineRule="auto"/>
+              <w:jc w:val="both"/>
+              <w:rPr>
+                <w:rFonts w:ascii="Courier New" w:hAnsi="Courier New" w:cs="Courier New"/>
+                <w:lang w:val="en-US"/>
+              </w:rPr>
+            </w:pPr>
+            <w:r>
+              <w:rPr>
+                <w:rFonts w:ascii="Courier New" w:hAnsi="Courier New" w:cs="Courier New"/>
+                <w:lang w:val="en-US"/>
+              </w:rPr>
+              <w:t xml:space="preserve">                }</w:t>
+            </w:r>
+          </w:p>
+          <w:p>
+            <w:pPr>
+              <w:spacing w:line="360" w:lineRule="auto"/>
+              <w:jc w:val="both"/>
+              <w:rPr>
+                <w:rFonts w:ascii="Courier New" w:hAnsi="Courier New" w:cs="Courier New"/>
+                <w:lang w:val="en-US"/>
+              </w:rPr>
+            </w:pPr>
+            <w:r>
+              <w:rPr>
+                <w:rFonts w:ascii="Courier New" w:hAnsi="Courier New" w:cs="Courier New"/>
+                <w:lang w:val="en-US"/>
+              </w:rPr>
+              <w:t xml:space="preserve">            }</w:t>
+            </w:r>
+          </w:p>
+          <w:p>
+            <w:pPr>
+              <w:spacing w:line="360" w:lineRule="auto"/>
+              <w:jc w:val="both"/>
+              <w:rPr>
+                <w:rFonts w:ascii="Courier New" w:hAnsi="Courier New" w:cs="Courier New"/>
+                <w:lang w:val="en-US"/>
+              </w:rPr>
+            </w:pPr>
+            <w:r>
+              <w:rPr>
+                <w:rFonts w:ascii="Courier New" w:hAnsi="Courier New" w:cs="Courier New"/>
+                <w:lang w:val="en-US"/>
+              </w:rPr>
+              <w:t xml:space="preserve">            if (n != 0) {</w:t>
+            </w:r>
+          </w:p>
+          <w:p>
+            <w:pPr>
+              <w:spacing w:line="360" w:lineRule="auto"/>
+              <w:jc w:val="both"/>
+              <w:rPr>
+                <w:rFonts w:ascii="Courier New" w:hAnsi="Courier New" w:cs="Courier New"/>
+                <w:lang w:val="en-US"/>
+              </w:rPr>
+            </w:pPr>
+            <w:r>
+              <w:rPr>
+                <w:rFonts w:ascii="Courier New" w:hAnsi="Courier New" w:cs="Courier New"/>
+                <w:lang w:val="en-US"/>
+              </w:rPr>
+              <w:t xml:space="preserve">                this.averageScores.put(faculty, sum / n);</w:t>
+            </w:r>
+          </w:p>
+          <w:p>
+            <w:pPr>
+              <w:spacing w:line="360" w:lineRule="auto"/>
+              <w:jc w:val="both"/>
+              <w:rPr>
+                <w:rFonts w:ascii="Courier New" w:hAnsi="Courier New" w:cs="Courier New"/>
+                <w:lang w:val="en-US"/>
+              </w:rPr>
+            </w:pPr>
+            <w:r>
+              <w:rPr>
+                <w:rFonts w:ascii="Courier New" w:hAnsi="Courier New" w:cs="Courier New"/>
+                <w:lang w:val="en-US"/>
+              </w:rPr>
+              <w:t xml:space="preserve">            }</w:t>
+            </w:r>
+          </w:p>
+          <w:p>
+            <w:pPr>
+              <w:spacing w:line="360" w:lineRule="auto"/>
+              <w:jc w:val="both"/>
+              <w:rPr>
+                <w:rFonts w:ascii="Courier New" w:hAnsi="Courier New" w:cs="Courier New"/>
+                <w:lang w:val="en-US"/>
+              </w:rPr>
+            </w:pPr>
+            <w:r>
+              <w:rPr>
+                <w:rFonts w:ascii="Courier New" w:hAnsi="Courier New" w:cs="Courier New"/>
+                <w:lang w:val="en-US"/>
+              </w:rPr>
+              <w:t xml:space="preserve">        }</w:t>
+            </w:r>
+          </w:p>
+          <w:p>
+            <w:pPr>
+              <w:spacing w:line="360" w:lineRule="auto"/>
+              <w:jc w:val="both"/>
+              <w:rPr>
+                <w:sz w:val="28"/>
+                <w:szCs w:val="28"/>
+              </w:rPr>
+            </w:pPr>
+            <w:r>
+              <w:rPr>
+                <w:rFonts w:ascii="Courier New" w:hAnsi="Courier New" w:cs="Courier New"/>
+                <w:lang w:val="en-US"/>
+              </w:rPr>
+              <w:t xml:space="preserve">    }</w:t>
+            </w:r>
+          </w:p>
+        </w:tc>
+      </w:tr>
+    </w:tbl>
+    <w:p>
+      <w:pPr>
+        <w:pStyle w:val="af0"/>
+        <w:spacing w:line="360" w:lineRule="auto"/>
+        <w:ind w:left="1069"/>
+        <w:jc w:val="center"/>
+        <w:rPr>
+          <w:sz w:val="28"/>
+          <w:szCs w:val="28"/>
+        </w:rPr>
+      </w:pPr>
+      <w:r>
+        <w:rPr>
+          <w:noProof/>
+          <w:sz w:val="28"/>
+          <w:szCs w:val="28"/>
+        </w:rPr>
+        <w:drawing>
+          <wp:inline distT="0" distB="0" distL="0" distR="0" wp14:anchorId="4AB61AFB" wp14:editId="4735DEFB">
+            <wp:extent cx="4410691" cy="2562583"/>
+            <wp:effectExtent l="0" t="0" r="9525" b="9525"/>
+            <wp:docPr id="1667807271" name="Рисунок 1"/>
+            <wp:cNvGraphicFramePr>
+              <a:graphicFrameLocks xmlns:a="http://schemas.openxmlformats.org/drawingml/2006/main" noChangeAspect="1"/>
+            </wp:cNvGraphicFramePr>
+            <a:graphic xmlns:a="http://schemas.openxmlformats.org/drawingml/2006/main">
+              <a:graphicData uri="http://schemas.openxmlformats.org/drawingml/2006/picture">
+                <pic:pic xmlns:pic="http://schemas.openxmlformats.org/drawingml/2006/picture">
+                  <pic:nvPicPr>
+                    <pic:cNvPr id="1667807271" name=""/>
+                    <pic:cNvPicPr/>
+                  </pic:nvPicPr>
+                  <pic:blipFill>
+                    <a:blip r:embed="rId19"/>
+                    <a:stretch>
+                      <a:fillRect/>
+                    </a:stretch>
+                  </pic:blipFill>
+                  <pic:spPr>
+                    <a:xfrm>
+                      <a:off x="0" y="0"/>
+                      <a:ext cx="4410691" cy="2562583"/>
+                    </a:xfrm>
+                    <a:prstGeom prst="rect">
+                      <a:avLst/>
+                    </a:prstGeom>
+                  </pic:spPr>
+                </pic:pic>
+              </a:graphicData>
+            </a:graphic>
+          </wp:inline>
+        </w:drawing>
+      </w:r>
+    </w:p>
+    <w:p>
+      <w:pPr>
+        <w:pStyle w:val="af0"/>
+        <w:spacing w:line="360" w:lineRule="auto"/>
+        <w:ind w:left="1069"/>
+        <w:jc w:val="center"/>
+        <w:rPr>
+          <w:sz w:val="28"/>
+          <w:szCs w:val="28"/>
+        </w:rPr>
+      </w:pPr>
+      <w:r>
+        <w:rPr>
+          <w:sz w:val="28"/>
+          <w:szCs w:val="28"/>
+        </w:rPr>
+        <w:t xml:space="preserve">Рисунок </w:t>
+      </w:r>
+      <w:r>
+        <w:rPr>
+          <w:sz w:val="28"/>
+          <w:szCs w:val="28"/>
+        </w:rPr>
+        <w:t>8</w:t>
+      </w:r>
+      <w:r>
+        <w:rPr>
+          <w:sz w:val="28"/>
+          <w:szCs w:val="28"/>
+        </w:rPr>
+        <w:t xml:space="preserve"> – П</w:t>
+      </w:r>
+      <w:r>
+        <w:rPr>
+          <w:sz w:val="28"/>
+          <w:szCs w:val="28"/>
+        </w:rPr>
+        <w:t xml:space="preserve">ример работы системы </w:t>
+      </w:r>
+      <w:r>
+        <w:rPr>
+          <w:sz w:val="28"/>
+          <w:szCs w:val="28"/>
+        </w:rPr>
+        <w:t>Вступительные экзамены</w:t>
       </w:r>
     </w:p>
     <w:p>
@@ -4171,17 +4904,20 @@
       </w:pPr>
       <w:r>
         <w:rPr>
-          <w:b/>
-          <w:bCs/>
-          <w:sz w:val="28"/>
-          <w:szCs w:val="28"/>
-        </w:rPr>
-        <w:t>Вывод</w:t>
-      </w:r>
-      <w:r>
-        <w:rPr>
-          <w:b/>
-          <w:bCs/>
+          <w:sz w:val="28"/>
+          <w:szCs w:val="28"/>
+        </w:rPr>
+        <w:t xml:space="preserve">Полный код заданий размещен в репозитории по ссылке </w:t>
+      </w:r>
+      <w:r>
+        <w:rPr>
+          <w:sz w:val="28"/>
+          <w:szCs w:val="28"/>
+        </w:rPr>
+        <w:t>–</w:t>
+      </w:r>
+      <w:r>
+        <w:rPr>
           <w:sz w:val="28"/>
           <w:szCs w:val="28"/>
         </w:rPr>
@@ -4192,50 +4928,7 @@
           <w:sz w:val="28"/>
           <w:szCs w:val="28"/>
         </w:rPr>
-        <w:t>—</w:t>
-      </w:r>
-      <w:r>
-        <w:rPr>
-          <w:sz w:val="28"/>
-          <w:szCs w:val="28"/>
-        </w:rPr>
-        <w:t xml:space="preserve"> в ходе работы </w:t>
-      </w:r>
-      <w:r>
-        <w:rPr>
-          <w:sz w:val="28"/>
-          <w:szCs w:val="28"/>
-        </w:rPr>
-        <w:t>был</w:t>
-      </w:r>
-      <w:r>
-        <w:rPr>
-          <w:sz w:val="28"/>
-          <w:szCs w:val="28"/>
-        </w:rPr>
-        <w:t xml:space="preserve">и получены навыки работы с </w:t>
-      </w:r>
-      <w:r>
-        <w:rPr>
-          <w:sz w:val="28"/>
-          <w:szCs w:val="28"/>
-        </w:rPr>
-        <w:t>арифметическими операциями</w:t>
-      </w:r>
-      <w:r>
-        <w:rPr>
-          <w:sz w:val="28"/>
-          <w:szCs w:val="28"/>
-        </w:rPr>
-        <w:t xml:space="preserve"> в языке </w:t>
-      </w:r>
-      <w:r>
-        <w:rPr>
-          <w:sz w:val="28"/>
-          <w:szCs w:val="28"/>
-          <w:lang w:val="en-US"/>
-        </w:rPr>
-        <w:t>Java</w:t>
+        <w:t>https://github.com/moroz-matros/BDL</w:t>
       </w:r>
       <w:r>
         <w:rPr>
@@ -4243,13 +4936,6 @@
           <w:szCs w:val="28"/>
         </w:rPr>
         <w:t>.</w:t>
-      </w:r>
-      <w:r>
-        <w:rPr>
-          <w:sz w:val="28"/>
-          <w:szCs w:val="28"/>
-        </w:rPr>
-        <w:t xml:space="preserve"> </w:t>
       </w:r>
     </w:p>
     <w:p>
@@ -4258,91 +4944,95 @@
         <w:ind w:firstLine="709"/>
         <w:jc w:val="both"/>
         <w:rPr>
+          <w:sz w:val="28"/>
+          <w:szCs w:val="28"/>
+        </w:rPr>
+      </w:pPr>
+      <w:r>
+        <w:rPr>
           <w:b/>
           <w:bCs/>
           <w:sz w:val="28"/>
           <w:szCs w:val="28"/>
         </w:rPr>
-      </w:pPr>
-    </w:p>
-    <w:p>
-      <w:pPr>
-        <w:spacing w:line="360" w:lineRule="auto"/>
-        <w:ind w:firstLine="709"/>
-        <w:jc w:val="both"/>
+        <w:t>Вывод</w:t>
+      </w:r>
+      <w:r>
         <w:rPr>
           <w:b/>
           <w:bCs/>
           <w:sz w:val="28"/>
           <w:szCs w:val="28"/>
         </w:rPr>
-      </w:pPr>
-    </w:p>
-    <w:p>
-      <w:pPr>
-        <w:spacing w:line="360" w:lineRule="auto"/>
-        <w:ind w:firstLine="709"/>
-        <w:jc w:val="both"/>
-        <w:rPr>
-          <w:b/>
-          <w:bCs/>
-          <w:sz w:val="28"/>
-          <w:szCs w:val="28"/>
-        </w:rPr>
-      </w:pPr>
-    </w:p>
-    <w:p>
-      <w:pPr>
-        <w:spacing w:line="360" w:lineRule="auto"/>
-        <w:ind w:firstLine="709"/>
-        <w:jc w:val="both"/>
-        <w:rPr>
-          <w:b/>
-          <w:bCs/>
-          <w:sz w:val="28"/>
-          <w:szCs w:val="28"/>
-        </w:rPr>
-      </w:pPr>
-    </w:p>
-    <w:p>
-      <w:pPr>
-        <w:spacing w:line="360" w:lineRule="auto"/>
-        <w:ind w:firstLine="709"/>
-        <w:jc w:val="both"/>
-        <w:rPr>
-          <w:b/>
-          <w:bCs/>
-          <w:sz w:val="28"/>
-          <w:szCs w:val="28"/>
-        </w:rPr>
-      </w:pPr>
-    </w:p>
-    <w:p>
-      <w:pPr>
-        <w:spacing w:line="360" w:lineRule="auto"/>
-        <w:ind w:firstLine="709"/>
-        <w:jc w:val="both"/>
-        <w:rPr>
-          <w:b/>
-          <w:bCs/>
-          <w:sz w:val="28"/>
-          <w:szCs w:val="28"/>
-        </w:rPr>
-      </w:pPr>
-    </w:p>
-    <w:p>
-      <w:pPr>
-        <w:spacing w:line="360" w:lineRule="auto"/>
-        <w:ind w:firstLine="709"/>
-        <w:jc w:val="center"/>
-        <w:rPr>
-          <w:sz w:val="28"/>
-          <w:szCs w:val="28"/>
-        </w:rPr>
-      </w:pPr>
+        <w:t xml:space="preserve"> </w:t>
+      </w:r>
+      <w:r>
+        <w:rPr>
+          <w:sz w:val="28"/>
+          <w:szCs w:val="28"/>
+        </w:rPr>
+        <w:t>—</w:t>
+      </w:r>
+      <w:r>
+        <w:rPr>
+          <w:sz w:val="28"/>
+          <w:szCs w:val="28"/>
+        </w:rPr>
+        <w:t xml:space="preserve"> в ходе работы </w:t>
+      </w:r>
+      <w:r>
+        <w:rPr>
+          <w:sz w:val="28"/>
+          <w:szCs w:val="28"/>
+        </w:rPr>
+        <w:t>был</w:t>
+      </w:r>
+      <w:r>
+        <w:rPr>
+          <w:sz w:val="28"/>
+          <w:szCs w:val="28"/>
+        </w:rPr>
+        <w:t xml:space="preserve">и получены навыки работы с </w:t>
+      </w:r>
+      <w:r>
+        <w:rPr>
+          <w:sz w:val="28"/>
+          <w:szCs w:val="28"/>
+        </w:rPr>
+        <w:t>классами</w:t>
+      </w:r>
+      <w:r>
+        <w:rPr>
+          <w:sz w:val="28"/>
+          <w:szCs w:val="28"/>
+        </w:rPr>
+        <w:t xml:space="preserve"> </w:t>
+      </w:r>
+      <w:r>
+        <w:rPr>
+          <w:sz w:val="28"/>
+          <w:szCs w:val="28"/>
+        </w:rPr>
+        <w:t xml:space="preserve">в языке </w:t>
+      </w:r>
+      <w:r>
+        <w:rPr>
+          <w:sz w:val="28"/>
+          <w:szCs w:val="28"/>
+          <w:lang w:val="en-US"/>
+        </w:rPr>
+        <w:t>Java</w:t>
+      </w:r>
+      <w:r>
+        <w:rPr>
+          <w:sz w:val="28"/>
+          <w:szCs w:val="28"/>
+        </w:rPr>
+        <w:t>.</w:t>
+      </w:r>
     </w:p>
     <w:sectPr>
-      <w:footerReference w:type="default" r:id="rId16"/>
+      <w:footerReference w:type="default" r:id="rId20"/>
       <w:pgSz w:w="11906" w:h="16838"/>
       <w:pgMar w:top="851" w:right="567" w:bottom="851" w:left="1418" w:header="720" w:footer="720" w:gutter="0"/>
       <w:pgNumType w:start="2"/>
@@ -4353,7 +5043,7 @@
 </file>
 
 <file path=word/endnotes.xml><?xml version="1.0" encoding="utf-8"?>
-<w:endnotes xmlns:wpc="http://schemas.microsoft.com/office/word/2010/wordprocessingCanvas" xmlns:cx="http://schemas.microsoft.com/office/drawing/2014/chartex" xmlns:cx1="http://schemas.microsoft.com/office/drawing/2015/9/8/chartex" xmlns:cx2="http://schemas.microsoft.com/office/drawing/2015/10/21/chartex" xmlns:cx3="http://schemas.microsoft.com/office/drawing/2016/5/9/chartex" xmlns:cx4="http://schemas.microsoft.com/office/drawing/2016/5/10/chartex" xmlns:cx5="http://schemas.microsoft.com/office/drawing/2016/5/11/chartex" xmlns:cx6="http://schemas.microsoft.com/office/drawing/2016/5/12/chartex" xmlns:cx7="http://schemas.microsoft.com/office/drawing/2016/5/13/chartex" xmlns:cx8="http://schemas.microsoft.com/office/drawing/2016/5/14/chartex" xmlns:mc="http://schemas.openxmlformats.org/markup-compatibility/2006" xmlns:aink="http://schemas.microsoft.com/office/drawing/2016/ink" xmlns:am3d="http://schemas.microsoft.com/office/drawing/2017/model3d" xmlns:o="urn:schemas-microsoft-com:office:office" xmlns:oel="http://schemas.microsoft.com/office/2019/extlst" xmlns:r="http://schemas.openxmlformats.org/officeDocument/2006/relationships" xmlns:m="http://schemas.openxmlformats.org/officeDocument/2006/math" xmlns:v="urn:schemas-microsoft-com:vml" xmlns:wp14="http://schemas.microsoft.com/office/word/2010/wordprocessingDrawing" xmlns:wp="http://schemas.openxmlformats.org/drawingml/2006/wordprocessingDrawing" xmlns:w10="urn:schemas-microsoft-com:office:word" xmlns:w="http://schemas.openxmlformats.org/wordprocessingml/2006/main" xmlns:w14="http://schemas.microsoft.com/office/word/2010/wordml" xmlns:w15="http://schemas.microsoft.com/office/word/2012/wordml" xmlns:w16cex="http://schemas.microsoft.com/office/word/2018/wordml/cex" xmlns:w16cid="http://schemas.microsoft.com/office/word/2016/wordml/cid" xmlns:w16="http://schemas.microsoft.com/office/word/2018/wordml" xmlns:w16sdtdh="http://schemas.microsoft.com/office/word/2020/wordml/sdtdatahash" xmlns:w16se="http://schemas.microsoft.com/office/word/2015/wordml/symex" xmlns:wpg="http://schemas.microsoft.com/office/word/2010/wordprocessingGroup" xmlns:wpi="http://schemas.microsoft.com/office/word/2010/wordprocessingInk" xmlns:wne="http://schemas.microsoft.com/office/word/2006/wordml" xmlns:wps="http://schemas.microsoft.com/office/word/2010/wordprocessingShape" mc:Ignorable="w14 w15 w16se w16cid w16 w16cex w16sdtdh wp14">
+<w:endnotes xmlns:wpc="http://schemas.microsoft.com/office/word/2010/wordprocessingCanvas" xmlns:cx="http://schemas.microsoft.com/office/drawing/2014/chartex" xmlns:cx1="http://schemas.microsoft.com/office/drawing/2015/9/8/chartex" xmlns:cx2="http://schemas.microsoft.com/office/drawing/2015/10/21/chartex" xmlns:cx3="http://schemas.microsoft.com/office/drawing/2016/5/9/chartex" xmlns:cx4="http://schemas.microsoft.com/office/drawing/2016/5/10/chartex" xmlns:cx5="http://schemas.microsoft.com/office/drawing/2016/5/11/chartex" xmlns:cx6="http://schemas.microsoft.com/office/drawing/2016/5/12/chartex" xmlns:cx7="http://schemas.microsoft.com/office/drawing/2016/5/13/chartex" xmlns:cx8="http://schemas.microsoft.com/office/drawing/2016/5/14/chartex" xmlns:mc="http://schemas.openxmlformats.org/markup-compatibility/2006" xmlns:aink="http://schemas.microsoft.com/office/drawing/2016/ink" xmlns:am3d="http://schemas.microsoft.com/office/drawing/2017/model3d" xmlns:o="urn:schemas-microsoft-com:office:office" xmlns:oel="http://schemas.microsoft.com/office/2019/extlst" xmlns:r="http://schemas.openxmlformats.org/officeDocument/2006/relationships" xmlns:m="http://schemas.openxmlformats.org/officeDocument/2006/math" xmlns:v="urn:schemas-microsoft-com:vml" xmlns:wp14="http://schemas.microsoft.com/office/word/2010/wordprocessingDrawing" xmlns:wp="http://schemas.openxmlformats.org/drawingml/2006/wordprocessingDrawing" xmlns:w10="urn:schemas-microsoft-com:office:word" xmlns:w="http://schemas.openxmlformats.org/wordprocessingml/2006/main" xmlns:w14="http://schemas.microsoft.com/office/word/2010/wordml" xmlns:w15="http://schemas.microsoft.com/office/word/2012/wordml" xmlns:w16cex="http://schemas.microsoft.com/office/word/2018/wordml/cex" xmlns:w16cid="http://schemas.microsoft.com/office/word/2016/wordml/cid" xmlns:w16="http://schemas.microsoft.com/office/word/2018/wordml" xmlns:w16du="http://schemas.microsoft.com/office/word/2023/wordml/word16du" xmlns:w16sdtdh="http://schemas.microsoft.com/office/word/2020/wordml/sdtdatahash" xmlns:w16se="http://schemas.microsoft.com/office/word/2015/wordml/symex" xmlns:wpg="http://schemas.microsoft.com/office/word/2010/wordprocessingGroup" xmlns:wpi="http://schemas.microsoft.com/office/word/2010/wordprocessingInk" xmlns:wne="http://schemas.microsoft.com/office/word/2006/wordml" xmlns:wps="http://schemas.microsoft.com/office/word/2010/wordprocessingShape" mc:Ignorable="w14 w15 w16se w16cid w16 w16cex w16sdtdh wp14">
   <w:endnote w:type="separator" w:id="-1">
     <w:p>
       <w:r>
@@ -4372,7 +5062,7 @@
 </file>
 
 <file path=word/footer1.xml><?xml version="1.0" encoding="utf-8"?>
-<w:ftr xmlns:wpc="http://schemas.microsoft.com/office/word/2010/wordprocessingCanvas" xmlns:cx="http://schemas.microsoft.com/office/drawing/2014/chartex" xmlns:cx1="http://schemas.microsoft.com/office/drawing/2015/9/8/chartex" xmlns:cx2="http://schemas.microsoft.com/office/drawing/2015/10/21/chartex" xmlns:cx3="http://schemas.microsoft.com/office/drawing/2016/5/9/chartex" xmlns:cx4="http://schemas.microsoft.com/office/drawing/2016/5/10/chartex" xmlns:cx5="http://schemas.microsoft.com/office/drawing/2016/5/11/chartex" xmlns:cx6="http://schemas.microsoft.com/office/drawing/2016/5/12/chartex" xmlns:cx7="http://schemas.microsoft.com/office/drawing/2016/5/13/chartex" xmlns:cx8="http://schemas.microsoft.com/office/drawing/2016/5/14/chartex" xmlns:mc="http://schemas.openxmlformats.org/markup-compatibility/2006" xmlns:aink="http://schemas.microsoft.com/office/drawing/2016/ink" xmlns:am3d="http://schemas.microsoft.com/office/drawing/2017/model3d" xmlns:o="urn:schemas-microsoft-com:office:office" xmlns:oel="http://schemas.microsoft.com/office/2019/extlst" xmlns:r="http://schemas.openxmlformats.org/officeDocument/2006/relationships" xmlns:m="http://schemas.openxmlformats.org/officeDocument/2006/math" xmlns:v="urn:schemas-microsoft-com:vml" xmlns:wp14="http://schemas.microsoft.com/office/word/2010/wordprocessingDrawing" xmlns:wp="http://schemas.openxmlformats.org/drawingml/2006/wordprocessingDrawing" xmlns:w10="urn:schemas-microsoft-com:office:word" xmlns:w="http://schemas.openxmlformats.org/wordprocessingml/2006/main" xmlns:w14="http://schemas.microsoft.com/office/word/2010/wordml" xmlns:w15="http://schemas.microsoft.com/office/word/2012/wordml" xmlns:w16cex="http://schemas.microsoft.com/office/word/2018/wordml/cex" xmlns:w16cid="http://schemas.microsoft.com/office/word/2016/wordml/cid" xmlns:w16="http://schemas.microsoft.com/office/word/2018/wordml" xmlns:w16sdtdh="http://schemas.microsoft.com/office/word/2020/wordml/sdtdatahash" xmlns:w16se="http://schemas.microsoft.com/office/word/2015/wordml/symex" xmlns:wpg="http://schemas.microsoft.com/office/word/2010/wordprocessingGroup" xmlns:wpi="http://schemas.microsoft.com/office/word/2010/wordprocessingInk" xmlns:wne="http://schemas.microsoft.com/office/word/2006/wordml" xmlns:wps="http://schemas.microsoft.com/office/word/2010/wordprocessingShape" mc:Ignorable="w14 w15 w16se w16cid w16 w16cex w16sdtdh wp14">
+<w:ftr xmlns:wpc="http://schemas.microsoft.com/office/word/2010/wordprocessingCanvas" xmlns:cx="http://schemas.microsoft.com/office/drawing/2014/chartex" xmlns:cx1="http://schemas.microsoft.com/office/drawing/2015/9/8/chartex" xmlns:cx2="http://schemas.microsoft.com/office/drawing/2015/10/21/chartex" xmlns:cx3="http://schemas.microsoft.com/office/drawing/2016/5/9/chartex" xmlns:cx4="http://schemas.microsoft.com/office/drawing/2016/5/10/chartex" xmlns:cx5="http://schemas.microsoft.com/office/drawing/2016/5/11/chartex" xmlns:cx6="http://schemas.microsoft.com/office/drawing/2016/5/12/chartex" xmlns:cx7="http://schemas.microsoft.com/office/drawing/2016/5/13/chartex" xmlns:cx8="http://schemas.microsoft.com/office/drawing/2016/5/14/chartex" xmlns:mc="http://schemas.openxmlformats.org/markup-compatibility/2006" xmlns:aink="http://schemas.microsoft.com/office/drawing/2016/ink" xmlns:am3d="http://schemas.microsoft.com/office/drawing/2017/model3d" xmlns:o="urn:schemas-microsoft-com:office:office" xmlns:oel="http://schemas.microsoft.com/office/2019/extlst" xmlns:r="http://schemas.openxmlformats.org/officeDocument/2006/relationships" xmlns:m="http://schemas.openxmlformats.org/officeDocument/2006/math" xmlns:v="urn:schemas-microsoft-com:vml" xmlns:wp14="http://schemas.microsoft.com/office/word/2010/wordprocessingDrawing" xmlns:wp="http://schemas.openxmlformats.org/drawingml/2006/wordprocessingDrawing" xmlns:w10="urn:schemas-microsoft-com:office:word" xmlns:w="http://schemas.openxmlformats.org/wordprocessingml/2006/main" xmlns:w14="http://schemas.microsoft.com/office/word/2010/wordml" xmlns:w15="http://schemas.microsoft.com/office/word/2012/wordml" xmlns:w16cex="http://schemas.microsoft.com/office/word/2018/wordml/cex" xmlns:w16cid="http://schemas.microsoft.com/office/word/2016/wordml/cid" xmlns:w16="http://schemas.microsoft.com/office/word/2018/wordml" xmlns:w16du="http://schemas.microsoft.com/office/word/2023/wordml/word16du" xmlns:w16sdtdh="http://schemas.microsoft.com/office/word/2020/wordml/sdtdatahash" xmlns:w16se="http://schemas.microsoft.com/office/word/2015/wordml/symex" xmlns:wpg="http://schemas.microsoft.com/office/word/2010/wordprocessingGroup" xmlns:wpi="http://schemas.microsoft.com/office/word/2010/wordprocessingInk" xmlns:wne="http://schemas.microsoft.com/office/word/2006/wordml" xmlns:wps="http://schemas.microsoft.com/office/word/2010/wordprocessingShape" mc:Ignorable="w14 w15 w16se w16cid w16 w16cex w16sdtdh wp14">
   <w:p>
     <w:pPr>
       <w:pStyle w:val="ae"/>
@@ -4394,7 +5084,7 @@
 </file>
 
 <file path=word/footer2.xml><?xml version="1.0" encoding="utf-8"?>
-<w:ftr xmlns:wpc="http://schemas.microsoft.com/office/word/2010/wordprocessingCanvas" xmlns:cx="http://schemas.microsoft.com/office/drawing/2014/chartex" xmlns:cx1="http://schemas.microsoft.com/office/drawing/2015/9/8/chartex" xmlns:cx2="http://schemas.microsoft.com/office/drawing/2015/10/21/chartex" xmlns:cx3="http://schemas.microsoft.com/office/drawing/2016/5/9/chartex" xmlns:cx4="http://schemas.microsoft.com/office/drawing/2016/5/10/chartex" xmlns:cx5="http://schemas.microsoft.com/office/drawing/2016/5/11/chartex" xmlns:cx6="http://schemas.microsoft.com/office/drawing/2016/5/12/chartex" xmlns:cx7="http://schemas.microsoft.com/office/drawing/2016/5/13/chartex" xmlns:cx8="http://schemas.microsoft.com/office/drawing/2016/5/14/chartex" xmlns:mc="http://schemas.openxmlformats.org/markup-compatibility/2006" xmlns:aink="http://schemas.microsoft.com/office/drawing/2016/ink" xmlns:am3d="http://schemas.microsoft.com/office/drawing/2017/model3d" xmlns:o="urn:schemas-microsoft-com:office:office" xmlns:oel="http://schemas.microsoft.com/office/2019/extlst" xmlns:r="http://schemas.openxmlformats.org/officeDocument/2006/relationships" xmlns:m="http://schemas.openxmlformats.org/officeDocument/2006/math" xmlns:v="urn:schemas-microsoft-com:vml" xmlns:wp14="http://schemas.microsoft.com/office/word/2010/wordprocessingDrawing" xmlns:wp="http://schemas.openxmlformats.org/drawingml/2006/wordprocessingDrawing" xmlns:w10="urn:schemas-microsoft-com:office:word" xmlns:w="http://schemas.openxmlformats.org/wordprocessingml/2006/main" xmlns:w14="http://schemas.microsoft.com/office/word/2010/wordml" xmlns:w15="http://schemas.microsoft.com/office/word/2012/wordml" xmlns:w16cex="http://schemas.microsoft.com/office/word/2018/wordml/cex" xmlns:w16cid="http://schemas.microsoft.com/office/word/2016/wordml/cid" xmlns:w16="http://schemas.microsoft.com/office/word/2018/wordml" xmlns:w16sdtdh="http://schemas.microsoft.com/office/word/2020/wordml/sdtdatahash" xmlns:w16se="http://schemas.microsoft.com/office/word/2015/wordml/symex" xmlns:wpg="http://schemas.microsoft.com/office/word/2010/wordprocessingGroup" xmlns:wpi="http://schemas.microsoft.com/office/word/2010/wordprocessingInk" xmlns:wne="http://schemas.microsoft.com/office/word/2006/wordml" xmlns:wps="http://schemas.microsoft.com/office/word/2010/wordprocessingShape" mc:Ignorable="w14 w15 w16se w16cid w16 w16cex w16sdtdh wp14">
+<w:ftr xmlns:wpc="http://schemas.microsoft.com/office/word/2010/wordprocessingCanvas" xmlns:cx="http://schemas.microsoft.com/office/drawing/2014/chartex" xmlns:cx1="http://schemas.microsoft.com/office/drawing/2015/9/8/chartex" xmlns:cx2="http://schemas.microsoft.com/office/drawing/2015/10/21/chartex" xmlns:cx3="http://schemas.microsoft.com/office/drawing/2016/5/9/chartex" xmlns:cx4="http://schemas.microsoft.com/office/drawing/2016/5/10/chartex" xmlns:cx5="http://schemas.microsoft.com/office/drawing/2016/5/11/chartex" xmlns:cx6="http://schemas.microsoft.com/office/drawing/2016/5/12/chartex" xmlns:cx7="http://schemas.microsoft.com/office/drawing/2016/5/13/chartex" xmlns:cx8="http://schemas.microsoft.com/office/drawing/2016/5/14/chartex" xmlns:mc="http://schemas.openxmlformats.org/markup-compatibility/2006" xmlns:aink="http://schemas.microsoft.com/office/drawing/2016/ink" xmlns:am3d="http://schemas.microsoft.com/office/drawing/2017/model3d" xmlns:o="urn:schemas-microsoft-com:office:office" xmlns:oel="http://schemas.microsoft.com/office/2019/extlst" xmlns:r="http://schemas.openxmlformats.org/officeDocument/2006/relationships" xmlns:m="http://schemas.openxmlformats.org/officeDocument/2006/math" xmlns:v="urn:schemas-microsoft-com:vml" xmlns:wp14="http://schemas.microsoft.com/office/word/2010/wordprocessingDrawing" xmlns:wp="http://schemas.openxmlformats.org/drawingml/2006/wordprocessingDrawing" xmlns:w10="urn:schemas-microsoft-com:office:word" xmlns:w="http://schemas.openxmlformats.org/wordprocessingml/2006/main" xmlns:w14="http://schemas.microsoft.com/office/word/2010/wordml" xmlns:w15="http://schemas.microsoft.com/office/word/2012/wordml" xmlns:w16cex="http://schemas.microsoft.com/office/word/2018/wordml/cex" xmlns:w16cid="http://schemas.microsoft.com/office/word/2016/wordml/cid" xmlns:w16="http://schemas.microsoft.com/office/word/2018/wordml" xmlns:w16du="http://schemas.microsoft.com/office/word/2023/wordml/word16du" xmlns:w16sdtdh="http://schemas.microsoft.com/office/word/2020/wordml/sdtdatahash" xmlns:w16se="http://schemas.microsoft.com/office/word/2015/wordml/symex" xmlns:wpg="http://schemas.microsoft.com/office/word/2010/wordprocessingGroup" xmlns:wpi="http://schemas.microsoft.com/office/word/2010/wordprocessingInk" xmlns:wne="http://schemas.microsoft.com/office/word/2006/wordml" xmlns:wps="http://schemas.microsoft.com/office/word/2010/wordprocessingShape" mc:Ignorable="w14 w15 w16se w16cid w16 w16cex w16sdtdh wp14">
   <w:p>
     <w:pPr>
       <w:pStyle w:val="ae"/>
@@ -4416,7 +5106,7 @@
 </file>
 
 <file path=word/footer3.xml><?xml version="1.0" encoding="utf-8"?>
-<w:ftr xmlns:wpc="http://schemas.microsoft.com/office/word/2010/wordprocessingCanvas" xmlns:cx="http://schemas.microsoft.com/office/drawing/2014/chartex" xmlns:cx1="http://schemas.microsoft.com/office/drawing/2015/9/8/chartex" xmlns:cx2="http://schemas.microsoft.com/office/drawing/2015/10/21/chartex" xmlns:cx3="http://schemas.microsoft.com/office/drawing/2016/5/9/chartex" xmlns:cx4="http://schemas.microsoft.com/office/drawing/2016/5/10/chartex" xmlns:cx5="http://schemas.microsoft.com/office/drawing/2016/5/11/chartex" xmlns:cx6="http://schemas.microsoft.com/office/drawing/2016/5/12/chartex" xmlns:cx7="http://schemas.microsoft.com/office/drawing/2016/5/13/chartex" xmlns:cx8="http://schemas.microsoft.com/office/drawing/2016/5/14/chartex" xmlns:mc="http://schemas.openxmlformats.org/markup-compatibility/2006" xmlns:aink="http://schemas.microsoft.com/office/drawing/2016/ink" xmlns:am3d="http://schemas.microsoft.com/office/drawing/2017/model3d" xmlns:o="urn:schemas-microsoft-com:office:office" xmlns:oel="http://schemas.microsoft.com/office/2019/extlst" xmlns:r="http://schemas.openxmlformats.org/officeDocument/2006/relationships" xmlns:m="http://schemas.openxmlformats.org/officeDocument/2006/math" xmlns:v="urn:schemas-microsoft-com:vml" xmlns:wp14="http://schemas.microsoft.com/office/word/2010/wordprocessingDrawing" xmlns:wp="http://schemas.openxmlformats.org/drawingml/2006/wordprocessingDrawing" xmlns:w10="urn:schemas-microsoft-com:office:word" xmlns:w="http://schemas.openxmlformats.org/wordprocessingml/2006/main" xmlns:w14="http://schemas.microsoft.com/office/word/2010/wordml" xmlns:w15="http://schemas.microsoft.com/office/word/2012/wordml" xmlns:w16cex="http://schemas.microsoft.com/office/word/2018/wordml/cex" xmlns:w16cid="http://schemas.microsoft.com/office/word/2016/wordml/cid" xmlns:w16="http://schemas.microsoft.com/office/word/2018/wordml" xmlns:w16sdtdh="http://schemas.microsoft.com/office/word/2020/wordml/sdtdatahash" xmlns:w16se="http://schemas.microsoft.com/office/word/2015/wordml/symex" xmlns:wpg="http://schemas.microsoft.com/office/word/2010/wordprocessingGroup" xmlns:wpi="http://schemas.microsoft.com/office/word/2010/wordprocessingInk" xmlns:wne="http://schemas.microsoft.com/office/word/2006/wordml" xmlns:wps="http://schemas.microsoft.com/office/word/2010/wordprocessingShape" mc:Ignorable="w14 w15 w16se w16cid w16 w16cex w16sdtdh wp14">
+<w:ftr xmlns:wpc="http://schemas.microsoft.com/office/word/2010/wordprocessingCanvas" xmlns:cx="http://schemas.microsoft.com/office/drawing/2014/chartex" xmlns:cx1="http://schemas.microsoft.com/office/drawing/2015/9/8/chartex" xmlns:cx2="http://schemas.microsoft.com/office/drawing/2015/10/21/chartex" xmlns:cx3="http://schemas.microsoft.com/office/drawing/2016/5/9/chartex" xmlns:cx4="http://schemas.microsoft.com/office/drawing/2016/5/10/chartex" xmlns:cx5="http://schemas.microsoft.com/office/drawing/2016/5/11/chartex" xmlns:cx6="http://schemas.microsoft.com/office/drawing/2016/5/12/chartex" xmlns:cx7="http://schemas.microsoft.com/office/drawing/2016/5/13/chartex" xmlns:cx8="http://schemas.microsoft.com/office/drawing/2016/5/14/chartex" xmlns:mc="http://schemas.openxmlformats.org/markup-compatibility/2006" xmlns:aink="http://schemas.microsoft.com/office/drawing/2016/ink" xmlns:am3d="http://schemas.microsoft.com/office/drawing/2017/model3d" xmlns:o="urn:schemas-microsoft-com:office:office" xmlns:oel="http://schemas.microsoft.com/office/2019/extlst" xmlns:r="http://schemas.openxmlformats.org/officeDocument/2006/relationships" xmlns:m="http://schemas.openxmlformats.org/officeDocument/2006/math" xmlns:v="urn:schemas-microsoft-com:vml" xmlns:wp14="http://schemas.microsoft.com/office/word/2010/wordprocessingDrawing" xmlns:wp="http://schemas.openxmlformats.org/drawingml/2006/wordprocessingDrawing" xmlns:w10="urn:schemas-microsoft-com:office:word" xmlns:w="http://schemas.openxmlformats.org/wordprocessingml/2006/main" xmlns:w14="http://schemas.microsoft.com/office/word/2010/wordml" xmlns:w15="http://schemas.microsoft.com/office/word/2012/wordml" xmlns:w16cex="http://schemas.microsoft.com/office/word/2018/wordml/cex" xmlns:w16cid="http://schemas.microsoft.com/office/word/2016/wordml/cid" xmlns:w16="http://schemas.microsoft.com/office/word/2018/wordml" xmlns:w16du="http://schemas.microsoft.com/office/word/2023/wordml/word16du" xmlns:w16sdtdh="http://schemas.microsoft.com/office/word/2020/wordml/sdtdatahash" xmlns:w16se="http://schemas.microsoft.com/office/word/2015/wordml/symex" xmlns:wpg="http://schemas.microsoft.com/office/word/2010/wordprocessingGroup" xmlns:wpi="http://schemas.microsoft.com/office/word/2010/wordprocessingInk" xmlns:wne="http://schemas.microsoft.com/office/word/2006/wordml" xmlns:wps="http://schemas.microsoft.com/office/word/2010/wordprocessingShape" mc:Ignorable="w14 w15 w16se w16cid w16 w16cex w16sdtdh wp14">
   <w:p>
     <w:pPr>
       <w:pStyle w:val="ae"/>
@@ -4547,7 +5237,7 @@
 </file>
 
 <file path=word/footnotes.xml><?xml version="1.0" encoding="utf-8"?>
-<w:footnotes xmlns:wpc="http://schemas.microsoft.com/office/word/2010/wordprocessingCanvas" xmlns:cx="http://schemas.microsoft.com/office/drawing/2014/chartex" xmlns:cx1="http://schemas.microsoft.com/office/drawing/2015/9/8/chartex" xmlns:cx2="http://schemas.microsoft.com/office/drawing/2015/10/21/chartex" xmlns:cx3="http://schemas.microsoft.com/office/drawing/2016/5/9/chartex" xmlns:cx4="http://schemas.microsoft.com/office/drawing/2016/5/10/chartex" xmlns:cx5="http://schemas.microsoft.com/office/drawing/2016/5/11/chartex" xmlns:cx6="http://schemas.microsoft.com/office/drawing/2016/5/12/chartex" xmlns:cx7="http://schemas.microsoft.com/office/drawing/2016/5/13/chartex" xmlns:cx8="http://schemas.microsoft.com/office/drawing/2016/5/14/chartex" xmlns:mc="http://schemas.openxmlformats.org/markup-compatibility/2006" xmlns:aink="http://schemas.microsoft.com/office/drawing/2016/ink" xmlns:am3d="http://schemas.microsoft.com/office/drawing/2017/model3d" xmlns:o="urn:schemas-microsoft-com:office:office" xmlns:oel="http://schemas.microsoft.com/office/2019/extlst" xmlns:r="http://schemas.openxmlformats.org/officeDocument/2006/relationships" xmlns:m="http://schemas.openxmlformats.org/officeDocument/2006/math" xmlns:v="urn:schemas-microsoft-com:vml" xmlns:wp14="http://schemas.microsoft.com/office/word/2010/wordprocessingDrawing" xmlns:wp="http://schemas.openxmlformats.org/drawingml/2006/wordprocessingDrawing" xmlns:w10="urn:schemas-microsoft-com:office:word" xmlns:w="http://schemas.openxmlformats.org/wordprocessingml/2006/main" xmlns:w14="http://schemas.microsoft.com/office/word/2010/wordml" xmlns:w15="http://schemas.microsoft.com/office/word/2012/wordml" xmlns:w16cex="http://schemas.microsoft.com/office/word/2018/wordml/cex" xmlns:w16cid="http://schemas.microsoft.com/office/word/2016/wordml/cid" xmlns:w16="http://schemas.microsoft.com/office/word/2018/wordml" xmlns:w16sdtdh="http://schemas.microsoft.com/office/word/2020/wordml/sdtdatahash" xmlns:w16se="http://schemas.microsoft.com/office/word/2015/wordml/symex" xmlns:wpg="http://schemas.microsoft.com/office/word/2010/wordprocessingGroup" xmlns:wpi="http://schemas.microsoft.com/office/word/2010/wordprocessingInk" xmlns:wne="http://schemas.microsoft.com/office/word/2006/wordml" xmlns:wps="http://schemas.microsoft.com/office/word/2010/wordprocessingShape" mc:Ignorable="w14 w15 w16se w16cid w16 w16cex w16sdtdh wp14">
+<w:footnotes xmlns:wpc="http://schemas.microsoft.com/office/word/2010/wordprocessingCanvas" xmlns:cx="http://schemas.microsoft.com/office/drawing/2014/chartex" xmlns:cx1="http://schemas.microsoft.com/office/drawing/2015/9/8/chartex" xmlns:cx2="http://schemas.microsoft.com/office/drawing/2015/10/21/chartex" xmlns:cx3="http://schemas.microsoft.com/office/drawing/2016/5/9/chartex" xmlns:cx4="http://schemas.microsoft.com/office/drawing/2016/5/10/chartex" xmlns:cx5="http://schemas.microsoft.com/office/drawing/2016/5/11/chartex" xmlns:cx6="http://schemas.microsoft.com/office/drawing/2016/5/12/chartex" xmlns:cx7="http://schemas.microsoft.com/office/drawing/2016/5/13/chartex" xmlns:cx8="http://schemas.microsoft.com/office/drawing/2016/5/14/chartex" xmlns:mc="http://schemas.openxmlformats.org/markup-compatibility/2006" xmlns:aink="http://schemas.microsoft.com/office/drawing/2016/ink" xmlns:am3d="http://schemas.microsoft.com/office/drawing/2017/model3d" xmlns:o="urn:schemas-microsoft-com:office:office" xmlns:oel="http://schemas.microsoft.com/office/2019/extlst" xmlns:r="http://schemas.openxmlformats.org/officeDocument/2006/relationships" xmlns:m="http://schemas.openxmlformats.org/officeDocument/2006/math" xmlns:v="urn:schemas-microsoft-com:vml" xmlns:wp14="http://schemas.microsoft.com/office/word/2010/wordprocessingDrawing" xmlns:wp="http://schemas.openxmlformats.org/drawingml/2006/wordprocessingDrawing" xmlns:w10="urn:schemas-microsoft-com:office:word" xmlns:w="http://schemas.openxmlformats.org/wordprocessingml/2006/main" xmlns:w14="http://schemas.microsoft.com/office/word/2010/wordml" xmlns:w15="http://schemas.microsoft.com/office/word/2012/wordml" xmlns:w16cex="http://schemas.microsoft.com/office/word/2018/wordml/cex" xmlns:w16cid="http://schemas.microsoft.com/office/word/2016/wordml/cid" xmlns:w16="http://schemas.microsoft.com/office/word/2018/wordml" xmlns:w16du="http://schemas.microsoft.com/office/word/2023/wordml/word16du" xmlns:w16sdtdh="http://schemas.microsoft.com/office/word/2020/wordml/sdtdatahash" xmlns:w16se="http://schemas.microsoft.com/office/word/2015/wordml/symex" xmlns:wpg="http://schemas.microsoft.com/office/word/2010/wordprocessingGroup" xmlns:wpi="http://schemas.microsoft.com/office/word/2010/wordprocessingInk" xmlns:wne="http://schemas.microsoft.com/office/word/2006/wordml" xmlns:wps="http://schemas.microsoft.com/office/word/2010/wordprocessingShape" mc:Ignorable="w14 w15 w16se w16cid w16 w16cex w16sdtdh wp14">
   <w:footnote w:type="separator" w:id="-1">
     <w:p>
       <w:r>
@@ -4566,7 +5256,7 @@
 </file>
 
 <file path=word/header1.xml><?xml version="1.0" encoding="utf-8"?>
-<w:hdr xmlns:wpc="http://schemas.microsoft.com/office/word/2010/wordprocessingCanvas" xmlns:cx="http://schemas.microsoft.com/office/drawing/2014/chartex" xmlns:cx1="http://schemas.microsoft.com/office/drawing/2015/9/8/chartex" xmlns:cx2="http://schemas.microsoft.com/office/drawing/2015/10/21/chartex" xmlns:cx3="http://schemas.microsoft.com/office/drawing/2016/5/9/chartex" xmlns:cx4="http://schemas.microsoft.com/office/drawing/2016/5/10/chartex" xmlns:cx5="http://schemas.microsoft.com/office/drawing/2016/5/11/chartex" xmlns:cx6="http://schemas.microsoft.com/office/drawing/2016/5/12/chartex" xmlns:cx7="http://schemas.microsoft.com/office/drawing/2016/5/13/chartex" xmlns:cx8="http://schemas.microsoft.com/office/drawing/2016/5/14/chartex" xmlns:mc="http://schemas.openxmlformats.org/markup-compatibility/2006" xmlns:aink="http://schemas.microsoft.com/office/drawing/2016/ink" xmlns:am3d="http://schemas.microsoft.com/office/drawing/2017/model3d" xmlns:o="urn:schemas-microsoft-com:office:office" xmlns:oel="http://schemas.microsoft.com/office/2019/extlst" xmlns:r="http://schemas.openxmlformats.org/officeDocument/2006/relationships" xmlns:m="http://schemas.openxmlformats.org/officeDocument/2006/math" xmlns:v="urn:schemas-microsoft-com:vml" xmlns:wp14="http://schemas.microsoft.com/office/word/2010/wordprocessingDrawing" xmlns:wp="http://schemas.openxmlformats.org/drawingml/2006/wordprocessingDrawing" xmlns:w10="urn:schemas-microsoft-com:office:word" xmlns:w="http://schemas.openxmlformats.org/wordprocessingml/2006/main" xmlns:w14="http://schemas.microsoft.com/office/word/2010/wordml" xmlns:w15="http://schemas.microsoft.com/office/word/2012/wordml" xmlns:w16cex="http://schemas.microsoft.com/office/word/2018/wordml/cex" xmlns:w16cid="http://schemas.microsoft.com/office/word/2016/wordml/cid" xmlns:w16="http://schemas.microsoft.com/office/word/2018/wordml" xmlns:w16sdtdh="http://schemas.microsoft.com/office/word/2020/wordml/sdtdatahash" xmlns:w16se="http://schemas.microsoft.com/office/word/2015/wordml/symex" xmlns:wpg="http://schemas.microsoft.com/office/word/2010/wordprocessingGroup" xmlns:wpi="http://schemas.microsoft.com/office/word/2010/wordprocessingInk" xmlns:wne="http://schemas.microsoft.com/office/word/2006/wordml" xmlns:wps="http://schemas.microsoft.com/office/word/2010/wordprocessingShape" mc:Ignorable="w14 w15 w16se w16cid w16 w16cex w16sdtdh wp14">
+<w:hdr xmlns:wpc="http://schemas.microsoft.com/office/word/2010/wordprocessingCanvas" xmlns:cx="http://schemas.microsoft.com/office/drawing/2014/chartex" xmlns:cx1="http://schemas.microsoft.com/office/drawing/2015/9/8/chartex" xmlns:cx2="http://schemas.microsoft.com/office/drawing/2015/10/21/chartex" xmlns:cx3="http://schemas.microsoft.com/office/drawing/2016/5/9/chartex" xmlns:cx4="http://schemas.microsoft.com/office/drawing/2016/5/10/chartex" xmlns:cx5="http://schemas.microsoft.com/office/drawing/2016/5/11/chartex" xmlns:cx6="http://schemas.microsoft.com/office/drawing/2016/5/12/chartex" xmlns:cx7="http://schemas.microsoft.com/office/drawing/2016/5/13/chartex" xmlns:cx8="http://schemas.microsoft.com/office/drawing/2016/5/14/chartex" xmlns:mc="http://schemas.openxmlformats.org/markup-compatibility/2006" xmlns:aink="http://schemas.microsoft.com/office/drawing/2016/ink" xmlns:am3d="http://schemas.microsoft.com/office/drawing/2017/model3d" xmlns:o="urn:schemas-microsoft-com:office:office" xmlns:oel="http://schemas.microsoft.com/office/2019/extlst" xmlns:r="http://schemas.openxmlformats.org/officeDocument/2006/relationships" xmlns:m="http://schemas.openxmlformats.org/officeDocument/2006/math" xmlns:v="urn:schemas-microsoft-com:vml" xmlns:wp14="http://schemas.microsoft.com/office/word/2010/wordprocessingDrawing" xmlns:wp="http://schemas.openxmlformats.org/drawingml/2006/wordprocessingDrawing" xmlns:w10="urn:schemas-microsoft-com:office:word" xmlns:w="http://schemas.openxmlformats.org/wordprocessingml/2006/main" xmlns:w14="http://schemas.microsoft.com/office/word/2010/wordml" xmlns:w15="http://schemas.microsoft.com/office/word/2012/wordml" xmlns:w16cex="http://schemas.microsoft.com/office/word/2018/wordml/cex" xmlns:w16cid="http://schemas.microsoft.com/office/word/2016/wordml/cid" xmlns:w16="http://schemas.microsoft.com/office/word/2018/wordml" xmlns:w16du="http://schemas.microsoft.com/office/word/2023/wordml/word16du" xmlns:w16sdtdh="http://schemas.microsoft.com/office/word/2020/wordml/sdtdatahash" xmlns:w16se="http://schemas.microsoft.com/office/word/2015/wordml/symex" xmlns:wpg="http://schemas.microsoft.com/office/word/2010/wordprocessingGroup" xmlns:wpi="http://schemas.microsoft.com/office/word/2010/wordprocessingInk" xmlns:wne="http://schemas.microsoft.com/office/word/2006/wordml" xmlns:wps="http://schemas.microsoft.com/office/word/2010/wordprocessingShape" mc:Ignorable="w14 w15 w16se w16cid w16 w16cex w16sdtdh wp14">
   <w:p>
     <w:pPr>
       <w:pStyle w:val="ac"/>
@@ -4577,7 +5267,7 @@
 </file>
 
 <file path=word/numbering.xml><?xml version="1.0" encoding="utf-8"?>
-<w:numbering xmlns:wpc="http://schemas.microsoft.com/office/word/2010/wordprocessingCanvas" xmlns:cx="http://schemas.microsoft.com/office/drawing/2014/chartex" xmlns:cx1="http://schemas.microsoft.com/office/drawing/2015/9/8/chartex" xmlns:cx2="http://schemas.microsoft.com/office/drawing/2015/10/21/chartex" xmlns:cx3="http://schemas.microsoft.com/office/drawing/2016/5/9/chartex" xmlns:cx4="http://schemas.microsoft.com/office/drawing/2016/5/10/chartex" xmlns:cx5="http://schemas.microsoft.com/office/drawing/2016/5/11/chartex" xmlns:cx6="http://schemas.microsoft.com/office/drawing/2016/5/12/chartex" xmlns:cx7="http://schemas.microsoft.com/office/drawing/2016/5/13/chartex" xmlns:cx8="http://schemas.microsoft.com/office/drawing/2016/5/14/chartex" xmlns:mc="http://schemas.openxmlformats.org/markup-compatibility/2006" xmlns:aink="http://schemas.microsoft.com/office/drawing/2016/ink" xmlns:am3d="http://schemas.microsoft.com/office/drawing/2017/model3d" xmlns:o="urn:schemas-microsoft-com:office:office" xmlns:oel="http://schemas.microsoft.com/office/2019/extlst" xmlns:r="http://schemas.openxmlformats.org/officeDocument/2006/relationships" xmlns:m="http://schemas.openxmlformats.org/officeDocument/2006/math" xmlns:v="urn:schemas-microsoft-com:vml" xmlns:wp14="http://schemas.microsoft.com/office/word/2010/wordprocessingDrawing" xmlns:wp="http://schemas.openxmlformats.org/drawingml/2006/wordprocessingDrawing" xmlns:w10="urn:schemas-microsoft-com:office:word" xmlns:w="http://schemas.openxmlformats.org/wordprocessingml/2006/main" xmlns:w14="http://schemas.microsoft.com/office/word/2010/wordml" xmlns:w15="http://schemas.microsoft.com/office/word/2012/wordml" xmlns:w16cex="http://schemas.microsoft.com/office/word/2018/wordml/cex" xmlns:w16cid="http://schemas.microsoft.com/office/word/2016/wordml/cid" xmlns:w16="http://schemas.microsoft.com/office/word/2018/wordml" xmlns:w16sdtdh="http://schemas.microsoft.com/office/word/2020/wordml/sdtdatahash" xmlns:w16se="http://schemas.microsoft.com/office/word/2015/wordml/symex" xmlns:wpg="http://schemas.microsoft.com/office/word/2010/wordprocessingGroup" xmlns:wpi="http://schemas.microsoft.com/office/word/2010/wordprocessingInk" xmlns:wne="http://schemas.microsoft.com/office/word/2006/wordml" xmlns:wps="http://schemas.microsoft.com/office/word/2010/wordprocessingShape" mc:Ignorable="w14 w15 w16se w16cid w16 w16cex w16sdtdh wp14">
+<w:numbering xmlns:wpc="http://schemas.microsoft.com/office/word/2010/wordprocessingCanvas" xmlns:cx="http://schemas.microsoft.com/office/drawing/2014/chartex" xmlns:cx1="http://schemas.microsoft.com/office/drawing/2015/9/8/chartex" xmlns:cx2="http://schemas.microsoft.com/office/drawing/2015/10/21/chartex" xmlns:cx3="http://schemas.microsoft.com/office/drawing/2016/5/9/chartex" xmlns:cx4="http://schemas.microsoft.com/office/drawing/2016/5/10/chartex" xmlns:cx5="http://schemas.microsoft.com/office/drawing/2016/5/11/chartex" xmlns:cx6="http://schemas.microsoft.com/office/drawing/2016/5/12/chartex" xmlns:cx7="http://schemas.microsoft.com/office/drawing/2016/5/13/chartex" xmlns:cx8="http://schemas.microsoft.com/office/drawing/2016/5/14/chartex" xmlns:mc="http://schemas.openxmlformats.org/markup-compatibility/2006" xmlns:aink="http://schemas.microsoft.com/office/drawing/2016/ink" xmlns:am3d="http://schemas.microsoft.com/office/drawing/2017/model3d" xmlns:o="urn:schemas-microsoft-com:office:office" xmlns:oel="http://schemas.microsoft.com/office/2019/extlst" xmlns:r="http://schemas.openxmlformats.org/officeDocument/2006/relationships" xmlns:m="http://schemas.openxmlformats.org/officeDocument/2006/math" xmlns:v="urn:schemas-microsoft-com:vml" xmlns:wp14="http://schemas.microsoft.com/office/word/2010/wordprocessingDrawing" xmlns:wp="http://schemas.openxmlformats.org/drawingml/2006/wordprocessingDrawing" xmlns:w10="urn:schemas-microsoft-com:office:word" xmlns:w="http://schemas.openxmlformats.org/wordprocessingml/2006/main" xmlns:w14="http://schemas.microsoft.com/office/word/2010/wordml" xmlns:w15="http://schemas.microsoft.com/office/word/2012/wordml" xmlns:w16cex="http://schemas.microsoft.com/office/word/2018/wordml/cex" xmlns:w16cid="http://schemas.microsoft.com/office/word/2016/wordml/cid" xmlns:w16="http://schemas.microsoft.com/office/word/2018/wordml" xmlns:w16du="http://schemas.microsoft.com/office/word/2023/wordml/word16du" xmlns:w16sdtdh="http://schemas.microsoft.com/office/word/2020/wordml/sdtdatahash" xmlns:w16se="http://schemas.microsoft.com/office/word/2015/wordml/symex" xmlns:wpg="http://schemas.microsoft.com/office/word/2010/wordprocessingGroup" xmlns:wpi="http://schemas.microsoft.com/office/word/2010/wordprocessingInk" xmlns:wne="http://schemas.microsoft.com/office/word/2006/wordml" xmlns:wps="http://schemas.microsoft.com/office/word/2010/wordprocessingShape" mc:Ignorable="w14 w15 w16se w16cid w16 w16cex w16sdtdh wp14">
   <w:abstractNum w:abstractNumId="0" w15:restartNumberingAfterBreak="0">
     <w:nsid w:val="18361270"/>
     <w:multiLevelType w:val="hybridMultilevel"/>
@@ -5053,9 +5743,95 @@
     </w:lvl>
   </w:abstractNum>
   <w:abstractNum w:abstractNumId="5" w15:restartNumberingAfterBreak="0">
+    <w:nsid w:val="6E1D2FAC"/>
+    <w:multiLevelType w:val="hybridMultilevel"/>
+    <w:tmpl w:val="102CAB8C"/>
+    <w:lvl w:ilvl="0" w:tplc="04190019">
+      <w:start w:val="1"/>
+      <w:numFmt w:val="lowerLetter"/>
+      <w:lvlText w:val="%1."/>
+      <w:lvlJc w:val="left"/>
+      <w:pPr>
+        <w:ind w:left="1789" w:hanging="360"/>
+      </w:pPr>
+    </w:lvl>
+    <w:lvl w:ilvl="1" w:tplc="04190019" w:tentative="1">
+      <w:start w:val="1"/>
+      <w:numFmt w:val="lowerLetter"/>
+      <w:lvlText w:val="%2."/>
+      <w:lvlJc w:val="left"/>
+      <w:pPr>
+        <w:ind w:left="2509" w:hanging="360"/>
+      </w:pPr>
+    </w:lvl>
+    <w:lvl w:ilvl="2" w:tplc="0419001B" w:tentative="1">
+      <w:start w:val="1"/>
+      <w:numFmt w:val="lowerRoman"/>
+      <w:lvlText w:val="%3."/>
+      <w:lvlJc w:val="right"/>
+      <w:pPr>
+        <w:ind w:left="3229" w:hanging="180"/>
+      </w:pPr>
+    </w:lvl>
+    <w:lvl w:ilvl="3" w:tplc="0419000F" w:tentative="1">
+      <w:start w:val="1"/>
+      <w:numFmt w:val="decimal"/>
+      <w:lvlText w:val="%4."/>
+      <w:lvlJc w:val="left"/>
+      <w:pPr>
+        <w:ind w:left="3949" w:hanging="360"/>
+      </w:pPr>
+    </w:lvl>
+    <w:lvl w:ilvl="4" w:tplc="04190019" w:tentative="1">
+      <w:start w:val="1"/>
+      <w:numFmt w:val="lowerLetter"/>
+      <w:lvlText w:val="%5."/>
+      <w:lvlJc w:val="left"/>
+      <w:pPr>
+        <w:ind w:left="4669" w:hanging="360"/>
+      </w:pPr>
+    </w:lvl>
+    <w:lvl w:ilvl="5" w:tplc="0419001B" w:tentative="1">
+      <w:start w:val="1"/>
+      <w:numFmt w:val="lowerRoman"/>
+      <w:lvlText w:val="%6."/>
+      <w:lvlJc w:val="right"/>
+      <w:pPr>
+        <w:ind w:left="5389" w:hanging="180"/>
+      </w:pPr>
+    </w:lvl>
+    <w:lvl w:ilvl="6" w:tplc="0419000F" w:tentative="1">
+      <w:start w:val="1"/>
+      <w:numFmt w:val="decimal"/>
+      <w:lvlText w:val="%7."/>
+      <w:lvlJc w:val="left"/>
+      <w:pPr>
+        <w:ind w:left="6109" w:hanging="360"/>
+      </w:pPr>
+    </w:lvl>
+    <w:lvl w:ilvl="7" w:tplc="04190019" w:tentative="1">
+      <w:start w:val="1"/>
+      <w:numFmt w:val="lowerLetter"/>
+      <w:lvlText w:val="%8."/>
+      <w:lvlJc w:val="left"/>
+      <w:pPr>
+        <w:ind w:left="6829" w:hanging="360"/>
+      </w:pPr>
+    </w:lvl>
+    <w:lvl w:ilvl="8" w:tplc="0419001B" w:tentative="1">
+      <w:start w:val="1"/>
+      <w:numFmt w:val="lowerRoman"/>
+      <w:lvlText w:val="%9."/>
+      <w:lvlJc w:val="right"/>
+      <w:pPr>
+        <w:ind w:left="7549" w:hanging="180"/>
+      </w:pPr>
+    </w:lvl>
+  </w:abstractNum>
+  <w:abstractNum w:abstractNumId="6" w15:restartNumberingAfterBreak="0">
     <w:nsid w:val="74A5210F"/>
     <w:multiLevelType w:val="hybridMultilevel"/>
-    <w:tmpl w:val="78C6A89E"/>
+    <w:tmpl w:val="27E25028"/>
     <w:lvl w:ilvl="0" w:tplc="69B487FC">
       <w:start w:val="1"/>
       <w:numFmt w:val="decimal"/>
@@ -5141,7 +5917,7 @@
       </w:pPr>
     </w:lvl>
   </w:abstractNum>
-  <w:abstractNum w:abstractNumId="6" w15:restartNumberingAfterBreak="0">
+  <w:abstractNum w:abstractNumId="7" w15:restartNumberingAfterBreak="0">
     <w:nsid w:val="7F5F33D8"/>
     <w:multiLevelType w:val="hybridMultilevel"/>
     <w:tmpl w:val="F10CF9DA"/>
@@ -5234,7 +6010,7 @@
     <w:abstractNumId w:val="4"/>
   </w:num>
   <w:num w:numId="2" w16cid:durableId="1991250303">
-    <w:abstractNumId w:val="6"/>
+    <w:abstractNumId w:val="7"/>
   </w:num>
   <w:num w:numId="3" w16cid:durableId="1261573346">
     <w:abstractNumId w:val="1"/>
@@ -5249,6 +6025,9 @@
     <w:abstractNumId w:val="2"/>
   </w:num>
   <w:num w:numId="7" w16cid:durableId="333462492">
+    <w:abstractNumId w:val="6"/>
+  </w:num>
+  <w:num w:numId="8" w16cid:durableId="821779461">
     <w:abstractNumId w:val="5"/>
   </w:num>
 </w:numbering>

</xml_diff>